<commit_message>
Change the source code of the classes to make them less readable Add hints to point out what code fragments need what refactoring approach
</commit_message>
<xml_diff>
--- a/ЛР1_РПО_Гюнтер_ИС-Б-22-1-о.docx
+++ b/ЛР1_РПО_Гюнтер_ИС-Б-22-1-о.docx
@@ -190,15 +190,7 @@
         <w:t>/</w:t>
       </w:r>
       <w:r>
-        <w:t>б-</w:t>
-      </w:r>
-      <w:proofErr w:type="gramStart"/>
-      <w:r>
-        <w:t>22-1</w:t>
-      </w:r>
-      <w:proofErr w:type="gramEnd"/>
-      <w:r>
-        <w:t>-о</w:t>
+        <w:t>б-22-1-о</w:t>
       </w:r>
     </w:p>
     <w:p>
@@ -216,7 +208,6 @@
       <w:r>
         <w:t xml:space="preserve"> </w:t>
       </w:r>
-      <w:proofErr w:type="gramStart"/>
       <w:r>
         <w:t>Ю</w:t>
       </w:r>
@@ -232,7 +223,6 @@
         </w:rPr>
         <w:t>.</w:t>
       </w:r>
-      <w:proofErr w:type="gramEnd"/>
     </w:p>
     <w:p>
       <w:pPr>
@@ -470,51 +460,60 @@
       </w:pPr>
       <w:bookmarkStart w:id="0" w:name="_Hlk195015079"/>
       <w:r>
-        <w:t xml:space="preserve">Разработка </w:t>
-      </w:r>
-      <w:r>
+        <w:t>Исходный программный код, покрытый модульными тестами</w:t>
+      </w:r>
+      <w:bookmarkEnd w:id="0"/>
+    </w:p>
+    <w:p>
+      <w:pPr>
+        <w:pStyle w:val="a4"/>
         <w:rPr>
           <w:lang w:val="en-US"/>
         </w:rPr>
-        <w:t>GUI</w:t>
-      </w:r>
-    </w:p>
-    <w:bookmarkEnd w:id="0"/>
+      </w:pPr>
+    </w:p>
     <w:p>
       <w:pPr>
         <w:pStyle w:val="a4"/>
+      </w:pPr>
+      <w:r>
+        <w:t xml:space="preserve">Напишем на языке </w:t>
+      </w:r>
+      <w:r>
         <w:rPr>
           <w:lang w:val="en-US"/>
         </w:rPr>
-      </w:pPr>
-    </w:p>
-    <w:p>
-      <w:pPr>
-        <w:pStyle w:val="a4"/>
-      </w:pPr>
-      <w:r>
-        <w:t xml:space="preserve">Был разработан </w:t>
-      </w:r>
-      <w:r>
-        <w:rPr>
-          <w:lang w:val="en-US"/>
-        </w:rPr>
-        <w:t>GUI</w:t>
+        <w:t>Java</w:t>
       </w:r>
       <w:r>
         <w:t xml:space="preserve"> </w:t>
       </w:r>
       <w:r>
-        <w:t>кроссплатформенного приложения с использованием вертикальной схемы размещения виджетов (рисунок</w:t>
+        <w:t xml:space="preserve">код, </w:t>
+      </w:r>
+      <w:r>
+        <w:t>содержащий фрагменты, предполагающие рефакторинг с помощью 7 приёмов составления методов, а также покрытый модульными тестами, которые гарантируют работоспособность кода после проведения рефакторинга</w:t>
       </w:r>
       <w:r>
         <w:t xml:space="preserve"> </w:t>
       </w:r>
       <w:r>
+        <w:t>(</w:t>
+      </w:r>
+      <w:r>
+        <w:t>листинг</w:t>
+      </w:r>
+      <w:r>
+        <w:t>и</w:t>
+      </w:r>
+      <w:r>
+        <w:t xml:space="preserve"> </w:t>
+      </w:r>
+      <w:r>
         <w:fldChar w:fldCharType="begin"/>
       </w:r>
       <w:r>
-        <w:instrText xml:space="preserve"> REF _Ref209808901 \h </w:instrText>
+        <w:instrText xml:space="preserve"> REF _Ref207941839 \h </w:instrText>
       </w:r>
       <w:r>
         <w:fldChar w:fldCharType="separate"/>
@@ -545,19 +544,38 @@
         <w:fldChar w:fldCharType="end"/>
       </w:r>
       <w:r>
-        <w:t>), а также горизонтальной схемы размещения виджетов</w:t>
-      </w:r>
-      <w:r>
+        <w:t>-</w:t>
+      </w:r>
+      <w:r>
+        <w:t>).</w:t>
+      </w:r>
+    </w:p>
+    <w:p>
+      <w:pPr>
+        <w:pStyle w:val="af5"/>
+        <w:keepNext/>
+        <w:rPr>
+          <w:lang w:val="en-US"/>
+        </w:rPr>
+      </w:pPr>
+      <w:r>
+        <w:t>Листинг</w:t>
+      </w:r>
+      <w:r>
+        <w:rPr>
+          <w:lang w:val="en-US"/>
+        </w:rPr>
         <w:t xml:space="preserve"> </w:t>
       </w:r>
-      <w:r>
-        <w:t xml:space="preserve">(рисунок </w:t>
-      </w:r>
+      <w:bookmarkStart w:id="1" w:name="_Ref207941839"/>
       <w:r>
         <w:fldChar w:fldCharType="begin"/>
       </w:r>
       <w:r>
-        <w:instrText xml:space="preserve"> REF _Ref209808907 \h </w:instrText>
+        <w:rPr>
+          <w:lang w:val="en-US"/>
+        </w:rPr>
+        <w:instrText xml:space="preserve"> STYLEREF 1 \s </w:instrText>
       </w:r>
       <w:r>
         <w:fldChar w:fldCharType="separate"/>
@@ -572,95 +590,287 @@
       <w:r>
         <w:rPr>
           <w:noProof/>
+          <w:lang w:val="en-US"/>
         </w:rPr>
         <w:t>2</w:t>
       </w:r>
       <w:r>
+        <w:fldChar w:fldCharType="end"/>
+      </w:r>
+      <w:r>
+        <w:rPr>
+          <w:lang w:val="en-US"/>
+        </w:rPr>
         <w:t>.</w:t>
       </w:r>
       <w:r>
+        <w:fldChar w:fldCharType="begin"/>
+      </w:r>
+      <w:r>
+        <w:rPr>
+          <w:lang w:val="en-US"/>
+        </w:rPr>
+        <w:instrText xml:space="preserve"> SEQ </w:instrText>
+      </w:r>
+      <w:r>
+        <w:instrText>Листинг</w:instrText>
+      </w:r>
+      <w:r>
+        <w:rPr>
+          <w:lang w:val="en-US"/>
+        </w:rPr>
+        <w:instrText xml:space="preserve"> \* ARABIC \s 1 </w:instrText>
+      </w:r>
+      <w:r>
+        <w:fldChar w:fldCharType="separate"/>
+      </w:r>
+      <w:r>
         <w:rPr>
           <w:noProof/>
-        </w:rPr>
-        <w:t>2</w:t>
+          <w:lang w:val="en-US"/>
+        </w:rPr>
+        <w:t>1</w:t>
       </w:r>
       <w:r>
         <w:fldChar w:fldCharType="end"/>
       </w:r>
-      <w:r>
-        <w:t>).</w:t>
+      <w:bookmarkEnd w:id="1"/>
+      <w:r>
+        <w:rPr>
+          <w:lang w:val="en-US"/>
+        </w:rPr>
+        <w:t xml:space="preserve"> – </w:t>
+      </w:r>
+      <w:r>
+        <w:t>Класс</w:t>
+      </w:r>
+      <w:r>
+        <w:rPr>
+          <w:lang w:val="en-US"/>
+        </w:rPr>
+        <w:t xml:space="preserve"> Order</w:t>
+      </w:r>
+    </w:p>
+    <w:p>
+      <w:pPr>
+        <w:pStyle w:val="af3"/>
+      </w:pPr>
+      <w:r>
+        <w:t>package refactoring.model;</w:t>
+      </w:r>
+    </w:p>
+    <w:p>
+      <w:pPr>
+        <w:pStyle w:val="af3"/>
+      </w:pPr>
+    </w:p>
+    <w:p>
+      <w:pPr>
+        <w:pStyle w:val="af3"/>
+      </w:pPr>
+      <w:r>
+        <w:t>public class Order {</w:t>
+      </w:r>
+    </w:p>
+    <w:p>
+      <w:pPr>
+        <w:pStyle w:val="af3"/>
+      </w:pPr>
+      <w:r>
+        <w:t xml:space="preserve">    private final String id;</w:t>
+      </w:r>
+    </w:p>
+    <w:p>
+      <w:pPr>
+        <w:pStyle w:val="af3"/>
+      </w:pPr>
+      <w:r>
+        <w:t xml:space="preserve">    private final int quantity;</w:t>
+      </w:r>
+    </w:p>
+    <w:p>
+      <w:pPr>
+        <w:pStyle w:val="af3"/>
+      </w:pPr>
+      <w:r>
+        <w:t xml:space="preserve">    private final double unitPrice;</w:t>
+      </w:r>
+    </w:p>
+    <w:p>
+      <w:pPr>
+        <w:pStyle w:val="af3"/>
+      </w:pPr>
+      <w:r>
+        <w:t xml:space="preserve">    private final double weightKg;</w:t>
+      </w:r>
+    </w:p>
+    <w:p>
+      <w:pPr>
+        <w:pStyle w:val="af3"/>
+      </w:pPr>
+    </w:p>
+    <w:p>
+      <w:pPr>
+        <w:pStyle w:val="af3"/>
+      </w:pPr>
+      <w:r>
+        <w:t xml:space="preserve">    public Order(String id, int quantity, double unitPrice, double weightKg) {</w:t>
+      </w:r>
+    </w:p>
+    <w:p>
+      <w:pPr>
+        <w:pStyle w:val="af3"/>
+      </w:pPr>
+      <w:r>
+        <w:t xml:space="preserve">        this.id = id;</w:t>
+      </w:r>
+    </w:p>
+    <w:p>
+      <w:pPr>
+        <w:pStyle w:val="af3"/>
+      </w:pPr>
+      <w:r>
+        <w:t xml:space="preserve">        this.quantity = quantity;</w:t>
+      </w:r>
+    </w:p>
+    <w:p>
+      <w:pPr>
+        <w:pStyle w:val="af3"/>
+      </w:pPr>
+      <w:r>
+        <w:t xml:space="preserve">        this.unitPrice = unitPrice;</w:t>
+      </w:r>
+    </w:p>
+    <w:p>
+      <w:pPr>
+        <w:pStyle w:val="af3"/>
+      </w:pPr>
+      <w:r>
+        <w:t xml:space="preserve">        this.weightKg = weightKg;</w:t>
+      </w:r>
+    </w:p>
+    <w:p>
+      <w:pPr>
+        <w:pStyle w:val="af3"/>
+      </w:pPr>
+      <w:r>
+        <w:t xml:space="preserve">    }</w:t>
+      </w:r>
+    </w:p>
+    <w:p>
+      <w:pPr>
+        <w:pStyle w:val="af3"/>
+      </w:pPr>
+    </w:p>
+    <w:p>
+      <w:pPr>
+        <w:pStyle w:val="af3"/>
+      </w:pPr>
+      <w:r>
+        <w:t xml:space="preserve">    public String getId() { return id; }</w:t>
+      </w:r>
+    </w:p>
+    <w:p>
+      <w:pPr>
+        <w:pStyle w:val="af3"/>
+      </w:pPr>
+      <w:r>
+        <w:t xml:space="preserve">    public int getQuantity() { return quantity; }</w:t>
+      </w:r>
+    </w:p>
+    <w:p>
+      <w:pPr>
+        <w:pStyle w:val="af3"/>
+      </w:pPr>
+      <w:r>
+        <w:t xml:space="preserve">    public double getUnitPrice() { return unitPrice; }</w:t>
+      </w:r>
+    </w:p>
+    <w:p>
+      <w:pPr>
+        <w:pStyle w:val="af3"/>
+      </w:pPr>
+      <w:r>
+        <w:t xml:space="preserve">    public double getWeightKg() { return weightKg; }</w:t>
+      </w:r>
+    </w:p>
+    <w:p>
+      <w:pPr>
+        <w:pStyle w:val="af3"/>
+      </w:pPr>
+    </w:p>
+    <w:p>
+      <w:pPr>
+        <w:pStyle w:val="af3"/>
+      </w:pPr>
+      <w:r>
+        <w:t xml:space="preserve">    @Override</w:t>
+      </w:r>
+    </w:p>
+    <w:p>
+      <w:pPr>
+        <w:pStyle w:val="af3"/>
+      </w:pPr>
+      <w:r>
+        <w:t xml:space="preserve">    public String toString() {</w:t>
+      </w:r>
+    </w:p>
+    <w:p>
+      <w:pPr>
+        <w:pStyle w:val="af3"/>
+      </w:pPr>
+      <w:r>
+        <w:t xml:space="preserve">        return "Order{" + id + ", q=" + quantity + ", price=" + unitPrice + "}";</w:t>
+      </w:r>
+    </w:p>
+    <w:p>
+      <w:pPr>
+        <w:pStyle w:val="af3"/>
+      </w:pPr>
+      <w:r>
+        <w:t xml:space="preserve">    }</w:t>
+      </w:r>
+    </w:p>
+    <w:p>
+      <w:pPr>
+        <w:pStyle w:val="af3"/>
+      </w:pPr>
+      <w:r>
+        <w:t>}</w:t>
       </w:r>
     </w:p>
     <w:p>
       <w:pPr>
         <w:pStyle w:val="a4"/>
-      </w:pPr>
-    </w:p>
-    <w:p>
-      <w:pPr>
-        <w:pStyle w:val="af"/>
+        <w:rPr>
+          <w:lang w:val="en-US"/>
+        </w:rPr>
+      </w:pPr>
+    </w:p>
+    <w:p>
+      <w:pPr>
+        <w:pStyle w:val="af5"/>
         <w:keepNext/>
-        <w:numPr>
-          <w:ilvl w:val="0"/>
-          <w:numId w:val="0"/>
-        </w:numPr>
-        <w:jc w:val="center"/>
-      </w:pPr>
-      <w:r>
-        <w:rPr>
-          <w:noProof/>
-        </w:rPr>
-        <w:drawing>
-          <wp:inline distT="0" distB="0" distL="0" distR="0" wp14:anchorId="460315A5" wp14:editId="50494050">
-            <wp:extent cx="2750820" cy="2057164"/>
-            <wp:effectExtent l="0" t="0" r="0" b="635"/>
-            <wp:docPr id="1872939663" name="Рисунок 1"/>
-            <wp:cNvGraphicFramePr>
-              <a:graphicFrameLocks xmlns:a="http://schemas.openxmlformats.org/drawingml/2006/main" noChangeAspect="1"/>
-            </wp:cNvGraphicFramePr>
-            <a:graphic xmlns:a="http://schemas.openxmlformats.org/drawingml/2006/main">
-              <a:graphicData uri="http://schemas.openxmlformats.org/drawingml/2006/picture">
-                <pic:pic xmlns:pic="http://schemas.openxmlformats.org/drawingml/2006/picture">
-                  <pic:nvPicPr>
-                    <pic:cNvPr id="1872939663" name=""/>
-                    <pic:cNvPicPr/>
-                  </pic:nvPicPr>
-                  <pic:blipFill>
-                    <a:blip r:embed="rId8"/>
-                    <a:stretch>
-                      <a:fillRect/>
-                    </a:stretch>
-                  </pic:blipFill>
-                  <pic:spPr>
-                    <a:xfrm>
-                      <a:off x="0" y="0"/>
-                      <a:ext cx="2765679" cy="2068276"/>
-                    </a:xfrm>
-                    <a:prstGeom prst="rect">
-                      <a:avLst/>
-                    </a:prstGeom>
-                  </pic:spPr>
-                </pic:pic>
-              </a:graphicData>
-            </a:graphic>
-          </wp:inline>
-        </w:drawing>
-      </w:r>
-    </w:p>
-    <w:p>
-      <w:pPr>
-        <w:pStyle w:val="af5"/>
-        <w:ind w:firstLine="0"/>
-        <w:jc w:val="center"/>
-      </w:pPr>
-      <w:r>
-        <w:t xml:space="preserve">Рисунок </w:t>
-      </w:r>
-      <w:bookmarkStart w:id="1" w:name="_Ref209808901"/>
+        <w:rPr>
+          <w:lang w:val="en-US"/>
+        </w:rPr>
+      </w:pPr>
+      <w:r>
+        <w:t>Листинг</w:t>
+      </w:r>
+      <w:r>
+        <w:rPr>
+          <w:lang w:val="en-US"/>
+        </w:rPr>
+        <w:t xml:space="preserve"> </w:t>
+      </w:r>
       <w:r>
         <w:fldChar w:fldCharType="begin"/>
       </w:r>
       <w:r>
+        <w:rPr>
+          <w:lang w:val="en-US"/>
+        </w:rPr>
         <w:instrText xml:space="preserve"> STYLEREF 1 \s </w:instrText>
       </w:r>
       <w:r>
@@ -676,6 +886,7 @@
       <w:r>
         <w:rPr>
           <w:noProof/>
+          <w:lang w:val="en-US"/>
         </w:rPr>
         <w:t>2</w:t>
       </w:r>
@@ -683,763 +894,324 @@
         <w:fldChar w:fldCharType="end"/>
       </w:r>
       <w:r>
+        <w:rPr>
+          <w:lang w:val="en-US"/>
+        </w:rPr>
         <w:t>.</w:t>
       </w:r>
       <w:r>
         <w:fldChar w:fldCharType="begin"/>
       </w:r>
       <w:r>
-        <w:instrText xml:space="preserve"> SEQ Рисунок \* ARABIC \s 1 </w:instrText>
+        <w:rPr>
+          <w:lang w:val="en-US"/>
+        </w:rPr>
+        <w:instrText xml:space="preserve"> SEQ </w:instrText>
+      </w:r>
+      <w:r>
+        <w:instrText>Листинг</w:instrText>
+      </w:r>
+      <w:r>
+        <w:rPr>
+          <w:lang w:val="en-US"/>
+        </w:rPr>
+        <w:instrText xml:space="preserve"> \* ARABIC \s 1 </w:instrText>
       </w:r>
       <w:r>
         <w:fldChar w:fldCharType="separate"/>
       </w:r>
-      <w:r>
-        <w:rPr>
-          <w:noProof/>
-        </w:rPr>
-        <w:t>1</w:t>
-      </w:r>
-      <w:r>
-        <w:fldChar w:fldCharType="end"/>
-      </w:r>
-      <w:bookmarkEnd w:id="1"/>
-      <w:r>
-        <w:t xml:space="preserve"> </w:t>
-      </w:r>
-      <w:r>
-        <w:t xml:space="preserve">– </w:t>
-      </w:r>
-      <w:r>
-        <w:rPr>
-          <w:lang w:val="en-US"/>
-        </w:rPr>
-        <w:t>GUI</w:t>
-      </w:r>
-      <w:r>
-        <w:t xml:space="preserve"> </w:t>
-      </w:r>
-      <w:r>
-        <w:t>приложения с использованием вертикальной схемы</w:t>
-      </w:r>
-    </w:p>
-    <w:p>
-      <w:pPr>
-        <w:pStyle w:val="a4"/>
-      </w:pPr>
-    </w:p>
-    <w:p>
-      <w:pPr>
-        <w:pStyle w:val="af"/>
-        <w:keepNext/>
-        <w:numPr>
-          <w:ilvl w:val="0"/>
-          <w:numId w:val="0"/>
-        </w:numPr>
-        <w:jc w:val="center"/>
-        <w:rPr>
-          <w:lang w:val="en-US"/>
-        </w:rPr>
-      </w:pPr>
       <w:r>
         <w:rPr>
           <w:noProof/>
           <w:lang w:val="en-US"/>
         </w:rPr>
-        <w:drawing>
-          <wp:inline distT="0" distB="0" distL="0" distR="0" wp14:anchorId="5603D90E" wp14:editId="1E17682C">
-            <wp:extent cx="2819400" cy="2116583"/>
-            <wp:effectExtent l="0" t="0" r="0" b="0"/>
-            <wp:docPr id="1050231698" name="Рисунок 1" descr="Изображение выглядит как текст, снимок экрана, дисплей, программное обеспечение&#10;&#10;Содержимое, созданное искусственным интеллектом, может быть неверным."/>
-            <wp:cNvGraphicFramePr>
-              <a:graphicFrameLocks xmlns:a="http://schemas.openxmlformats.org/drawingml/2006/main" noChangeAspect="1"/>
-            </wp:cNvGraphicFramePr>
-            <a:graphic xmlns:a="http://schemas.openxmlformats.org/drawingml/2006/main">
-              <a:graphicData uri="http://schemas.openxmlformats.org/drawingml/2006/picture">
-                <pic:pic xmlns:pic="http://schemas.openxmlformats.org/drawingml/2006/picture">
-                  <pic:nvPicPr>
-                    <pic:cNvPr id="1050231698" name="Рисунок 1" descr="Изображение выглядит как текст, снимок экрана, дисплей, программное обеспечение&#10;&#10;Содержимое, созданное искусственным интеллектом, может быть неверным."/>
-                    <pic:cNvPicPr/>
-                  </pic:nvPicPr>
-                  <pic:blipFill>
-                    <a:blip r:embed="rId9"/>
-                    <a:stretch>
-                      <a:fillRect/>
-                    </a:stretch>
-                  </pic:blipFill>
-                  <pic:spPr>
-                    <a:xfrm>
-                      <a:off x="0" y="0"/>
-                      <a:ext cx="2838388" cy="2130838"/>
-                    </a:xfrm>
-                    <a:prstGeom prst="rect">
-                      <a:avLst/>
-                    </a:prstGeom>
-                  </pic:spPr>
-                </pic:pic>
-              </a:graphicData>
-            </a:graphic>
-          </wp:inline>
-        </w:drawing>
-      </w:r>
-    </w:p>
-    <w:p>
-      <w:pPr>
-        <w:pStyle w:val="af5"/>
-        <w:ind w:firstLine="0"/>
-        <w:jc w:val="center"/>
-      </w:pPr>
-      <w:r>
-        <w:t xml:space="preserve">Рисунок </w:t>
-      </w:r>
-      <w:bookmarkStart w:id="2" w:name="_Ref209808907"/>
-      <w:r>
-        <w:fldChar w:fldCharType="begin"/>
-      </w:r>
-      <w:r>
-        <w:instrText xml:space="preserve"> STYLEREF 1 \s </w:instrText>
-      </w:r>
-      <w:r>
-        <w:fldChar w:fldCharType="separate"/>
-      </w:r>
-      <w:r>
-        <w:rPr>
-          <w:noProof/>
-          <w:cs/>
-        </w:rPr>
-        <w:t>‎</w:t>
-      </w:r>
-      <w:r>
-        <w:rPr>
-          <w:noProof/>
-        </w:rPr>
-        <w:t>2</w:t>
+        <w:t>1</w:t>
       </w:r>
       <w:r>
         <w:fldChar w:fldCharType="end"/>
       </w:r>
       <w:r>
+        <w:rPr>
+          <w:lang w:val="en-US"/>
+        </w:rPr>
+        <w:t xml:space="preserve"> – </w:t>
+      </w:r>
+      <w:r>
+        <w:t>Класс</w:t>
+      </w:r>
+      <w:r>
+        <w:rPr>
+          <w:lang w:val="en-US"/>
+        </w:rPr>
+        <w:t xml:space="preserve"> Order</w:t>
+      </w:r>
+    </w:p>
+    <w:p>
+      <w:pPr>
+        <w:pStyle w:val="af3"/>
+      </w:pPr>
+      <w:r>
+        <w:t>package refactoring.model;</w:t>
+      </w:r>
+    </w:p>
+    <w:p>
+      <w:pPr>
+        <w:pStyle w:val="af3"/>
+      </w:pPr>
+    </w:p>
+    <w:p>
+      <w:pPr>
+        <w:pStyle w:val="af3"/>
+      </w:pPr>
+      <w:r>
+        <w:t>public class Order {</w:t>
+      </w:r>
+    </w:p>
+    <w:p>
+      <w:pPr>
+        <w:pStyle w:val="af3"/>
+      </w:pPr>
+      <w:r>
+        <w:lastRenderedPageBreak/>
+        <w:t xml:space="preserve">    private final String id;</w:t>
+      </w:r>
+    </w:p>
+    <w:p>
+      <w:pPr>
+        <w:pStyle w:val="af3"/>
+      </w:pPr>
+      <w:r>
+        <w:t xml:space="preserve">    private final int quantity;</w:t>
+      </w:r>
+    </w:p>
+    <w:p>
+      <w:pPr>
+        <w:pStyle w:val="af3"/>
+      </w:pPr>
+      <w:r>
+        <w:t xml:space="preserve">    private final double unitPrice;</w:t>
+      </w:r>
+    </w:p>
+    <w:p>
+      <w:pPr>
+        <w:pStyle w:val="af3"/>
+      </w:pPr>
+      <w:r>
+        <w:t xml:space="preserve">    private final double weightKg;</w:t>
+      </w:r>
+    </w:p>
+    <w:p>
+      <w:pPr>
+        <w:pStyle w:val="af3"/>
+      </w:pPr>
+    </w:p>
+    <w:p>
+      <w:pPr>
+        <w:pStyle w:val="af3"/>
+      </w:pPr>
+      <w:r>
+        <w:t xml:space="preserve">    public Order(String id, int quantity, double unitPrice, double weightKg) {</w:t>
+      </w:r>
+    </w:p>
+    <w:p>
+      <w:pPr>
+        <w:pStyle w:val="af3"/>
+      </w:pPr>
+      <w:r>
+        <w:t xml:space="preserve">        this.id = id;</w:t>
+      </w:r>
+    </w:p>
+    <w:p>
+      <w:pPr>
+        <w:pStyle w:val="af3"/>
+      </w:pPr>
+      <w:r>
+        <w:t xml:space="preserve">        this.quantity = quantity;</w:t>
+      </w:r>
+    </w:p>
+    <w:p>
+      <w:pPr>
+        <w:pStyle w:val="af3"/>
+      </w:pPr>
+      <w:r>
+        <w:t xml:space="preserve">        this.unitPrice = unitPrice;</w:t>
+      </w:r>
+    </w:p>
+    <w:p>
+      <w:pPr>
+        <w:pStyle w:val="af3"/>
+      </w:pPr>
+      <w:r>
+        <w:t xml:space="preserve">        this.weightKg = weightKg;</w:t>
+      </w:r>
+    </w:p>
+    <w:p>
+      <w:pPr>
+        <w:pStyle w:val="af3"/>
+      </w:pPr>
+      <w:r>
+        <w:t xml:space="preserve">    }</w:t>
+      </w:r>
+    </w:p>
+    <w:p>
+      <w:pPr>
+        <w:pStyle w:val="af3"/>
+      </w:pPr>
+    </w:p>
+    <w:p>
+      <w:pPr>
+        <w:pStyle w:val="af3"/>
+      </w:pPr>
+      <w:r>
+        <w:t xml:space="preserve">    public String getId() { return id; }</w:t>
+      </w:r>
+    </w:p>
+    <w:p>
+      <w:pPr>
+        <w:pStyle w:val="af3"/>
+      </w:pPr>
+      <w:r>
+        <w:t xml:space="preserve">    public int getQuantity() { return quantity; }</w:t>
+      </w:r>
+    </w:p>
+    <w:p>
+      <w:pPr>
+        <w:pStyle w:val="af3"/>
+      </w:pPr>
+      <w:r>
+        <w:t xml:space="preserve">    public double getUnitPrice() { return unitPrice; }</w:t>
+      </w:r>
+    </w:p>
+    <w:p>
+      <w:pPr>
+        <w:pStyle w:val="af3"/>
+      </w:pPr>
+      <w:r>
+        <w:t xml:space="preserve">    public double getWeightKg() { return weightKg; }</w:t>
+      </w:r>
+    </w:p>
+    <w:p>
+      <w:pPr>
+        <w:pStyle w:val="af3"/>
+      </w:pPr>
+    </w:p>
+    <w:p>
+      <w:pPr>
+        <w:pStyle w:val="af3"/>
+      </w:pPr>
+      <w:r>
+        <w:t xml:space="preserve">    @Override</w:t>
+      </w:r>
+    </w:p>
+    <w:p>
+      <w:pPr>
+        <w:pStyle w:val="af3"/>
+      </w:pPr>
+      <w:r>
+        <w:t xml:space="preserve">    public String toString() {</w:t>
+      </w:r>
+    </w:p>
+    <w:p>
+      <w:pPr>
+        <w:pStyle w:val="af3"/>
+      </w:pPr>
+      <w:r>
+        <w:t xml:space="preserve">        return "Order{" + id + ", q=" + quantity + ", price=" + unitPrice + "}";</w:t>
+      </w:r>
+    </w:p>
+    <w:p>
+      <w:pPr>
+        <w:pStyle w:val="af3"/>
+        <w:rPr>
+          <w:lang w:val="fr-FR"/>
+        </w:rPr>
+      </w:pPr>
+      <w:r>
+        <w:t xml:space="preserve">    </w:t>
+      </w:r>
+      <w:r>
+        <w:rPr>
+          <w:lang w:val="fr-FR"/>
+        </w:rPr>
+        <w:t>}</w:t>
+      </w:r>
+    </w:p>
+    <w:p>
+      <w:pPr>
+        <w:pStyle w:val="af3"/>
+      </w:pPr>
+      <w:r>
+        <w:rPr>
+          <w:lang w:val="fr-FR"/>
+        </w:rPr>
+        <w:t>}</w:t>
+      </w:r>
+    </w:p>
+    <w:p>
+      <w:pPr>
+        <w:pStyle w:val="a4"/>
+        <w:rPr>
+          <w:lang w:val="en-US"/>
+        </w:rPr>
+      </w:pPr>
+    </w:p>
+    <w:p>
+      <w:pPr>
+        <w:pStyle w:val="a4"/>
+        <w:rPr>
+          <w:lang w:val="en-US"/>
+        </w:rPr>
+      </w:pPr>
+    </w:p>
+    <w:p>
+      <w:pPr>
+        <w:pStyle w:val="a4"/>
+      </w:pPr>
+      <w:r>
+        <w:t xml:space="preserve">С помощью метода </w:t>
+      </w:r>
+      <w:r>
+        <w:rPr>
+          <w:lang w:val="en-US"/>
+        </w:rPr>
+        <w:t>loadUi</w:t>
+      </w:r>
+      <w:r>
+        <w:t xml:space="preserve"> </w:t>
+      </w:r>
+      <w:r>
+        <w:t xml:space="preserve">модуля </w:t>
+      </w:r>
+      <w:r>
+        <w:rPr>
+          <w:lang w:val="en-US"/>
+        </w:rPr>
+        <w:t>uic</w:t>
+      </w:r>
+      <w:r>
+        <w:t xml:space="preserve"> </w:t>
+      </w:r>
+      <w:r>
+        <w:t xml:space="preserve">происходит импорт созданного ранее </w:t>
+      </w:r>
+      <w:r>
+        <w:rPr>
+          <w:lang w:val="en-US"/>
+        </w:rPr>
+        <w:t>GUI</w:t>
+      </w:r>
+      <w:r>
         <w:t>.</w:t>
       </w:r>
       <w:r>
-        <w:fldChar w:fldCharType="begin"/>
-      </w:r>
-      <w:r>
-        <w:instrText xml:space="preserve"> SEQ Рисунок \* ARABIC \s 1 </w:instrText>
-      </w:r>
-      <w:r>
-        <w:fldChar w:fldCharType="separate"/>
-      </w:r>
-      <w:r>
-        <w:rPr>
-          <w:noProof/>
-        </w:rPr>
-        <w:t>2</w:t>
-      </w:r>
-      <w:r>
-        <w:fldChar w:fldCharType="end"/>
-      </w:r>
-      <w:bookmarkEnd w:id="2"/>
-      <w:r>
-        <w:t xml:space="preserve"> </w:t>
-      </w:r>
-      <w:r>
-        <w:t xml:space="preserve">– </w:t>
+        <w:t xml:space="preserve"> С помощью метода </w:t>
       </w:r>
       <w:r>
         <w:rPr>
           <w:lang w:val="en-US"/>
         </w:rPr>
-        <w:t>GUI</w:t>
-      </w:r>
-      <w:r>
-        <w:t xml:space="preserve"> </w:t>
-      </w:r>
-      <w:r>
-        <w:t>приложения с использованием горизонтальной схемы</w:t>
-      </w:r>
-    </w:p>
-    <w:p>
-      <w:pPr>
-        <w:pStyle w:val="2"/>
-      </w:pPr>
-      <w:r>
-        <w:lastRenderedPageBreak/>
-        <w:t>Написание кода</w:t>
-      </w:r>
-    </w:p>
-    <w:p>
-      <w:pPr>
-        <w:pStyle w:val="a4"/>
-        <w:rPr>
-          <w:lang w:val="en-US"/>
-        </w:rPr>
-      </w:pPr>
-    </w:p>
-    <w:p>
-      <w:pPr>
-        <w:pStyle w:val="a4"/>
-      </w:pPr>
-      <w:r>
-        <w:t xml:space="preserve">Напишем на языке </w:t>
-      </w:r>
-      <w:r>
-        <w:rPr>
-          <w:lang w:val="en-US"/>
-        </w:rPr>
-        <w:t>Python</w:t>
-      </w:r>
-      <w:r>
-        <w:t xml:space="preserve"> </w:t>
-      </w:r>
-      <w:r>
-        <w:t xml:space="preserve">код, позволяющий </w:t>
-      </w:r>
-      <w:proofErr w:type="spellStart"/>
-      <w:r>
-        <w:t>программно</w:t>
-      </w:r>
-      <w:proofErr w:type="spellEnd"/>
-      <w:r>
-        <w:t xml:space="preserve"> изменить</w:t>
-      </w:r>
-      <w:r>
-        <w:t xml:space="preserve"> </w:t>
-      </w:r>
-      <w:r>
-        <w:t xml:space="preserve">текстовое значение элемента </w:t>
-      </w:r>
-      <w:r>
-        <w:rPr>
-          <w:lang w:val="en-US"/>
-        </w:rPr>
-        <w:t>Label</w:t>
-      </w:r>
-      <w:r>
-        <w:t xml:space="preserve"> </w:t>
-      </w:r>
-      <w:r>
-        <w:t>(</w:t>
-      </w:r>
-      <w:r>
-        <w:t>листинг</w:t>
-      </w:r>
-      <w:r>
-        <w:t xml:space="preserve"> </w:t>
-      </w:r>
-      <w:r>
-        <w:fldChar w:fldCharType="begin"/>
-      </w:r>
-      <w:r>
-        <w:instrText xml:space="preserve"> REF _Ref207941839 \h </w:instrText>
-      </w:r>
-      <w:r>
-        <w:fldChar w:fldCharType="separate"/>
-      </w:r>
-      <w:r>
-        <w:rPr>
-          <w:noProof/>
-          <w:cs/>
-        </w:rPr>
-        <w:t>‎</w:t>
-      </w:r>
-      <w:r>
-        <w:rPr>
-          <w:noProof/>
-        </w:rPr>
-        <w:t>2</w:t>
-      </w:r>
-      <w:r>
-        <w:t>.</w:t>
-      </w:r>
-      <w:r>
-        <w:rPr>
-          <w:noProof/>
-        </w:rPr>
-        <w:t>1</w:t>
-      </w:r>
-      <w:r>
-        <w:fldChar w:fldCharType="end"/>
-      </w:r>
-      <w:r>
-        <w:t>).</w:t>
-      </w:r>
-    </w:p>
-    <w:p>
-      <w:pPr>
-        <w:pStyle w:val="af5"/>
-        <w:keepNext/>
-      </w:pPr>
-      <w:r>
-        <w:t>Листинг</w:t>
-      </w:r>
-      <w:r>
-        <w:t xml:space="preserve"> </w:t>
-      </w:r>
-      <w:bookmarkStart w:id="3" w:name="_Ref207941839"/>
-      <w:r>
-        <w:fldChar w:fldCharType="begin"/>
-      </w:r>
-      <w:r>
-        <w:instrText xml:space="preserve"> </w:instrText>
-      </w:r>
-      <w:r>
-        <w:rPr>
-          <w:lang w:val="en-US"/>
-        </w:rPr>
-        <w:instrText>STYLEREF</w:instrText>
-      </w:r>
-      <w:r>
-        <w:instrText xml:space="preserve"> 1 \</w:instrText>
-      </w:r>
-      <w:r>
-        <w:rPr>
-          <w:lang w:val="en-US"/>
-        </w:rPr>
-        <w:instrText>s</w:instrText>
-      </w:r>
-      <w:r>
-        <w:instrText xml:space="preserve"> </w:instrText>
-      </w:r>
-      <w:r>
-        <w:fldChar w:fldCharType="separate"/>
-      </w:r>
-      <w:r>
-        <w:rPr>
-          <w:noProof/>
-          <w:cs/>
-        </w:rPr>
-        <w:t>‎</w:t>
-      </w:r>
-      <w:r>
-        <w:rPr>
-          <w:noProof/>
-        </w:rPr>
-        <w:t>2</w:t>
-      </w:r>
-      <w:r>
-        <w:fldChar w:fldCharType="end"/>
-      </w:r>
-      <w:r>
-        <w:t>.</w:t>
-      </w:r>
-      <w:r>
-        <w:fldChar w:fldCharType="begin"/>
-      </w:r>
-      <w:r>
-        <w:instrText xml:space="preserve"> </w:instrText>
-      </w:r>
-      <w:r>
-        <w:rPr>
-          <w:lang w:val="en-US"/>
-        </w:rPr>
-        <w:instrText>SEQ</w:instrText>
-      </w:r>
-      <w:r>
-        <w:instrText xml:space="preserve"> </w:instrText>
-      </w:r>
-      <w:r>
-        <w:instrText>Листинг</w:instrText>
-      </w:r>
-      <w:r>
-        <w:instrText xml:space="preserve"> \* </w:instrText>
-      </w:r>
-      <w:r>
-        <w:rPr>
-          <w:lang w:val="en-US"/>
-        </w:rPr>
-        <w:instrText>ARABIC</w:instrText>
-      </w:r>
-      <w:r>
-        <w:instrText xml:space="preserve"> \</w:instrText>
-      </w:r>
-      <w:r>
-        <w:rPr>
-          <w:lang w:val="en-US"/>
-        </w:rPr>
-        <w:instrText>s</w:instrText>
-      </w:r>
-      <w:r>
-        <w:instrText xml:space="preserve"> 1 </w:instrText>
-      </w:r>
-      <w:r>
-        <w:fldChar w:fldCharType="separate"/>
-      </w:r>
-      <w:r>
-        <w:rPr>
-          <w:noProof/>
-        </w:rPr>
-        <w:t>1</w:t>
-      </w:r>
-      <w:r>
-        <w:fldChar w:fldCharType="end"/>
-      </w:r>
-      <w:bookmarkEnd w:id="3"/>
-      <w:r>
-        <w:t xml:space="preserve"> – </w:t>
-      </w:r>
-      <w:r>
-        <w:t>Проверка работоспособности поискового агента</w:t>
-      </w:r>
-    </w:p>
-    <w:p>
-      <w:pPr>
-        <w:pStyle w:val="af3"/>
-      </w:pPr>
-      <w:r>
-        <w:t>import</w:t>
-      </w:r>
-      <w:r>
-        <w:t xml:space="preserve"> </w:t>
-      </w:r>
-      <w:r>
-        <w:t>sys</w:t>
-      </w:r>
-    </w:p>
-    <w:p>
-      <w:pPr>
-        <w:pStyle w:val="af3"/>
-      </w:pPr>
-      <w:r>
-        <w:t xml:space="preserve">from PyQt6 import </w:t>
-      </w:r>
-      <w:proofErr w:type="spellStart"/>
-      <w:r>
-        <w:t>uic</w:t>
-      </w:r>
-      <w:proofErr w:type="spellEnd"/>
-    </w:p>
-    <w:p>
-      <w:pPr>
-        <w:pStyle w:val="af3"/>
-      </w:pPr>
-      <w:r>
-        <w:t xml:space="preserve">from PyQt6.QtWidgets import </w:t>
-      </w:r>
-      <w:proofErr w:type="spellStart"/>
-      <w:r>
-        <w:t>QApplication</w:t>
-      </w:r>
-      <w:proofErr w:type="spellEnd"/>
-      <w:r>
-        <w:t xml:space="preserve">, </w:t>
-      </w:r>
-      <w:proofErr w:type="spellStart"/>
-      <w:r>
-        <w:t>QMainWindow</w:t>
-      </w:r>
-      <w:proofErr w:type="spellEnd"/>
-    </w:p>
-    <w:p>
-      <w:pPr>
-        <w:pStyle w:val="af3"/>
-      </w:pPr>
-    </w:p>
-    <w:p>
-      <w:pPr>
-        <w:pStyle w:val="af3"/>
-      </w:pPr>
-      <w:r>
-        <w:t xml:space="preserve">class </w:t>
-      </w:r>
-      <w:proofErr w:type="spellStart"/>
-      <w:proofErr w:type="gramStart"/>
-      <w:r>
-        <w:t>MyWindow</w:t>
-      </w:r>
-      <w:proofErr w:type="spellEnd"/>
-      <w:r>
-        <w:t>(</w:t>
-      </w:r>
-      <w:proofErr w:type="spellStart"/>
-      <w:proofErr w:type="gramEnd"/>
-      <w:r>
-        <w:t>QMainWindow</w:t>
-      </w:r>
-      <w:proofErr w:type="spellEnd"/>
-      <w:r>
-        <w:t>):</w:t>
-      </w:r>
-    </w:p>
-    <w:p>
-      <w:pPr>
-        <w:pStyle w:val="af3"/>
-      </w:pPr>
-      <w:r>
-        <w:t xml:space="preserve">    def __</w:t>
-      </w:r>
-      <w:proofErr w:type="spellStart"/>
-      <w:r>
-        <w:t>init</w:t>
-      </w:r>
-      <w:proofErr w:type="spellEnd"/>
-      <w:r>
-        <w:t>__(self):</w:t>
-      </w:r>
-    </w:p>
-    <w:p>
-      <w:pPr>
-        <w:pStyle w:val="af3"/>
-      </w:pPr>
-      <w:r>
-        <w:t xml:space="preserve">        super(</w:t>
-      </w:r>
-      <w:proofErr w:type="gramStart"/>
-      <w:r>
-        <w:t>)._</w:t>
-      </w:r>
-      <w:proofErr w:type="gramEnd"/>
-      <w:r>
-        <w:t>_</w:t>
-      </w:r>
-      <w:proofErr w:type="spellStart"/>
-      <w:r>
-        <w:t>init</w:t>
-      </w:r>
-      <w:proofErr w:type="spellEnd"/>
-      <w:r>
-        <w:t>_</w:t>
-      </w:r>
-      <w:proofErr w:type="gramStart"/>
-      <w:r>
-        <w:t>_(</w:t>
-      </w:r>
-      <w:proofErr w:type="gramEnd"/>
-      <w:r>
-        <w:t>)</w:t>
-      </w:r>
-    </w:p>
-    <w:p>
-      <w:pPr>
-        <w:pStyle w:val="af3"/>
-      </w:pPr>
-      <w:r>
-        <w:t xml:space="preserve">        </w:t>
-      </w:r>
-      <w:proofErr w:type="spellStart"/>
-      <w:proofErr w:type="gramStart"/>
-      <w:r>
-        <w:t>uic.loadUi</w:t>
-      </w:r>
-      <w:proofErr w:type="spellEnd"/>
-      <w:proofErr w:type="gramEnd"/>
-      <w:r>
-        <w:t>('</w:t>
-      </w:r>
-      <w:proofErr w:type="spellStart"/>
-      <w:r>
-        <w:t>Mainwindow.ui</w:t>
-      </w:r>
-      <w:proofErr w:type="spellEnd"/>
-      <w:r>
-        <w:t>', self)</w:t>
-      </w:r>
-    </w:p>
-    <w:p>
-      <w:pPr>
-        <w:pStyle w:val="af3"/>
-      </w:pPr>
-    </w:p>
-    <w:p>
-      <w:pPr>
-        <w:pStyle w:val="af3"/>
-      </w:pPr>
-      <w:r>
-        <w:t xml:space="preserve">        </w:t>
-      </w:r>
-      <w:proofErr w:type="spellStart"/>
-      <w:r>
-        <w:t>groupName</w:t>
-      </w:r>
-      <w:proofErr w:type="spellEnd"/>
-      <w:r>
-        <w:t xml:space="preserve"> = 'ИС/Б-22-1-о'</w:t>
-      </w:r>
-    </w:p>
-    <w:p>
-      <w:pPr>
-        <w:pStyle w:val="af3"/>
-      </w:pPr>
-      <w:r>
-        <w:t xml:space="preserve">        </w:t>
-      </w:r>
-      <w:proofErr w:type="spellStart"/>
-      <w:proofErr w:type="gramStart"/>
-      <w:r>
-        <w:t>self.label</w:t>
-      </w:r>
-      <w:proofErr w:type="gramEnd"/>
-      <w:r>
-        <w:t>.setText</w:t>
-      </w:r>
-      <w:proofErr w:type="spellEnd"/>
-      <w:r>
-        <w:t>(</w:t>
-      </w:r>
-      <w:proofErr w:type="spellStart"/>
-      <w:r>
-        <w:t>groupName</w:t>
-      </w:r>
-      <w:proofErr w:type="spellEnd"/>
-      <w:r>
-        <w:t>)</w:t>
-      </w:r>
-    </w:p>
-    <w:p>
-      <w:pPr>
-        <w:pStyle w:val="af3"/>
-      </w:pPr>
-    </w:p>
-    <w:p>
-      <w:pPr>
-        <w:pStyle w:val="af3"/>
-      </w:pPr>
-      <w:r>
-        <w:t xml:space="preserve">app = </w:t>
-      </w:r>
-      <w:proofErr w:type="spellStart"/>
-      <w:r>
-        <w:t>QApplication</w:t>
-      </w:r>
-      <w:proofErr w:type="spellEnd"/>
-      <w:r>
-        <w:t>(</w:t>
-      </w:r>
-      <w:proofErr w:type="spellStart"/>
-      <w:proofErr w:type="gramStart"/>
-      <w:r>
-        <w:t>sys.argv</w:t>
-      </w:r>
-      <w:proofErr w:type="spellEnd"/>
-      <w:proofErr w:type="gramEnd"/>
-      <w:r>
-        <w:t>)</w:t>
-      </w:r>
-    </w:p>
-    <w:p>
-      <w:pPr>
-        <w:pStyle w:val="af3"/>
-      </w:pPr>
-      <w:r>
-        <w:t xml:space="preserve">window = </w:t>
-      </w:r>
-      <w:proofErr w:type="spellStart"/>
-      <w:proofErr w:type="gramStart"/>
-      <w:r>
-        <w:t>MyWindow</w:t>
-      </w:r>
-      <w:proofErr w:type="spellEnd"/>
-      <w:r>
-        <w:t>(</w:t>
-      </w:r>
-      <w:proofErr w:type="gramEnd"/>
-      <w:r>
-        <w:t>)</w:t>
-      </w:r>
-    </w:p>
-    <w:p>
-      <w:pPr>
-        <w:pStyle w:val="af3"/>
-      </w:pPr>
-      <w:proofErr w:type="spellStart"/>
-      <w:proofErr w:type="gramStart"/>
-      <w:r>
-        <w:t>window.show</w:t>
-      </w:r>
-      <w:proofErr w:type="spellEnd"/>
-      <w:proofErr w:type="gramEnd"/>
-      <w:r>
-        <w:t>()</w:t>
-      </w:r>
-    </w:p>
-    <w:p>
-      <w:pPr>
-        <w:pStyle w:val="af3"/>
-      </w:pPr>
-      <w:proofErr w:type="spellStart"/>
-      <w:proofErr w:type="gramStart"/>
-      <w:r>
-        <w:t>sys.exit</w:t>
-      </w:r>
-      <w:proofErr w:type="spellEnd"/>
-      <w:proofErr w:type="gramEnd"/>
-      <w:r>
-        <w:t>(</w:t>
-      </w:r>
-      <w:proofErr w:type="spellStart"/>
-      <w:proofErr w:type="gramStart"/>
-      <w:r>
-        <w:t>app.exec</w:t>
-      </w:r>
-      <w:proofErr w:type="spellEnd"/>
-      <w:proofErr w:type="gramEnd"/>
-      <w:r>
-        <w:t>())</w:t>
-      </w:r>
-    </w:p>
-    <w:p>
-      <w:pPr>
-        <w:pStyle w:val="a4"/>
-        <w:rPr>
-          <w:lang w:val="en-US"/>
-        </w:rPr>
-      </w:pPr>
-    </w:p>
-    <w:p>
-      <w:pPr>
-        <w:pStyle w:val="a4"/>
-      </w:pPr>
-      <w:r>
-        <w:t xml:space="preserve">С помощью метода </w:t>
-      </w:r>
-      <w:proofErr w:type="spellStart"/>
-      <w:r>
-        <w:rPr>
-          <w:lang w:val="en-US"/>
-        </w:rPr>
-        <w:t>loadUi</w:t>
-      </w:r>
-      <w:proofErr w:type="spellEnd"/>
-      <w:r>
-        <w:t xml:space="preserve"> </w:t>
-      </w:r>
-      <w:r>
-        <w:t xml:space="preserve">модуля </w:t>
-      </w:r>
-      <w:proofErr w:type="spellStart"/>
-      <w:r>
-        <w:rPr>
-          <w:lang w:val="en-US"/>
-        </w:rPr>
-        <w:t>uic</w:t>
-      </w:r>
-      <w:proofErr w:type="spellEnd"/>
-      <w:r>
-        <w:t xml:space="preserve"> </w:t>
-      </w:r>
-      <w:r>
-        <w:t xml:space="preserve">происходит импорт созданного ранее </w:t>
-      </w:r>
-      <w:r>
-        <w:rPr>
-          <w:lang w:val="en-US"/>
-        </w:rPr>
-        <w:t>GUI</w:t>
-      </w:r>
-      <w:r>
-        <w:t>.</w:t>
-      </w:r>
-      <w:r>
-        <w:t xml:space="preserve"> С помощью метода </w:t>
-      </w:r>
-      <w:proofErr w:type="spellStart"/>
-      <w:r>
-        <w:rPr>
-          <w:lang w:val="en-US"/>
-        </w:rPr>
         <w:t>setText</w:t>
       </w:r>
-      <w:proofErr w:type="spellEnd"/>
       <w:r>
         <w:t xml:space="preserve"> </w:t>
       </w:r>
@@ -1539,7 +1311,7 @@
                     <pic:cNvPicPr/>
                   </pic:nvPicPr>
                   <pic:blipFill>
-                    <a:blip r:embed="rId10"/>
+                    <a:blip r:embed="rId8"/>
                     <a:stretch>
                       <a:fillRect/>
                     </a:stretch>
@@ -1569,7 +1341,7 @@
       <w:r>
         <w:t xml:space="preserve">Рисунок </w:t>
       </w:r>
-      <w:bookmarkStart w:id="4" w:name="_Ref207941808"/>
+      <w:bookmarkStart w:id="2" w:name="_Ref207941808"/>
       <w:r>
         <w:fldChar w:fldCharType="begin"/>
       </w:r>
@@ -1616,7 +1388,7 @@
       <w:r>
         <w:fldChar w:fldCharType="end"/>
       </w:r>
-      <w:bookmarkEnd w:id="4"/>
+      <w:bookmarkEnd w:id="2"/>
       <w:r>
         <w:t xml:space="preserve"> </w:t>
       </w:r>
@@ -1720,7 +1492,7 @@
                     <pic:cNvPicPr/>
                   </pic:nvPicPr>
                   <pic:blipFill>
-                    <a:blip r:embed="rId11"/>
+                    <a:blip r:embed="rId9"/>
                     <a:stretch>
                       <a:fillRect/>
                     </a:stretch>
@@ -1750,7 +1522,7 @@
       <w:r>
         <w:t xml:space="preserve">Рисунок </w:t>
       </w:r>
-      <w:bookmarkStart w:id="5" w:name="_Ref207944275"/>
+      <w:bookmarkStart w:id="3" w:name="_Ref207944275"/>
       <w:r>
         <w:fldChar w:fldCharType="begin"/>
       </w:r>
@@ -1797,7 +1569,7 @@
       <w:r>
         <w:fldChar w:fldCharType="end"/>
       </w:r>
-      <w:bookmarkEnd w:id="5"/>
+      <w:bookmarkEnd w:id="3"/>
       <w:r>
         <w:t xml:space="preserve"> </w:t>
       </w:r>
@@ -1865,14 +1637,12 @@
       <w:r>
         <w:t xml:space="preserve"> </w:t>
       </w:r>
-      <w:proofErr w:type="spellStart"/>
       <w:r>
         <w:rPr>
           <w:lang w:val="en-US"/>
         </w:rPr>
         <w:t>PyQt</w:t>
       </w:r>
-      <w:proofErr w:type="spellEnd"/>
       <w:r>
         <w:t xml:space="preserve">. </w:t>
       </w:r>
@@ -1897,14 +1667,12 @@
       <w:r>
         <w:t xml:space="preserve">различные методы объектов интерфейса пользователя, в частности метод </w:t>
       </w:r>
-      <w:proofErr w:type="spellStart"/>
       <w:r>
         <w:rPr>
           <w:lang w:val="en-US"/>
         </w:rPr>
         <w:t>setText</w:t>
       </w:r>
-      <w:proofErr w:type="spellEnd"/>
       <w:r>
         <w:t xml:space="preserve"> </w:t>
       </w:r>
@@ -1922,7 +1690,7 @@
       </w:r>
     </w:p>
     <w:sectPr>
-      <w:headerReference w:type="default" r:id="rId12"/>
+      <w:headerReference w:type="default" r:id="rId10"/>
       <w:pgSz w:w="11910" w:h="16840"/>
       <w:pgMar w:top="1134" w:right="850" w:bottom="1134" w:left="1701" w:header="720" w:footer="720" w:gutter="0"/>
       <w:cols w:space="720"/>

</xml_diff>

<commit_message>
Refactor ShippingUtil Add Word lock files to .gitignore
</commit_message>
<xml_diff>
--- a/ЛР1_РПО_Гюнтер_ИС-Б-22-1-о.docx
+++ b/ЛР1_РПО_Гюнтер_ИС-Б-22-1-о.docx
@@ -729,7 +729,15 @@
         <w:pStyle w:val="af3"/>
       </w:pPr>
       <w:r>
-        <w:t>package refactoring.model;</w:t>
+        <w:t xml:space="preserve">package </w:t>
+      </w:r>
+      <w:proofErr w:type="spellStart"/>
+      <w:r>
+        <w:t>refactoring.model</w:t>
+      </w:r>
+      <w:proofErr w:type="spellEnd"/>
+      <w:r>
+        <w:t>;</w:t>
       </w:r>
     </w:p>
     <w:p>
@@ -766,28 +774,60 @@
         <w:pStyle w:val="af3"/>
       </w:pPr>
       <w:r>
-        <w:t xml:space="preserve">    private final double unitPrice;</w:t>
-      </w:r>
-    </w:p>
-    <w:p>
-      <w:pPr>
-        <w:pStyle w:val="af3"/>
-      </w:pPr>
-      <w:r>
-        <w:t xml:space="preserve">    private final double weightKg;</w:t>
-      </w:r>
-    </w:p>
-    <w:p>
-      <w:pPr>
-        <w:pStyle w:val="af3"/>
-      </w:pPr>
-    </w:p>
-    <w:p>
-      <w:pPr>
-        <w:pStyle w:val="af3"/>
-      </w:pPr>
-      <w:r>
-        <w:t xml:space="preserve">    public Order(String id, int quantity, double unitPrice, double weightKg) {</w:t>
+        <w:t xml:space="preserve">    private final double </w:t>
+      </w:r>
+      <w:proofErr w:type="spellStart"/>
+      <w:r>
+        <w:t>unitPrice</w:t>
+      </w:r>
+      <w:proofErr w:type="spellEnd"/>
+      <w:r>
+        <w:t>;</w:t>
+      </w:r>
+    </w:p>
+    <w:p>
+      <w:pPr>
+        <w:pStyle w:val="af3"/>
+      </w:pPr>
+      <w:r>
+        <w:t xml:space="preserve">    private final double </w:t>
+      </w:r>
+      <w:proofErr w:type="spellStart"/>
+      <w:r>
+        <w:t>weightKg</w:t>
+      </w:r>
+      <w:proofErr w:type="spellEnd"/>
+      <w:r>
+        <w:t>;</w:t>
+      </w:r>
+    </w:p>
+    <w:p>
+      <w:pPr>
+        <w:pStyle w:val="af3"/>
+      </w:pPr>
+    </w:p>
+    <w:p>
+      <w:pPr>
+        <w:pStyle w:val="af3"/>
+      </w:pPr>
+      <w:r>
+        <w:t xml:space="preserve">    public Order(String id, int quantity, double </w:t>
+      </w:r>
+      <w:proofErr w:type="spellStart"/>
+      <w:r>
+        <w:t>unitPrice</w:t>
+      </w:r>
+      <w:proofErr w:type="spellEnd"/>
+      <w:r>
+        <w:t xml:space="preserve">, double </w:t>
+      </w:r>
+      <w:proofErr w:type="spellStart"/>
+      <w:r>
+        <w:t>weightKg</w:t>
+      </w:r>
+      <w:proofErr w:type="spellEnd"/>
+      <w:r>
+        <w:t>) {</w:t>
       </w:r>
     </w:p>
     <w:p>
@@ -803,23 +843,63 @@
         <w:pStyle w:val="af3"/>
       </w:pPr>
       <w:r>
-        <w:t xml:space="preserve">        this.quantity = quantity;</w:t>
-      </w:r>
-    </w:p>
-    <w:p>
-      <w:pPr>
-        <w:pStyle w:val="af3"/>
-      </w:pPr>
-      <w:r>
-        <w:t xml:space="preserve">        this.unitPrice = unitPrice;</w:t>
-      </w:r>
-    </w:p>
-    <w:p>
-      <w:pPr>
-        <w:pStyle w:val="af3"/>
-      </w:pPr>
-      <w:r>
-        <w:t xml:space="preserve">        this.weightKg = weightKg;</w:t>
+        <w:t xml:space="preserve">        </w:t>
+      </w:r>
+      <w:proofErr w:type="spellStart"/>
+      <w:r>
+        <w:t>this.quantity</w:t>
+      </w:r>
+      <w:proofErr w:type="spellEnd"/>
+      <w:r>
+        <w:t xml:space="preserve"> = quantity;</w:t>
+      </w:r>
+    </w:p>
+    <w:p>
+      <w:pPr>
+        <w:pStyle w:val="af3"/>
+      </w:pPr>
+      <w:r>
+        <w:t xml:space="preserve">        </w:t>
+      </w:r>
+      <w:proofErr w:type="spellStart"/>
+      <w:r>
+        <w:t>this.unitPrice</w:t>
+      </w:r>
+      <w:proofErr w:type="spellEnd"/>
+      <w:r>
+        <w:t xml:space="preserve"> = </w:t>
+      </w:r>
+      <w:proofErr w:type="spellStart"/>
+      <w:r>
+        <w:t>unitPrice</w:t>
+      </w:r>
+      <w:proofErr w:type="spellEnd"/>
+      <w:r>
+        <w:t>;</w:t>
+      </w:r>
+    </w:p>
+    <w:p>
+      <w:pPr>
+        <w:pStyle w:val="af3"/>
+      </w:pPr>
+      <w:r>
+        <w:t xml:space="preserve">        </w:t>
+      </w:r>
+      <w:proofErr w:type="spellStart"/>
+      <w:r>
+        <w:t>this.weightKg</w:t>
+      </w:r>
+      <w:proofErr w:type="spellEnd"/>
+      <w:r>
+        <w:t xml:space="preserve"> = </w:t>
+      </w:r>
+      <w:proofErr w:type="spellStart"/>
+      <w:r>
+        <w:t>weightKg</w:t>
+      </w:r>
+      <w:proofErr w:type="spellEnd"/>
+      <w:r>
+        <w:t>;</w:t>
       </w:r>
     </w:p>
     <w:p>
@@ -840,31 +920,79 @@
         <w:pStyle w:val="af3"/>
       </w:pPr>
       <w:r>
-        <w:t xml:space="preserve">    public String getId() { return id; }</w:t>
-      </w:r>
-    </w:p>
-    <w:p>
-      <w:pPr>
-        <w:pStyle w:val="af3"/>
-      </w:pPr>
-      <w:r>
-        <w:t xml:space="preserve">    public int getQuantity() { return quantity; }</w:t>
-      </w:r>
-    </w:p>
-    <w:p>
-      <w:pPr>
-        <w:pStyle w:val="af3"/>
-      </w:pPr>
-      <w:r>
-        <w:t xml:space="preserve">    public double getUnitPrice() { return unitPrice; }</w:t>
-      </w:r>
-    </w:p>
-    <w:p>
-      <w:pPr>
-        <w:pStyle w:val="af3"/>
-      </w:pPr>
-      <w:r>
-        <w:t xml:space="preserve">    public double getWeightKg() { return weightKg; }</w:t>
+        <w:t xml:space="preserve">    public String </w:t>
+      </w:r>
+      <w:proofErr w:type="spellStart"/>
+      <w:r>
+        <w:t>getId</w:t>
+      </w:r>
+      <w:proofErr w:type="spellEnd"/>
+      <w:r>
+        <w:t>() { return id; }</w:t>
+      </w:r>
+    </w:p>
+    <w:p>
+      <w:pPr>
+        <w:pStyle w:val="af3"/>
+      </w:pPr>
+      <w:r>
+        <w:t xml:space="preserve">    public int </w:t>
+      </w:r>
+      <w:proofErr w:type="spellStart"/>
+      <w:r>
+        <w:t>getQuantity</w:t>
+      </w:r>
+      <w:proofErr w:type="spellEnd"/>
+      <w:r>
+        <w:t>() { return quantity; }</w:t>
+      </w:r>
+    </w:p>
+    <w:p>
+      <w:pPr>
+        <w:pStyle w:val="af3"/>
+      </w:pPr>
+      <w:r>
+        <w:t xml:space="preserve">    public double </w:t>
+      </w:r>
+      <w:proofErr w:type="spellStart"/>
+      <w:r>
+        <w:t>getUnitPrice</w:t>
+      </w:r>
+      <w:proofErr w:type="spellEnd"/>
+      <w:r>
+        <w:t xml:space="preserve">() { return </w:t>
+      </w:r>
+      <w:proofErr w:type="spellStart"/>
+      <w:r>
+        <w:t>unitPrice</w:t>
+      </w:r>
+      <w:proofErr w:type="spellEnd"/>
+      <w:r>
+        <w:t>; }</w:t>
+      </w:r>
+    </w:p>
+    <w:p>
+      <w:pPr>
+        <w:pStyle w:val="af3"/>
+      </w:pPr>
+      <w:r>
+        <w:t xml:space="preserve">    public double </w:t>
+      </w:r>
+      <w:proofErr w:type="spellStart"/>
+      <w:r>
+        <w:t>getWeightKg</w:t>
+      </w:r>
+      <w:proofErr w:type="spellEnd"/>
+      <w:r>
+        <w:t xml:space="preserve">() { return </w:t>
+      </w:r>
+      <w:proofErr w:type="spellStart"/>
+      <w:r>
+        <w:t>weightKg</w:t>
+      </w:r>
+      <w:proofErr w:type="spellEnd"/>
+      <w:r>
+        <w:t>; }</w:t>
       </w:r>
     </w:p>
     <w:p>
@@ -885,15 +1013,31 @@
         <w:pStyle w:val="af3"/>
       </w:pPr>
       <w:r>
-        <w:t xml:space="preserve">    public String toString() {</w:t>
-      </w:r>
-    </w:p>
-    <w:p>
-      <w:pPr>
-        <w:pStyle w:val="af3"/>
-      </w:pPr>
-      <w:r>
-        <w:t xml:space="preserve">        return "Order{" + id + ", q=" + quantity + ", price=" + unitPrice + "}";</w:t>
+        <w:t xml:space="preserve">    public String </w:t>
+      </w:r>
+      <w:proofErr w:type="spellStart"/>
+      <w:r>
+        <w:t>toString</w:t>
+      </w:r>
+      <w:proofErr w:type="spellEnd"/>
+      <w:r>
+        <w:t>() {</w:t>
+      </w:r>
+    </w:p>
+    <w:p>
+      <w:pPr>
+        <w:pStyle w:val="af3"/>
+      </w:pPr>
+      <w:r>
+        <w:t xml:space="preserve">        return "Order{" + id + ", q=" + quantity + ", price=" + </w:t>
+      </w:r>
+      <w:proofErr w:type="spellStart"/>
+      <w:r>
+        <w:t>unitPrice</w:t>
+      </w:r>
+      <w:proofErr w:type="spellEnd"/>
+      <w:r>
+        <w:t xml:space="preserve"> + "}";</w:t>
       </w:r>
     </w:p>
     <w:p>
@@ -1079,6 +1223,7 @@
         </w:rPr>
         <w:t xml:space="preserve"> </w:t>
       </w:r>
+      <w:proofErr w:type="spellStart"/>
       <w:r>
         <w:rPr>
           <w:lang w:val="en-US"/>
@@ -1091,6 +1236,7 @@
         </w:rPr>
         <w:t>Service</w:t>
       </w:r>
+      <w:proofErr w:type="spellEnd"/>
       <w:r>
         <w:rPr>
           <w:lang w:val="en-US"/>
@@ -1200,115 +1346,275 @@
         <w:pStyle w:val="af3"/>
       </w:pPr>
       <w:r>
-        <w:t>package refactoring.service;</w:t>
-      </w:r>
-    </w:p>
-    <w:p>
-      <w:pPr>
-        <w:pStyle w:val="af3"/>
-      </w:pPr>
-    </w:p>
-    <w:p>
-      <w:pPr>
-        <w:pStyle w:val="af3"/>
-      </w:pPr>
-      <w:r>
-        <w:t>import refactoring.helper.InlineHelper;</w:t>
-      </w:r>
-    </w:p>
-    <w:p>
-      <w:pPr>
-        <w:pStyle w:val="af3"/>
-      </w:pPr>
-      <w:r>
-        <w:t>import refactoring.model.Order;</w:t>
-      </w:r>
-    </w:p>
-    <w:p>
-      <w:pPr>
-        <w:pStyle w:val="af3"/>
-      </w:pPr>
-      <w:r>
-        <w:t>import refactoring.util.DiscountUtil;</w:t>
-      </w:r>
-    </w:p>
-    <w:p>
-      <w:pPr>
-        <w:pStyle w:val="af3"/>
-      </w:pPr>
-      <w:r>
-        <w:t>import refactoring.util.ShippingUtil;</w:t>
-      </w:r>
-    </w:p>
-    <w:p>
-      <w:pPr>
-        <w:pStyle w:val="af3"/>
-      </w:pPr>
-      <w:r>
-        <w:t>import refactoring.util.TaxUtil;</w:t>
-      </w:r>
-    </w:p>
-    <w:p>
-      <w:pPr>
-        <w:pStyle w:val="af3"/>
-      </w:pPr>
-    </w:p>
-    <w:p>
-      <w:pPr>
-        <w:pStyle w:val="af3"/>
-      </w:pPr>
-      <w:r>
-        <w:t>import java.util.List;</w:t>
-      </w:r>
-    </w:p>
-    <w:p>
-      <w:pPr>
-        <w:pStyle w:val="af3"/>
-      </w:pPr>
-    </w:p>
-    <w:p>
-      <w:pPr>
-        <w:pStyle w:val="af3"/>
-      </w:pPr>
-      <w:r>
-        <w:t>public class OrderService {</w:t>
-      </w:r>
-    </w:p>
-    <w:p>
-      <w:pPr>
-        <w:pStyle w:val="af3"/>
-      </w:pPr>
-    </w:p>
-    <w:p>
-      <w:pPr>
-        <w:pStyle w:val="af3"/>
-      </w:pPr>
-      <w:r>
-        <w:t xml:space="preserve">    private final DiscountUtil discountUtil = new DiscountUtil();</w:t>
-      </w:r>
-    </w:p>
-    <w:p>
-      <w:pPr>
-        <w:pStyle w:val="af3"/>
-      </w:pPr>
-      <w:r>
-        <w:t xml:space="preserve">    private final ShippingUtil shippingUtil = new ShippingUtil();</w:t>
-      </w:r>
-    </w:p>
-    <w:p>
-      <w:pPr>
-        <w:pStyle w:val="af3"/>
-      </w:pPr>
-      <w:r>
-        <w:t xml:space="preserve">    private final TaxUtil taxUtil = new TaxUtil();</w:t>
-      </w:r>
-    </w:p>
-    <w:p>
-      <w:pPr>
-        <w:pStyle w:val="af3"/>
-      </w:pPr>
-      <w:r>
-        <w:t xml:space="preserve">    private final InlineHelper inlineHelper = new InlineHelper();</w:t>
+        <w:t xml:space="preserve">package </w:t>
+      </w:r>
+      <w:proofErr w:type="spellStart"/>
+      <w:r>
+        <w:t>refactoring.service</w:t>
+      </w:r>
+      <w:proofErr w:type="spellEnd"/>
+      <w:r>
+        <w:t>;</w:t>
+      </w:r>
+    </w:p>
+    <w:p>
+      <w:pPr>
+        <w:pStyle w:val="af3"/>
+      </w:pPr>
+    </w:p>
+    <w:p>
+      <w:pPr>
+        <w:pStyle w:val="af3"/>
+      </w:pPr>
+      <w:r>
+        <w:t xml:space="preserve">import </w:t>
+      </w:r>
+      <w:proofErr w:type="spellStart"/>
+      <w:r>
+        <w:t>refactoring.helper.InlineHelper</w:t>
+      </w:r>
+      <w:proofErr w:type="spellEnd"/>
+      <w:r>
+        <w:t>;</w:t>
+      </w:r>
+    </w:p>
+    <w:p>
+      <w:pPr>
+        <w:pStyle w:val="af3"/>
+      </w:pPr>
+      <w:r>
+        <w:t xml:space="preserve">import </w:t>
+      </w:r>
+      <w:proofErr w:type="spellStart"/>
+      <w:r>
+        <w:t>refactoring.model.Order</w:t>
+      </w:r>
+      <w:proofErr w:type="spellEnd"/>
+      <w:r>
+        <w:t>;</w:t>
+      </w:r>
+    </w:p>
+    <w:p>
+      <w:pPr>
+        <w:pStyle w:val="af3"/>
+      </w:pPr>
+      <w:r>
+        <w:t xml:space="preserve">import </w:t>
+      </w:r>
+      <w:proofErr w:type="spellStart"/>
+      <w:r>
+        <w:t>refactoring.util.DiscountUtil</w:t>
+      </w:r>
+      <w:proofErr w:type="spellEnd"/>
+      <w:r>
+        <w:t>;</w:t>
+      </w:r>
+    </w:p>
+    <w:p>
+      <w:pPr>
+        <w:pStyle w:val="af3"/>
+      </w:pPr>
+      <w:r>
+        <w:t xml:space="preserve">import </w:t>
+      </w:r>
+      <w:proofErr w:type="spellStart"/>
+      <w:r>
+        <w:t>refactoring.util.ShippingUtil</w:t>
+      </w:r>
+      <w:proofErr w:type="spellEnd"/>
+      <w:r>
+        <w:t>;</w:t>
+      </w:r>
+    </w:p>
+    <w:p>
+      <w:pPr>
+        <w:pStyle w:val="af3"/>
+      </w:pPr>
+      <w:r>
+        <w:t xml:space="preserve">import </w:t>
+      </w:r>
+      <w:proofErr w:type="spellStart"/>
+      <w:r>
+        <w:t>refactoring.util.TaxUtil</w:t>
+      </w:r>
+      <w:proofErr w:type="spellEnd"/>
+      <w:r>
+        <w:t>;</w:t>
+      </w:r>
+    </w:p>
+    <w:p>
+      <w:pPr>
+        <w:pStyle w:val="af3"/>
+      </w:pPr>
+    </w:p>
+    <w:p>
+      <w:pPr>
+        <w:pStyle w:val="af3"/>
+      </w:pPr>
+      <w:r>
+        <w:t xml:space="preserve">import </w:t>
+      </w:r>
+      <w:proofErr w:type="spellStart"/>
+      <w:r>
+        <w:t>java.util.List</w:t>
+      </w:r>
+      <w:proofErr w:type="spellEnd"/>
+      <w:r>
+        <w:t>;</w:t>
+      </w:r>
+    </w:p>
+    <w:p>
+      <w:pPr>
+        <w:pStyle w:val="af3"/>
+      </w:pPr>
+    </w:p>
+    <w:p>
+      <w:pPr>
+        <w:pStyle w:val="af3"/>
+      </w:pPr>
+      <w:r>
+        <w:t xml:space="preserve">public class </w:t>
+      </w:r>
+      <w:proofErr w:type="spellStart"/>
+      <w:r>
+        <w:t>OrderService</w:t>
+      </w:r>
+      <w:proofErr w:type="spellEnd"/>
+      <w:r>
+        <w:t xml:space="preserve"> {</w:t>
+      </w:r>
+    </w:p>
+    <w:p>
+      <w:pPr>
+        <w:pStyle w:val="af3"/>
+      </w:pPr>
+    </w:p>
+    <w:p>
+      <w:pPr>
+        <w:pStyle w:val="af3"/>
+      </w:pPr>
+      <w:r>
+        <w:t xml:space="preserve">    private final </w:t>
+      </w:r>
+      <w:proofErr w:type="spellStart"/>
+      <w:r>
+        <w:t>DiscountUtil</w:t>
+      </w:r>
+      <w:proofErr w:type="spellEnd"/>
+      <w:r>
+        <w:t xml:space="preserve"> </w:t>
+      </w:r>
+      <w:proofErr w:type="spellStart"/>
+      <w:r>
+        <w:t>discountUtil</w:t>
+      </w:r>
+      <w:proofErr w:type="spellEnd"/>
+      <w:r>
+        <w:t xml:space="preserve"> = new </w:t>
+      </w:r>
+      <w:proofErr w:type="spellStart"/>
+      <w:r>
+        <w:t>DiscountUtil</w:t>
+      </w:r>
+      <w:proofErr w:type="spellEnd"/>
+      <w:r>
+        <w:t>();</w:t>
+      </w:r>
+    </w:p>
+    <w:p>
+      <w:pPr>
+        <w:pStyle w:val="af3"/>
+      </w:pPr>
+      <w:r>
+        <w:t xml:space="preserve">    private final </w:t>
+      </w:r>
+      <w:proofErr w:type="spellStart"/>
+      <w:r>
+        <w:t>ShippingUtil</w:t>
+      </w:r>
+      <w:proofErr w:type="spellEnd"/>
+      <w:r>
+        <w:t xml:space="preserve"> </w:t>
+      </w:r>
+      <w:proofErr w:type="spellStart"/>
+      <w:r>
+        <w:t>shippingUtil</w:t>
+      </w:r>
+      <w:proofErr w:type="spellEnd"/>
+      <w:r>
+        <w:t xml:space="preserve"> = new </w:t>
+      </w:r>
+      <w:proofErr w:type="spellStart"/>
+      <w:r>
+        <w:t>ShippingUtil</w:t>
+      </w:r>
+      <w:proofErr w:type="spellEnd"/>
+      <w:r>
+        <w:t>();</w:t>
+      </w:r>
+    </w:p>
+    <w:p>
+      <w:pPr>
+        <w:pStyle w:val="af3"/>
+      </w:pPr>
+      <w:r>
+        <w:t xml:space="preserve">    private final </w:t>
+      </w:r>
+      <w:proofErr w:type="spellStart"/>
+      <w:r>
+        <w:t>TaxUtil</w:t>
+      </w:r>
+      <w:proofErr w:type="spellEnd"/>
+      <w:r>
+        <w:t xml:space="preserve"> </w:t>
+      </w:r>
+      <w:proofErr w:type="spellStart"/>
+      <w:r>
+        <w:t>taxUtil</w:t>
+      </w:r>
+      <w:proofErr w:type="spellEnd"/>
+      <w:r>
+        <w:t xml:space="preserve"> = new </w:t>
+      </w:r>
+      <w:proofErr w:type="spellStart"/>
+      <w:r>
+        <w:t>TaxUtil</w:t>
+      </w:r>
+      <w:proofErr w:type="spellEnd"/>
+      <w:r>
+        <w:t>();</w:t>
+      </w:r>
+    </w:p>
+    <w:p>
+      <w:pPr>
+        <w:pStyle w:val="af3"/>
+      </w:pPr>
+      <w:r>
+        <w:t xml:space="preserve">    private final </w:t>
+      </w:r>
+      <w:proofErr w:type="spellStart"/>
+      <w:r>
+        <w:t>InlineHelper</w:t>
+      </w:r>
+      <w:proofErr w:type="spellEnd"/>
+      <w:r>
+        <w:t xml:space="preserve"> </w:t>
+      </w:r>
+      <w:proofErr w:type="spellStart"/>
+      <w:r>
+        <w:t>inlineHelper</w:t>
+      </w:r>
+      <w:proofErr w:type="spellEnd"/>
+      <w:r>
+        <w:t xml:space="preserve"> = new </w:t>
+      </w:r>
+      <w:proofErr w:type="spellStart"/>
+      <w:r>
+        <w:t>InlineHelper</w:t>
+      </w:r>
+      <w:proofErr w:type="spellEnd"/>
+      <w:r>
+        <w:t>();</w:t>
       </w:r>
     </w:p>
     <w:p>
@@ -1402,15 +1708,31 @@
         <w:t xml:space="preserve">    </w:t>
       </w:r>
       <w:r>
-        <w:t>public double calculateInvoiceTotal(List&lt;Order&gt; orders) {</w:t>
-      </w:r>
-    </w:p>
-    <w:p>
-      <w:pPr>
-        <w:pStyle w:val="af3"/>
-      </w:pPr>
-      <w:r>
-        <w:t xml:space="preserve">        String banner = inlineHelper.banner();</w:t>
+        <w:t xml:space="preserve">public double </w:t>
+      </w:r>
+      <w:proofErr w:type="spellStart"/>
+      <w:r>
+        <w:t>calculateInvoiceTotal</w:t>
+      </w:r>
+      <w:proofErr w:type="spellEnd"/>
+      <w:r>
+        <w:t>(List&lt;Order&gt; orders) {</w:t>
+      </w:r>
+    </w:p>
+    <w:p>
+      <w:pPr>
+        <w:pStyle w:val="af3"/>
+      </w:pPr>
+      <w:r>
+        <w:t xml:space="preserve">        String banner = </w:t>
+      </w:r>
+      <w:proofErr w:type="spellStart"/>
+      <w:r>
+        <w:t>inlineHelper.banner</w:t>
+      </w:r>
+      <w:proofErr w:type="spellEnd"/>
+      <w:r>
+        <w:t>();</w:t>
       </w:r>
     </w:p>
     <w:p>
@@ -1431,15 +1753,31 @@
         <w:pStyle w:val="af3"/>
       </w:pPr>
       <w:r>
-        <w:t xml:space="preserve">        double totalDiscount = 0.0;</w:t>
-      </w:r>
-    </w:p>
-    <w:p>
-      <w:pPr>
-        <w:pStyle w:val="af3"/>
-      </w:pPr>
-      <w:r>
-        <w:t xml:space="preserve">        double totalShipping = 0.0;</w:t>
+        <w:t xml:space="preserve">        double </w:t>
+      </w:r>
+      <w:proofErr w:type="spellStart"/>
+      <w:r>
+        <w:t>totalDiscount</w:t>
+      </w:r>
+      <w:proofErr w:type="spellEnd"/>
+      <w:r>
+        <w:t xml:space="preserve"> = 0.0;</w:t>
+      </w:r>
+    </w:p>
+    <w:p>
+      <w:pPr>
+        <w:pStyle w:val="af3"/>
+      </w:pPr>
+      <w:r>
+        <w:t xml:space="preserve">        double </w:t>
+      </w:r>
+      <w:proofErr w:type="spellStart"/>
+      <w:r>
+        <w:t>totalShipping</w:t>
+      </w:r>
+      <w:proofErr w:type="spellEnd"/>
+      <w:r>
+        <w:t xml:space="preserve"> = 0.0;</w:t>
       </w:r>
     </w:p>
     <w:p>
@@ -1460,8 +1798,21 @@
         <w:pStyle w:val="af3"/>
       </w:pPr>
       <w:r>
-        <w:t xml:space="preserve">            // REFACTORING CANDIDATE: Split Temporary Variable (Временная переменная</w:t>
-      </w:r>
+        <w:t xml:space="preserve">            // REFACTORING CANDIDATE: Split Temporary Variable (</w:t>
+      </w:r>
+      <w:proofErr w:type="spellStart"/>
+      <w:r>
+        <w:t>Временная</w:t>
+      </w:r>
+      <w:proofErr w:type="spellEnd"/>
+      <w:r>
+        <w:t xml:space="preserve"> </w:t>
+      </w:r>
+      <w:proofErr w:type="spellStart"/>
+      <w:r>
+        <w:t>переменная</w:t>
+      </w:r>
+      <w:proofErr w:type="spellEnd"/>
     </w:p>
     <w:p>
       <w:pPr>
@@ -1479,9 +1830,11 @@
         </w:rPr>
         <w:t>// '</w:t>
       </w:r>
+      <w:proofErr w:type="spellStart"/>
       <w:r>
         <w:t>linePrice</w:t>
       </w:r>
+      <w:proofErr w:type="spellEnd"/>
       <w:r>
         <w:rPr>
           <w:lang w:val="ru-RU"/>
@@ -1514,50 +1867,111 @@
         <w:t xml:space="preserve">            </w:t>
       </w:r>
       <w:r>
-        <w:t>double linePrice = o.getQuantity() * o.getUnitPrice();</w:t>
-      </w:r>
-    </w:p>
-    <w:p>
-      <w:pPr>
-        <w:pStyle w:val="af3"/>
-      </w:pPr>
-      <w:r>
-        <w:t xml:space="preserve">            subtotal += linePrice;</w:t>
-      </w:r>
-    </w:p>
-    <w:p>
-      <w:pPr>
-        <w:pStyle w:val="af3"/>
-      </w:pPr>
-    </w:p>
-    <w:p>
-      <w:pPr>
-        <w:pStyle w:val="af3"/>
-      </w:pPr>
-      <w:r>
-        <w:t xml:space="preserve">            double discount = discountUtil.computeDiscount(o);</w:t>
-      </w:r>
-    </w:p>
-    <w:p>
-      <w:pPr>
-        <w:pStyle w:val="af3"/>
-      </w:pPr>
-      <w:r>
-        <w:t xml:space="preserve">            totalDiscount += discount;</w:t>
-      </w:r>
-    </w:p>
-    <w:p>
-      <w:pPr>
-        <w:pStyle w:val="af3"/>
-      </w:pPr>
-    </w:p>
-    <w:p>
-      <w:pPr>
-        <w:pStyle w:val="af3"/>
-      </w:pPr>
-      <w:r>
-        <w:t xml:space="preserve">            // REFACTORING CANDIDATE: Split Temporary Variable (Временная переменная</w:t>
-      </w:r>
+        <w:t xml:space="preserve">double </w:t>
+      </w:r>
+      <w:proofErr w:type="spellStart"/>
+      <w:r>
+        <w:t>linePrice</w:t>
+      </w:r>
+      <w:proofErr w:type="spellEnd"/>
+      <w:r>
+        <w:t xml:space="preserve"> = </w:t>
+      </w:r>
+      <w:proofErr w:type="spellStart"/>
+      <w:r>
+        <w:t>o.getQuantity</w:t>
+      </w:r>
+      <w:proofErr w:type="spellEnd"/>
+      <w:r>
+        <w:t xml:space="preserve">() * </w:t>
+      </w:r>
+      <w:proofErr w:type="spellStart"/>
+      <w:r>
+        <w:t>o.getUnitPrice</w:t>
+      </w:r>
+      <w:proofErr w:type="spellEnd"/>
+      <w:r>
+        <w:t>();</w:t>
+      </w:r>
+    </w:p>
+    <w:p>
+      <w:pPr>
+        <w:pStyle w:val="af3"/>
+      </w:pPr>
+      <w:r>
+        <w:t xml:space="preserve">            subtotal += </w:t>
+      </w:r>
+      <w:proofErr w:type="spellStart"/>
+      <w:r>
+        <w:t>linePrice</w:t>
+      </w:r>
+      <w:proofErr w:type="spellEnd"/>
+      <w:r>
+        <w:t>;</w:t>
+      </w:r>
+    </w:p>
+    <w:p>
+      <w:pPr>
+        <w:pStyle w:val="af3"/>
+      </w:pPr>
+    </w:p>
+    <w:p>
+      <w:pPr>
+        <w:pStyle w:val="af3"/>
+      </w:pPr>
+      <w:r>
+        <w:t xml:space="preserve">            double discount = </w:t>
+      </w:r>
+      <w:proofErr w:type="spellStart"/>
+      <w:r>
+        <w:t>discountUtil.computeDiscount</w:t>
+      </w:r>
+      <w:proofErr w:type="spellEnd"/>
+      <w:r>
+        <w:t>(o);</w:t>
+      </w:r>
+    </w:p>
+    <w:p>
+      <w:pPr>
+        <w:pStyle w:val="af3"/>
+      </w:pPr>
+      <w:r>
+        <w:t xml:space="preserve">            </w:t>
+      </w:r>
+      <w:proofErr w:type="spellStart"/>
+      <w:r>
+        <w:t>totalDiscount</w:t>
+      </w:r>
+      <w:proofErr w:type="spellEnd"/>
+      <w:r>
+        <w:t xml:space="preserve"> += discount;</w:t>
+      </w:r>
+    </w:p>
+    <w:p>
+      <w:pPr>
+        <w:pStyle w:val="af3"/>
+      </w:pPr>
+    </w:p>
+    <w:p>
+      <w:pPr>
+        <w:pStyle w:val="af3"/>
+      </w:pPr>
+      <w:r>
+        <w:t xml:space="preserve">            // REFACTORING CANDIDATE: Split Temporary Variable (</w:t>
+      </w:r>
+      <w:proofErr w:type="spellStart"/>
+      <w:r>
+        <w:t>Временная</w:t>
+      </w:r>
+      <w:proofErr w:type="spellEnd"/>
+      <w:r>
+        <w:t xml:space="preserve"> </w:t>
+      </w:r>
+      <w:proofErr w:type="spellStart"/>
+      <w:r>
+        <w:t>переменная</w:t>
+      </w:r>
+      <w:proofErr w:type="spellEnd"/>
     </w:p>
     <w:p>
       <w:pPr>
@@ -1575,9 +1989,11 @@
         </w:rPr>
         <w:t>// '</w:t>
       </w:r>
+      <w:proofErr w:type="spellStart"/>
       <w:r>
         <w:t>linePrice</w:t>
       </w:r>
+      <w:proofErr w:type="spellEnd"/>
       <w:r>
         <w:rPr>
           <w:lang w:val="ru-RU"/>
@@ -1609,16 +2025,45 @@
         </w:rPr>
         <w:t xml:space="preserve">            </w:t>
       </w:r>
-      <w:r>
-        <w:t>linePrice = shippingUtil.shippingForOrder(o);</w:t>
-      </w:r>
-    </w:p>
-    <w:p>
-      <w:pPr>
-        <w:pStyle w:val="af3"/>
-      </w:pPr>
-      <w:r>
-        <w:t xml:space="preserve">            totalShipping += linePrice;</w:t>
+      <w:proofErr w:type="spellStart"/>
+      <w:r>
+        <w:t>linePrice</w:t>
+      </w:r>
+      <w:proofErr w:type="spellEnd"/>
+      <w:r>
+        <w:t xml:space="preserve"> = </w:t>
+      </w:r>
+      <w:proofErr w:type="spellStart"/>
+      <w:r>
+        <w:t>shippingUtil.shippingForOrder</w:t>
+      </w:r>
+      <w:proofErr w:type="spellEnd"/>
+      <w:r>
+        <w:t>(o);</w:t>
+      </w:r>
+    </w:p>
+    <w:p>
+      <w:pPr>
+        <w:pStyle w:val="af3"/>
+      </w:pPr>
+      <w:r>
+        <w:t xml:space="preserve">            </w:t>
+      </w:r>
+      <w:proofErr w:type="spellStart"/>
+      <w:r>
+        <w:t>totalShipping</w:t>
+      </w:r>
+      <w:proofErr w:type="spellEnd"/>
+      <w:r>
+        <w:t xml:space="preserve"> += </w:t>
+      </w:r>
+      <w:proofErr w:type="spellStart"/>
+      <w:r>
+        <w:t>linePrice</w:t>
+      </w:r>
+      <w:proofErr w:type="spellEnd"/>
+      <w:r>
+        <w:t>;</w:t>
       </w:r>
     </w:p>
     <w:p>
@@ -1639,28 +2084,60 @@
         <w:pStyle w:val="af3"/>
       </w:pPr>
       <w:r>
-        <w:t xml:space="preserve">        double taxable = subtotal - totalDiscount;</w:t>
-      </w:r>
-    </w:p>
-    <w:p>
-      <w:pPr>
-        <w:pStyle w:val="af3"/>
-      </w:pPr>
-      <w:r>
-        <w:t xml:space="preserve">        double tax = taxUtil.computeTax(taxable, 0.1);</w:t>
-      </w:r>
-    </w:p>
-    <w:p>
-      <w:pPr>
-        <w:pStyle w:val="af3"/>
-      </w:pPr>
-    </w:p>
-    <w:p>
-      <w:pPr>
-        <w:pStyle w:val="af3"/>
-      </w:pPr>
-      <w:r>
-        <w:t xml:space="preserve">        double total = subtotal - totalDiscount + totalShipping + tax;</w:t>
+        <w:t xml:space="preserve">        double taxable = subtotal - </w:t>
+      </w:r>
+      <w:proofErr w:type="spellStart"/>
+      <w:r>
+        <w:t>totalDiscount</w:t>
+      </w:r>
+      <w:proofErr w:type="spellEnd"/>
+      <w:r>
+        <w:t>;</w:t>
+      </w:r>
+    </w:p>
+    <w:p>
+      <w:pPr>
+        <w:pStyle w:val="af3"/>
+      </w:pPr>
+      <w:r>
+        <w:t xml:space="preserve">        double tax = </w:t>
+      </w:r>
+      <w:proofErr w:type="spellStart"/>
+      <w:r>
+        <w:t>taxUtil.computeTax</w:t>
+      </w:r>
+      <w:proofErr w:type="spellEnd"/>
+      <w:r>
+        <w:t>(taxable, 0.1);</w:t>
+      </w:r>
+    </w:p>
+    <w:p>
+      <w:pPr>
+        <w:pStyle w:val="af3"/>
+      </w:pPr>
+    </w:p>
+    <w:p>
+      <w:pPr>
+        <w:pStyle w:val="af3"/>
+      </w:pPr>
+      <w:r>
+        <w:t xml:space="preserve">        double total = subtotal - </w:t>
+      </w:r>
+      <w:proofErr w:type="spellStart"/>
+      <w:r>
+        <w:t>totalDiscount</w:t>
+      </w:r>
+      <w:proofErr w:type="spellEnd"/>
+      <w:r>
+        <w:t xml:space="preserve"> + </w:t>
+      </w:r>
+      <w:proofErr w:type="spellStart"/>
+      <w:r>
+        <w:t>totalShipping</w:t>
+      </w:r>
+      <w:proofErr w:type="spellEnd"/>
+      <w:r>
+        <w:t xml:space="preserve"> + tax;</w:t>
       </w:r>
     </w:p>
     <w:p>
@@ -1681,7 +2158,15 @@
         <w:pStyle w:val="af3"/>
       </w:pPr>
       <w:r>
-        <w:t xml:space="preserve">            System.out.println("no banner");</w:t>
+        <w:t xml:space="preserve">            </w:t>
+      </w:r>
+      <w:proofErr w:type="spellStart"/>
+      <w:r>
+        <w:t>System.out.println</w:t>
+      </w:r>
+      <w:proofErr w:type="spellEnd"/>
+      <w:r>
+        <w:t>("no banner");</w:t>
       </w:r>
     </w:p>
     <w:p>
@@ -1850,12 +2335,14 @@
       <w:r>
         <w:t xml:space="preserve"> </w:t>
       </w:r>
+      <w:proofErr w:type="spellStart"/>
       <w:r>
         <w:rPr>
           <w:lang w:val="en-US"/>
         </w:rPr>
         <w:t>ShippingUtil</w:t>
       </w:r>
+      <w:proofErr w:type="spellEnd"/>
       <w:r>
         <w:t xml:space="preserve">, </w:t>
       </w:r>
@@ -1910,55 +2397,124 @@
         <w:pStyle w:val="af3"/>
       </w:pPr>
       <w:r>
-        <w:t>package refactoring.util;</w:t>
-      </w:r>
-    </w:p>
-    <w:p>
-      <w:pPr>
-        <w:pStyle w:val="af3"/>
-      </w:pPr>
-    </w:p>
-    <w:p>
-      <w:pPr>
-        <w:pStyle w:val="af3"/>
-      </w:pPr>
-      <w:r>
-        <w:t>import refactoring.model.Order;</w:t>
-      </w:r>
-    </w:p>
-    <w:p>
-      <w:pPr>
-        <w:pStyle w:val="af3"/>
-      </w:pPr>
-    </w:p>
-    <w:p>
-      <w:pPr>
-        <w:pStyle w:val="af3"/>
-      </w:pPr>
-      <w:r>
-        <w:t>public class ShippingUtil {</w:t>
-      </w:r>
-    </w:p>
-    <w:p>
-      <w:pPr>
-        <w:pStyle w:val="af3"/>
-      </w:pPr>
-    </w:p>
-    <w:p>
-      <w:pPr>
-        <w:pStyle w:val="af3"/>
-      </w:pPr>
-      <w:r>
-        <w:t xml:space="preserve">    public double shippingForOrder(Order order) {</w:t>
-      </w:r>
-    </w:p>
-    <w:p>
-      <w:pPr>
-        <w:pStyle w:val="af3"/>
-      </w:pPr>
-      <w:r>
-        <w:t xml:space="preserve">        // REFACTORING CANDIDATE: Extract Method (Код для вычисления стоимости заказа</w:t>
-      </w:r>
+        <w:t xml:space="preserve">package </w:t>
+      </w:r>
+      <w:proofErr w:type="spellStart"/>
+      <w:r>
+        <w:t>refactoring.util</w:t>
+      </w:r>
+      <w:proofErr w:type="spellEnd"/>
+      <w:r>
+        <w:t>;</w:t>
+      </w:r>
+    </w:p>
+    <w:p>
+      <w:pPr>
+        <w:pStyle w:val="af3"/>
+      </w:pPr>
+    </w:p>
+    <w:p>
+      <w:pPr>
+        <w:pStyle w:val="af3"/>
+      </w:pPr>
+      <w:r>
+        <w:t xml:space="preserve">import </w:t>
+      </w:r>
+      <w:proofErr w:type="spellStart"/>
+      <w:r>
+        <w:t>refactoring.model.Order</w:t>
+      </w:r>
+      <w:proofErr w:type="spellEnd"/>
+      <w:r>
+        <w:t>;</w:t>
+      </w:r>
+    </w:p>
+    <w:p>
+      <w:pPr>
+        <w:pStyle w:val="af3"/>
+      </w:pPr>
+    </w:p>
+    <w:p>
+      <w:pPr>
+        <w:pStyle w:val="af3"/>
+      </w:pPr>
+      <w:r>
+        <w:t xml:space="preserve">public class </w:t>
+      </w:r>
+      <w:proofErr w:type="spellStart"/>
+      <w:r>
+        <w:t>ShippingUtil</w:t>
+      </w:r>
+      <w:proofErr w:type="spellEnd"/>
+      <w:r>
+        <w:t xml:space="preserve"> {</w:t>
+      </w:r>
+    </w:p>
+    <w:p>
+      <w:pPr>
+        <w:pStyle w:val="af3"/>
+      </w:pPr>
+    </w:p>
+    <w:p>
+      <w:pPr>
+        <w:pStyle w:val="af3"/>
+      </w:pPr>
+      <w:r>
+        <w:t xml:space="preserve">    public double </w:t>
+      </w:r>
+      <w:proofErr w:type="spellStart"/>
+      <w:r>
+        <w:t>shippingForOrder</w:t>
+      </w:r>
+      <w:proofErr w:type="spellEnd"/>
+      <w:r>
+        <w:t>(Order order) {</w:t>
+      </w:r>
+    </w:p>
+    <w:p>
+      <w:pPr>
+        <w:pStyle w:val="af3"/>
+      </w:pPr>
+      <w:r>
+        <w:t xml:space="preserve">        // REFACTORING CANDIDATE: Extract Method (</w:t>
+      </w:r>
+      <w:proofErr w:type="spellStart"/>
+      <w:r>
+        <w:t>Код</w:t>
+      </w:r>
+      <w:proofErr w:type="spellEnd"/>
+      <w:r>
+        <w:t xml:space="preserve"> </w:t>
+      </w:r>
+      <w:proofErr w:type="spellStart"/>
+      <w:r>
+        <w:t>для</w:t>
+      </w:r>
+      <w:proofErr w:type="spellEnd"/>
+      <w:r>
+        <w:t xml:space="preserve"> </w:t>
+      </w:r>
+      <w:proofErr w:type="spellStart"/>
+      <w:r>
+        <w:t>вычисления</w:t>
+      </w:r>
+      <w:proofErr w:type="spellEnd"/>
+      <w:r>
+        <w:t xml:space="preserve"> </w:t>
+      </w:r>
+      <w:proofErr w:type="spellStart"/>
+      <w:r>
+        <w:t>стоимости</w:t>
+      </w:r>
+      <w:proofErr w:type="spellEnd"/>
+      <w:r>
+        <w:t xml:space="preserve"> </w:t>
+      </w:r>
+      <w:proofErr w:type="spellStart"/>
+      <w:r>
+        <w:t>заказа</w:t>
+      </w:r>
+      <w:proofErr w:type="spellEnd"/>
     </w:p>
     <w:p>
       <w:pPr>
@@ -1976,9 +2532,11 @@
         </w:rPr>
         <w:t xml:space="preserve">// можно вынести в отдельный метод </w:t>
       </w:r>
+      <w:proofErr w:type="spellStart"/>
       <w:r>
         <w:t>calcOrderPrice</w:t>
       </w:r>
+      <w:proofErr w:type="spellEnd"/>
       <w:r>
         <w:rPr>
           <w:lang w:val="ru-RU"/>
@@ -1997,7 +2555,23 @@
         <w:t xml:space="preserve">        </w:t>
       </w:r>
       <w:r>
-        <w:t>double price = order.getQuantity() * order.getUnitPrice();</w:t>
+        <w:t xml:space="preserve">double price = </w:t>
+      </w:r>
+      <w:proofErr w:type="spellStart"/>
+      <w:r>
+        <w:t>order.getQuantity</w:t>
+      </w:r>
+      <w:proofErr w:type="spellEnd"/>
+      <w:r>
+        <w:t xml:space="preserve">() * </w:t>
+      </w:r>
+      <w:proofErr w:type="spellStart"/>
+      <w:r>
+        <w:t>order.getUnitPrice</w:t>
+      </w:r>
+      <w:proofErr w:type="spellEnd"/>
+      <w:r>
+        <w:t>();</w:t>
       </w:r>
     </w:p>
     <w:p>
@@ -2013,21 +2587,66 @@
         <w:pStyle w:val="af3"/>
       </w:pPr>
       <w:r>
-        <w:t xml:space="preserve">        double perKg = 2.0;</w:t>
-      </w:r>
-    </w:p>
-    <w:p>
-      <w:pPr>
-        <w:pStyle w:val="af3"/>
-      </w:pPr>
-    </w:p>
-    <w:p>
-      <w:pPr>
-        <w:pStyle w:val="af3"/>
-      </w:pPr>
-      <w:r>
-        <w:t xml:space="preserve">        // REFACTORING CANDIDATE: Extract Method (Код для проверки полученной стоимости</w:t>
-      </w:r>
+        <w:t xml:space="preserve">        double </w:t>
+      </w:r>
+      <w:proofErr w:type="spellStart"/>
+      <w:r>
+        <w:t>perKg</w:t>
+      </w:r>
+      <w:proofErr w:type="spellEnd"/>
+      <w:r>
+        <w:t xml:space="preserve"> = 2.0;</w:t>
+      </w:r>
+    </w:p>
+    <w:p>
+      <w:pPr>
+        <w:pStyle w:val="af3"/>
+      </w:pPr>
+    </w:p>
+    <w:p>
+      <w:pPr>
+        <w:pStyle w:val="af3"/>
+      </w:pPr>
+      <w:r>
+        <w:t xml:space="preserve">        // REFACTORING CANDIDATE: Extract Method (</w:t>
+      </w:r>
+      <w:proofErr w:type="spellStart"/>
+      <w:r>
+        <w:t>Код</w:t>
+      </w:r>
+      <w:proofErr w:type="spellEnd"/>
+      <w:r>
+        <w:t xml:space="preserve"> </w:t>
+      </w:r>
+      <w:proofErr w:type="spellStart"/>
+      <w:r>
+        <w:t>для</w:t>
+      </w:r>
+      <w:proofErr w:type="spellEnd"/>
+      <w:r>
+        <w:t xml:space="preserve"> </w:t>
+      </w:r>
+      <w:proofErr w:type="spellStart"/>
+      <w:r>
+        <w:t>проверки</w:t>
+      </w:r>
+      <w:proofErr w:type="spellEnd"/>
+      <w:r>
+        <w:t xml:space="preserve"> </w:t>
+      </w:r>
+      <w:proofErr w:type="spellStart"/>
+      <w:r>
+        <w:t>полученной</w:t>
+      </w:r>
+      <w:proofErr w:type="spellEnd"/>
+      <w:r>
+        <w:t xml:space="preserve"> </w:t>
+      </w:r>
+      <w:proofErr w:type="spellStart"/>
+      <w:r>
+        <w:t>стоимости</w:t>
+      </w:r>
+      <w:proofErr w:type="spellEnd"/>
     </w:p>
     <w:p>
       <w:pPr>
@@ -2057,7 +2676,23 @@
         <w:t xml:space="preserve">        </w:t>
       </w:r>
       <w:r>
-        <w:t>// метод isFreeShippingEligable)</w:t>
+        <w:t xml:space="preserve">// </w:t>
+      </w:r>
+      <w:proofErr w:type="spellStart"/>
+      <w:r>
+        <w:t>метод</w:t>
+      </w:r>
+      <w:proofErr w:type="spellEnd"/>
+      <w:r>
+        <w:t xml:space="preserve"> </w:t>
+      </w:r>
+      <w:proofErr w:type="spellStart"/>
+      <w:r>
+        <w:t>isFreeShippingEligable</w:t>
+      </w:r>
+      <w:proofErr w:type="spellEnd"/>
+      <w:r>
+        <w:t>)</w:t>
       </w:r>
     </w:p>
     <w:p>
@@ -2094,8 +2729,37 @@
         <w:pStyle w:val="af3"/>
       </w:pPr>
       <w:r>
-        <w:t xml:space="preserve">        // REFACTORING CANDIDATE: Extract Method (Код для вычисления стоимости</w:t>
-      </w:r>
+        <w:t xml:space="preserve">        // REFACTORING CANDIDATE: Extract Method (</w:t>
+      </w:r>
+      <w:proofErr w:type="spellStart"/>
+      <w:r>
+        <w:t>Код</w:t>
+      </w:r>
+      <w:proofErr w:type="spellEnd"/>
+      <w:r>
+        <w:t xml:space="preserve"> </w:t>
+      </w:r>
+      <w:proofErr w:type="spellStart"/>
+      <w:r>
+        <w:t>для</w:t>
+      </w:r>
+      <w:proofErr w:type="spellEnd"/>
+      <w:r>
+        <w:t xml:space="preserve"> </w:t>
+      </w:r>
+      <w:proofErr w:type="spellStart"/>
+      <w:r>
+        <w:t>вычисления</w:t>
+      </w:r>
+      <w:proofErr w:type="spellEnd"/>
+      <w:r>
+        <w:t xml:space="preserve"> </w:t>
+      </w:r>
+      <w:proofErr w:type="spellStart"/>
+      <w:r>
+        <w:t>стоимости</w:t>
+      </w:r>
+      <w:proofErr w:type="spellEnd"/>
     </w:p>
     <w:p>
       <w:pPr>
@@ -2113,9 +2777,11 @@
         </w:rPr>
         <w:t xml:space="preserve">// доставки можно вынести в отдельный метод </w:t>
       </w:r>
+      <w:proofErr w:type="spellStart"/>
       <w:r>
         <w:t>calcShippingCost</w:t>
       </w:r>
+      <w:proofErr w:type="spellEnd"/>
       <w:r>
         <w:rPr>
           <w:lang w:val="ru-RU"/>
@@ -2134,7 +2800,23 @@
         <w:t xml:space="preserve">        </w:t>
       </w:r>
       <w:r>
-        <w:t>return base + perKg * order.getWeightKg();</w:t>
+        <w:t xml:space="preserve">return base + </w:t>
+      </w:r>
+      <w:proofErr w:type="spellStart"/>
+      <w:r>
+        <w:t>perKg</w:t>
+      </w:r>
+      <w:proofErr w:type="spellEnd"/>
+      <w:r>
+        <w:t xml:space="preserve"> * </w:t>
+      </w:r>
+      <w:proofErr w:type="spellStart"/>
+      <w:r>
+        <w:t>order.getWeightKg</w:t>
+      </w:r>
+      <w:proofErr w:type="spellEnd"/>
+      <w:r>
+        <w:t>();</w:t>
       </w:r>
     </w:p>
     <w:p>
@@ -2320,12 +3002,14 @@
         </w:rPr>
         <w:t xml:space="preserve"> </w:t>
       </w:r>
+      <w:proofErr w:type="spellStart"/>
       <w:r>
         <w:rPr>
           <w:lang w:val="en-US"/>
         </w:rPr>
         <w:t>DiscountUtil</w:t>
       </w:r>
+      <w:proofErr w:type="spellEnd"/>
       <w:r>
         <w:rPr>
           <w:lang w:val="en-US"/>
@@ -2416,55 +3100,100 @@
         <w:pStyle w:val="af3"/>
       </w:pPr>
       <w:r>
-        <w:t>package refactoring.util;</w:t>
-      </w:r>
-    </w:p>
-    <w:p>
-      <w:pPr>
-        <w:pStyle w:val="af3"/>
-      </w:pPr>
-    </w:p>
-    <w:p>
-      <w:pPr>
-        <w:pStyle w:val="af3"/>
-      </w:pPr>
-      <w:r>
-        <w:t>import refactoring.model.Order;</w:t>
-      </w:r>
-    </w:p>
-    <w:p>
-      <w:pPr>
-        <w:pStyle w:val="af3"/>
-      </w:pPr>
-    </w:p>
-    <w:p>
-      <w:pPr>
-        <w:pStyle w:val="af3"/>
-      </w:pPr>
-      <w:r>
-        <w:t>public class DiscountUtil {</w:t>
-      </w:r>
-    </w:p>
-    <w:p>
-      <w:pPr>
-        <w:pStyle w:val="af3"/>
-      </w:pPr>
-    </w:p>
-    <w:p>
-      <w:pPr>
-        <w:pStyle w:val="af3"/>
-      </w:pPr>
-      <w:r>
-        <w:t xml:space="preserve">    public double computeDiscount(Order order) {</w:t>
-      </w:r>
-    </w:p>
-    <w:p>
-      <w:pPr>
-        <w:pStyle w:val="af3"/>
-      </w:pPr>
-      <w:r>
-        <w:t xml:space="preserve">        // REFACTORING CANDIDATE: Replace Temp with Query (Временную переменную</w:t>
-      </w:r>
+        <w:t xml:space="preserve">package </w:t>
+      </w:r>
+      <w:proofErr w:type="spellStart"/>
+      <w:r>
+        <w:t>refactoring.util</w:t>
+      </w:r>
+      <w:proofErr w:type="spellEnd"/>
+      <w:r>
+        <w:t>;</w:t>
+      </w:r>
+    </w:p>
+    <w:p>
+      <w:pPr>
+        <w:pStyle w:val="af3"/>
+      </w:pPr>
+    </w:p>
+    <w:p>
+      <w:pPr>
+        <w:pStyle w:val="af3"/>
+      </w:pPr>
+      <w:r>
+        <w:t xml:space="preserve">import </w:t>
+      </w:r>
+      <w:proofErr w:type="spellStart"/>
+      <w:r>
+        <w:t>refactoring.model.Order</w:t>
+      </w:r>
+      <w:proofErr w:type="spellEnd"/>
+      <w:r>
+        <w:t>;</w:t>
+      </w:r>
+    </w:p>
+    <w:p>
+      <w:pPr>
+        <w:pStyle w:val="af3"/>
+      </w:pPr>
+    </w:p>
+    <w:p>
+      <w:pPr>
+        <w:pStyle w:val="af3"/>
+      </w:pPr>
+      <w:r>
+        <w:t xml:space="preserve">public class </w:t>
+      </w:r>
+      <w:proofErr w:type="spellStart"/>
+      <w:r>
+        <w:t>DiscountUtil</w:t>
+      </w:r>
+      <w:proofErr w:type="spellEnd"/>
+      <w:r>
+        <w:t xml:space="preserve"> {</w:t>
+      </w:r>
+    </w:p>
+    <w:p>
+      <w:pPr>
+        <w:pStyle w:val="af3"/>
+      </w:pPr>
+    </w:p>
+    <w:p>
+      <w:pPr>
+        <w:pStyle w:val="af3"/>
+      </w:pPr>
+      <w:r>
+        <w:t xml:space="preserve">    public double </w:t>
+      </w:r>
+      <w:proofErr w:type="spellStart"/>
+      <w:r>
+        <w:t>computeDiscount</w:t>
+      </w:r>
+      <w:proofErr w:type="spellEnd"/>
+      <w:r>
+        <w:t>(Order order) {</w:t>
+      </w:r>
+    </w:p>
+    <w:p>
+      <w:pPr>
+        <w:pStyle w:val="af3"/>
+      </w:pPr>
+      <w:r>
+        <w:t xml:space="preserve">        // REFACTORING CANDIDATE: Replace Temp with Query (</w:t>
+      </w:r>
+      <w:proofErr w:type="spellStart"/>
+      <w:r>
+        <w:t>Временную</w:t>
+      </w:r>
+      <w:proofErr w:type="spellEnd"/>
+      <w:r>
+        <w:t xml:space="preserve"> </w:t>
+      </w:r>
+      <w:proofErr w:type="spellStart"/>
+      <w:r>
+        <w:t>переменную</w:t>
+      </w:r>
+      <w:proofErr w:type="spellEnd"/>
     </w:p>
     <w:p>
       <w:pPr>
@@ -2491,9 +3220,11 @@
         </w:rPr>
         <w:t xml:space="preserve">' можно заменить вызовом метода </w:t>
       </w:r>
+      <w:proofErr w:type="spellStart"/>
       <w:r>
         <w:t>calcOrderPrice</w:t>
       </w:r>
+      <w:proofErr w:type="spellEnd"/>
       <w:r>
         <w:rPr>
           <w:lang w:val="ru-RU"/>
@@ -2512,15 +3243,39 @@
         <w:t xml:space="preserve">        </w:t>
       </w:r>
       <w:r>
-        <w:t>double price = order.getQuantity() * order.getUnitPrice();</w:t>
-      </w:r>
-    </w:p>
-    <w:p>
-      <w:pPr>
-        <w:pStyle w:val="af3"/>
-      </w:pPr>
-      <w:r>
-        <w:t xml:space="preserve">        // REFACTORING CANDIDATE: Extract Variable (Условие price &gt; 100</w:t>
+        <w:t xml:space="preserve">double price = </w:t>
+      </w:r>
+      <w:proofErr w:type="spellStart"/>
+      <w:r>
+        <w:t>order.getQuantity</w:t>
+      </w:r>
+      <w:proofErr w:type="spellEnd"/>
+      <w:r>
+        <w:t xml:space="preserve">() * </w:t>
+      </w:r>
+      <w:proofErr w:type="spellStart"/>
+      <w:r>
+        <w:t>order.getUnitPrice</w:t>
+      </w:r>
+      <w:proofErr w:type="spellEnd"/>
+      <w:r>
+        <w:t>();</w:t>
+      </w:r>
+    </w:p>
+    <w:p>
+      <w:pPr>
+        <w:pStyle w:val="af3"/>
+      </w:pPr>
+      <w:r>
+        <w:t xml:space="preserve">        // REFACTORING CANDIDATE: Extract Variable (</w:t>
+      </w:r>
+      <w:proofErr w:type="spellStart"/>
+      <w:r>
+        <w:t>Условие</w:t>
+      </w:r>
+      <w:proofErr w:type="spellEnd"/>
+      <w:r>
+        <w:t xml:space="preserve"> price &gt; 100</w:t>
       </w:r>
     </w:p>
     <w:p>
@@ -2539,9 +3294,11 @@
         </w:rPr>
         <w:t xml:space="preserve">// удобно заменить на переменную </w:t>
       </w:r>
+      <w:proofErr w:type="spellStart"/>
       <w:r>
         <w:t>isPriceBig</w:t>
       </w:r>
+      <w:proofErr w:type="spellEnd"/>
       <w:r>
         <w:rPr>
           <w:lang w:val="ru-RU"/>
@@ -2576,7 +3333,15 @@
         <w:pStyle w:val="af3"/>
       </w:pPr>
       <w:r>
-        <w:t xml:space="preserve">            // REFACTORING CANDIDATE: Extract variable (Условие price &gt; 50 &amp;&amp; price &lt;= 100</w:t>
+        <w:t xml:space="preserve">            // REFACTORING CANDIDATE: Extract variable (</w:t>
+      </w:r>
+      <w:proofErr w:type="spellStart"/>
+      <w:r>
+        <w:t>Условие</w:t>
+      </w:r>
+      <w:proofErr w:type="spellEnd"/>
+      <w:r>
+        <w:t xml:space="preserve"> price &gt; 50 &amp;&amp; price &lt;= 100</w:t>
       </w:r>
     </w:p>
     <w:p>
@@ -2595,9 +3360,11 @@
         </w:rPr>
         <w:t xml:space="preserve">// удобно заменить на переменную </w:t>
       </w:r>
+      <w:proofErr w:type="spellStart"/>
       <w:r>
         <w:t>isPriceMedium</w:t>
       </w:r>
+      <w:proofErr w:type="spellEnd"/>
       <w:r>
         <w:rPr>
           <w:lang w:val="ru-RU"/>
@@ -2835,12 +3602,14 @@
         </w:rPr>
         <w:t xml:space="preserve"> </w:t>
       </w:r>
+      <w:proofErr w:type="spellStart"/>
       <w:r>
         <w:rPr>
           <w:lang w:val="en-US"/>
         </w:rPr>
         <w:t>TaxUtil</w:t>
       </w:r>
+      <w:proofErr w:type="spellEnd"/>
       <w:r>
         <w:rPr>
           <w:lang w:val="en-US"/>
@@ -2925,29 +3694,50 @@
         <w:pStyle w:val="af3"/>
       </w:pPr>
       <w:r>
-        <w:t>package refactoring.util;</w:t>
-      </w:r>
-    </w:p>
-    <w:p>
-      <w:pPr>
-        <w:pStyle w:val="af3"/>
-      </w:pPr>
-    </w:p>
-    <w:p>
-      <w:pPr>
-        <w:pStyle w:val="af3"/>
-      </w:pPr>
-      <w:r>
-        <w:t>public class TaxUtil {</w:t>
-      </w:r>
-    </w:p>
-    <w:p>
-      <w:pPr>
-        <w:pStyle w:val="af3"/>
-      </w:pPr>
-      <w:r>
-        <w:t xml:space="preserve">    // REFACTORING CANDIDATE: Remove Assignments to Parameters (Происходит</w:t>
-      </w:r>
+        <w:t xml:space="preserve">package </w:t>
+      </w:r>
+      <w:proofErr w:type="spellStart"/>
+      <w:r>
+        <w:t>refactoring.util</w:t>
+      </w:r>
+      <w:proofErr w:type="spellEnd"/>
+      <w:r>
+        <w:t>;</w:t>
+      </w:r>
+    </w:p>
+    <w:p>
+      <w:pPr>
+        <w:pStyle w:val="af3"/>
+      </w:pPr>
+    </w:p>
+    <w:p>
+      <w:pPr>
+        <w:pStyle w:val="af3"/>
+      </w:pPr>
+      <w:r>
+        <w:t xml:space="preserve">public class </w:t>
+      </w:r>
+      <w:proofErr w:type="spellStart"/>
+      <w:r>
+        <w:t>TaxUtil</w:t>
+      </w:r>
+      <w:proofErr w:type="spellEnd"/>
+      <w:r>
+        <w:t xml:space="preserve"> {</w:t>
+      </w:r>
+    </w:p>
+    <w:p>
+      <w:pPr>
+        <w:pStyle w:val="af3"/>
+      </w:pPr>
+      <w:r>
+        <w:t xml:space="preserve">    // REFACTORING CANDIDATE: Remove Assignments to Parameters (</w:t>
+      </w:r>
+      <w:proofErr w:type="spellStart"/>
+      <w:r>
+        <w:t>Происходит</w:t>
+      </w:r>
+      <w:proofErr w:type="spellEnd"/>
     </w:p>
     <w:p>
       <w:pPr>
@@ -3006,9 +3796,11 @@
         </w:rPr>
         <w:t xml:space="preserve"> </w:t>
       </w:r>
+      <w:proofErr w:type="spellStart"/>
       <w:r>
         <w:t>computeTax</w:t>
       </w:r>
+      <w:proofErr w:type="spellEnd"/>
       <w:r>
         <w:rPr>
           <w:lang w:val="ru-RU"/>
@@ -3322,12 +4114,14 @@
       <w:r>
         <w:t xml:space="preserve"> </w:t>
       </w:r>
+      <w:proofErr w:type="spellStart"/>
       <w:r>
         <w:rPr>
           <w:lang w:val="en-US"/>
         </w:rPr>
         <w:t>InlineHelper</w:t>
       </w:r>
+      <w:proofErr w:type="spellEnd"/>
       <w:r>
         <w:t xml:space="preserve">, </w:t>
       </w:r>
@@ -3382,20 +4176,36 @@
         <w:pStyle w:val="af3"/>
       </w:pPr>
       <w:r>
-        <w:t>package refactoring.helper;</w:t>
-      </w:r>
-    </w:p>
-    <w:p>
-      <w:pPr>
-        <w:pStyle w:val="af3"/>
-      </w:pPr>
-    </w:p>
-    <w:p>
-      <w:pPr>
-        <w:pStyle w:val="af3"/>
-      </w:pPr>
-      <w:r>
-        <w:t>public class InlineHelper {</w:t>
+        <w:t xml:space="preserve">package </w:t>
+      </w:r>
+      <w:proofErr w:type="spellStart"/>
+      <w:r>
+        <w:t>refactoring.helper</w:t>
+      </w:r>
+      <w:proofErr w:type="spellEnd"/>
+      <w:r>
+        <w:t>;</w:t>
+      </w:r>
+    </w:p>
+    <w:p>
+      <w:pPr>
+        <w:pStyle w:val="af3"/>
+      </w:pPr>
+    </w:p>
+    <w:p>
+      <w:pPr>
+        <w:pStyle w:val="af3"/>
+      </w:pPr>
+      <w:r>
+        <w:t xml:space="preserve">public class </w:t>
+      </w:r>
+      <w:proofErr w:type="spellStart"/>
+      <w:r>
+        <w:t>InlineHelper</w:t>
+      </w:r>
+      <w:proofErr w:type="spellEnd"/>
+      <w:r>
+        <w:t xml:space="preserve"> {</w:t>
       </w:r>
     </w:p>
     <w:p>
@@ -3424,7 +4234,15 @@
         <w:pStyle w:val="af3"/>
       </w:pPr>
       <w:r>
-        <w:t xml:space="preserve">        return generateBanner();</w:t>
+        <w:t xml:space="preserve">        return </w:t>
+      </w:r>
+      <w:proofErr w:type="spellStart"/>
+      <w:r>
+        <w:t>generateBanner</w:t>
+      </w:r>
+      <w:proofErr w:type="spellEnd"/>
+      <w:r>
+        <w:t>();</w:t>
       </w:r>
     </w:p>
     <w:p>
@@ -3445,7 +4263,15 @@
         <w:pStyle w:val="af3"/>
       </w:pPr>
       <w:r>
-        <w:t xml:space="preserve">    private String generateBanner() {</w:t>
+        <w:t xml:space="preserve">    private String </w:t>
+      </w:r>
+      <w:proofErr w:type="spellStart"/>
+      <w:r>
+        <w:t>generateBanner</w:t>
+      </w:r>
+      <w:proofErr w:type="spellEnd"/>
+      <w:r>
+        <w:t>() {</w:t>
       </w:r>
     </w:p>
     <w:p>
@@ -3599,12 +4425,14 @@
       <w:r>
         <w:t xml:space="preserve"> </w:t>
       </w:r>
+      <w:proofErr w:type="spellStart"/>
       <w:r>
         <w:rPr>
           <w:lang w:val="en-US"/>
         </w:rPr>
         <w:t>RefactoringTests</w:t>
       </w:r>
+      <w:proofErr w:type="spellEnd"/>
       <w:r>
         <w:t xml:space="preserve">, </w:t>
       </w:r>
@@ -3630,94 +4458,174 @@
         <w:pStyle w:val="af3"/>
       </w:pPr>
       <w:r>
-        <w:t>import org.junit.jupiter.api.Test;</w:t>
-      </w:r>
-    </w:p>
-    <w:p>
-      <w:pPr>
-        <w:pStyle w:val="af3"/>
-      </w:pPr>
-      <w:r>
-        <w:t>import refactoring.model.Order;</w:t>
-      </w:r>
-    </w:p>
-    <w:p>
-      <w:pPr>
-        <w:pStyle w:val="af3"/>
-      </w:pPr>
-      <w:r>
-        <w:t>import refactoring.service.OrderService;</w:t>
-      </w:r>
-    </w:p>
-    <w:p>
-      <w:pPr>
-        <w:pStyle w:val="af3"/>
-      </w:pPr>
-      <w:r>
-        <w:t>import refactoring.util.TaxUtil;</w:t>
-      </w:r>
-    </w:p>
-    <w:p>
-      <w:pPr>
-        <w:pStyle w:val="af3"/>
-      </w:pPr>
-      <w:r>
-        <w:t>import refactoring.util.DiscountUtil;</w:t>
-      </w:r>
-    </w:p>
-    <w:p>
-      <w:pPr>
-        <w:pStyle w:val="af3"/>
-      </w:pPr>
-      <w:r>
-        <w:t>import refactoring.util.ShippingUtil;</w:t>
-      </w:r>
-    </w:p>
-    <w:p>
-      <w:pPr>
-        <w:pStyle w:val="af3"/>
-      </w:pPr>
-      <w:r>
-        <w:t>import refactoring.helper.InlineHelper;</w:t>
-      </w:r>
-    </w:p>
-    <w:p>
-      <w:pPr>
-        <w:pStyle w:val="af3"/>
-      </w:pPr>
-    </w:p>
-    <w:p>
-      <w:pPr>
-        <w:pStyle w:val="af3"/>
-      </w:pPr>
-      <w:r>
-        <w:t>import java.util.List;</w:t>
-      </w:r>
-    </w:p>
-    <w:p>
-      <w:pPr>
-        <w:pStyle w:val="af3"/>
-      </w:pPr>
-    </w:p>
-    <w:p>
-      <w:pPr>
-        <w:pStyle w:val="af3"/>
-      </w:pPr>
-      <w:r>
-        <w:t>import static org.junit.jupiter.api.Assertions.*;</w:t>
-      </w:r>
-    </w:p>
-    <w:p>
-      <w:pPr>
-        <w:pStyle w:val="af3"/>
-      </w:pPr>
-    </w:p>
-    <w:p>
-      <w:pPr>
-        <w:pStyle w:val="af3"/>
-      </w:pPr>
-      <w:r>
-        <w:t>public class RefactoringTests {</w:t>
+        <w:t xml:space="preserve">import </w:t>
+      </w:r>
+      <w:proofErr w:type="spellStart"/>
+      <w:r>
+        <w:t>org.junit.jupiter.api.Test</w:t>
+      </w:r>
+      <w:proofErr w:type="spellEnd"/>
+      <w:r>
+        <w:t>;</w:t>
+      </w:r>
+    </w:p>
+    <w:p>
+      <w:pPr>
+        <w:pStyle w:val="af3"/>
+      </w:pPr>
+      <w:r>
+        <w:t xml:space="preserve">import </w:t>
+      </w:r>
+      <w:proofErr w:type="spellStart"/>
+      <w:r>
+        <w:t>refactoring.model.Order</w:t>
+      </w:r>
+      <w:proofErr w:type="spellEnd"/>
+      <w:r>
+        <w:t>;</w:t>
+      </w:r>
+    </w:p>
+    <w:p>
+      <w:pPr>
+        <w:pStyle w:val="af3"/>
+      </w:pPr>
+      <w:r>
+        <w:t xml:space="preserve">import </w:t>
+      </w:r>
+      <w:proofErr w:type="spellStart"/>
+      <w:r>
+        <w:t>refactoring.service.OrderService</w:t>
+      </w:r>
+      <w:proofErr w:type="spellEnd"/>
+      <w:r>
+        <w:t>;</w:t>
+      </w:r>
+    </w:p>
+    <w:p>
+      <w:pPr>
+        <w:pStyle w:val="af3"/>
+      </w:pPr>
+      <w:r>
+        <w:t xml:space="preserve">import </w:t>
+      </w:r>
+      <w:proofErr w:type="spellStart"/>
+      <w:r>
+        <w:t>refactoring.util.TaxUtil</w:t>
+      </w:r>
+      <w:proofErr w:type="spellEnd"/>
+      <w:r>
+        <w:t>;</w:t>
+      </w:r>
+    </w:p>
+    <w:p>
+      <w:pPr>
+        <w:pStyle w:val="af3"/>
+      </w:pPr>
+      <w:r>
+        <w:t xml:space="preserve">import </w:t>
+      </w:r>
+      <w:proofErr w:type="spellStart"/>
+      <w:r>
+        <w:t>refactoring.util.DiscountUtil</w:t>
+      </w:r>
+      <w:proofErr w:type="spellEnd"/>
+      <w:r>
+        <w:t>;</w:t>
+      </w:r>
+    </w:p>
+    <w:p>
+      <w:pPr>
+        <w:pStyle w:val="af3"/>
+      </w:pPr>
+      <w:r>
+        <w:t xml:space="preserve">import </w:t>
+      </w:r>
+      <w:proofErr w:type="spellStart"/>
+      <w:r>
+        <w:t>refactoring.util.ShippingUtil</w:t>
+      </w:r>
+      <w:proofErr w:type="spellEnd"/>
+      <w:r>
+        <w:t>;</w:t>
+      </w:r>
+    </w:p>
+    <w:p>
+      <w:pPr>
+        <w:pStyle w:val="af3"/>
+      </w:pPr>
+      <w:r>
+        <w:t xml:space="preserve">import </w:t>
+      </w:r>
+      <w:proofErr w:type="spellStart"/>
+      <w:r>
+        <w:t>refactoring.helper.InlineHelper</w:t>
+      </w:r>
+      <w:proofErr w:type="spellEnd"/>
+      <w:r>
+        <w:t>;</w:t>
+      </w:r>
+    </w:p>
+    <w:p>
+      <w:pPr>
+        <w:pStyle w:val="af3"/>
+      </w:pPr>
+    </w:p>
+    <w:p>
+      <w:pPr>
+        <w:pStyle w:val="af3"/>
+      </w:pPr>
+      <w:r>
+        <w:t xml:space="preserve">import </w:t>
+      </w:r>
+      <w:proofErr w:type="spellStart"/>
+      <w:r>
+        <w:t>java.util.List</w:t>
+      </w:r>
+      <w:proofErr w:type="spellEnd"/>
+      <w:r>
+        <w:t>;</w:t>
+      </w:r>
+    </w:p>
+    <w:p>
+      <w:pPr>
+        <w:pStyle w:val="af3"/>
+      </w:pPr>
+    </w:p>
+    <w:p>
+      <w:pPr>
+        <w:pStyle w:val="af3"/>
+      </w:pPr>
+      <w:r>
+        <w:t xml:space="preserve">import static </w:t>
+      </w:r>
+      <w:proofErr w:type="spellStart"/>
+      <w:r>
+        <w:t>org.junit.jupiter.api.Assertions</w:t>
+      </w:r>
+      <w:proofErr w:type="spellEnd"/>
+      <w:r>
+        <w:t>.*;</w:t>
+      </w:r>
+    </w:p>
+    <w:p>
+      <w:pPr>
+        <w:pStyle w:val="af3"/>
+      </w:pPr>
+    </w:p>
+    <w:p>
+      <w:pPr>
+        <w:pStyle w:val="af3"/>
+      </w:pPr>
+      <w:r>
+        <w:t xml:space="preserve">public class </w:t>
+      </w:r>
+      <w:proofErr w:type="spellStart"/>
+      <w:r>
+        <w:t>RefactoringTests</w:t>
+      </w:r>
+      <w:proofErr w:type="spellEnd"/>
+      <w:r>
+        <w:t xml:space="preserve"> {</w:t>
       </w:r>
     </w:p>
     <w:p>
@@ -3738,15 +4646,39 @@
         <w:pStyle w:val="af3"/>
       </w:pPr>
       <w:r>
-        <w:t xml:space="preserve">    void testDiscountUtil() {</w:t>
-      </w:r>
-    </w:p>
-    <w:p>
-      <w:pPr>
-        <w:pStyle w:val="af3"/>
-      </w:pPr>
-      <w:r>
-        <w:t xml:space="preserve">        DiscountUtil du = new DiscountUtil();</w:t>
+        <w:t xml:space="preserve">    void </w:t>
+      </w:r>
+      <w:proofErr w:type="spellStart"/>
+      <w:r>
+        <w:t>testDiscountUtil</w:t>
+      </w:r>
+      <w:proofErr w:type="spellEnd"/>
+      <w:r>
+        <w:t>() {</w:t>
+      </w:r>
+    </w:p>
+    <w:p>
+      <w:pPr>
+        <w:pStyle w:val="af3"/>
+      </w:pPr>
+      <w:r>
+        <w:t xml:space="preserve">        </w:t>
+      </w:r>
+      <w:proofErr w:type="spellStart"/>
+      <w:r>
+        <w:t>DiscountUtil</w:t>
+      </w:r>
+      <w:proofErr w:type="spellEnd"/>
+      <w:r>
+        <w:t xml:space="preserve"> du = new </w:t>
+      </w:r>
+      <w:proofErr w:type="spellStart"/>
+      <w:r>
+        <w:t>DiscountUtil</w:t>
+      </w:r>
+      <w:proofErr w:type="spellEnd"/>
+      <w:r>
+        <w:t>();</w:t>
       </w:r>
     </w:p>
     <w:p>
@@ -3783,23 +4715,71 @@
         <w:pStyle w:val="af3"/>
       </w:pPr>
       <w:r>
-        <w:t xml:space="preserve">        assertEquals(0.0, du.computeDiscount(small), 1e-9);</w:t>
-      </w:r>
-    </w:p>
-    <w:p>
-      <w:pPr>
-        <w:pStyle w:val="af3"/>
-      </w:pPr>
-      <w:r>
-        <w:t xml:space="preserve">        assertEquals(3.0, du.computeDiscount(medium), 1e-9);</w:t>
-      </w:r>
-    </w:p>
-    <w:p>
-      <w:pPr>
-        <w:pStyle w:val="af3"/>
-      </w:pPr>
-      <w:r>
-        <w:t xml:space="preserve">        assertEquals(20.0, du.computeDiscount(big), 1e-9);</w:t>
+        <w:t xml:space="preserve">        </w:t>
+      </w:r>
+      <w:proofErr w:type="spellStart"/>
+      <w:r>
+        <w:t>assertEquals</w:t>
+      </w:r>
+      <w:proofErr w:type="spellEnd"/>
+      <w:r>
+        <w:t xml:space="preserve">(0.0, </w:t>
+      </w:r>
+      <w:proofErr w:type="spellStart"/>
+      <w:r>
+        <w:t>du.computeDiscount</w:t>
+      </w:r>
+      <w:proofErr w:type="spellEnd"/>
+      <w:r>
+        <w:t>(small), 1e-9);</w:t>
+      </w:r>
+    </w:p>
+    <w:p>
+      <w:pPr>
+        <w:pStyle w:val="af3"/>
+      </w:pPr>
+      <w:r>
+        <w:t xml:space="preserve">        </w:t>
+      </w:r>
+      <w:proofErr w:type="spellStart"/>
+      <w:r>
+        <w:t>assertEquals</w:t>
+      </w:r>
+      <w:proofErr w:type="spellEnd"/>
+      <w:r>
+        <w:t xml:space="preserve">(3.0, </w:t>
+      </w:r>
+      <w:proofErr w:type="spellStart"/>
+      <w:r>
+        <w:t>du.computeDiscount</w:t>
+      </w:r>
+      <w:proofErr w:type="spellEnd"/>
+      <w:r>
+        <w:t>(medium), 1e-9);</w:t>
+      </w:r>
+    </w:p>
+    <w:p>
+      <w:pPr>
+        <w:pStyle w:val="af3"/>
+      </w:pPr>
+      <w:r>
+        <w:t xml:space="preserve">        </w:t>
+      </w:r>
+      <w:proofErr w:type="spellStart"/>
+      <w:r>
+        <w:t>assertEquals</w:t>
+      </w:r>
+      <w:proofErr w:type="spellEnd"/>
+      <w:r>
+        <w:t xml:space="preserve">(20.0, </w:t>
+      </w:r>
+      <w:proofErr w:type="spellStart"/>
+      <w:r>
+        <w:t>du.computeDiscount</w:t>
+      </w:r>
+      <w:proofErr w:type="spellEnd"/>
+      <w:r>
+        <w:t>(big), 1e-9);</w:t>
       </w:r>
     </w:p>
     <w:p>
@@ -3828,15 +4808,47 @@
         <w:pStyle w:val="af3"/>
       </w:pPr>
       <w:r>
-        <w:t xml:space="preserve">    void testShippingUtil() {</w:t>
-      </w:r>
-    </w:p>
-    <w:p>
-      <w:pPr>
-        <w:pStyle w:val="af3"/>
-      </w:pPr>
-      <w:r>
-        <w:t xml:space="preserve">        ShippingUtil su = new ShippingUtil();</w:t>
+        <w:t xml:space="preserve">    void </w:t>
+      </w:r>
+      <w:proofErr w:type="spellStart"/>
+      <w:r>
+        <w:t>testShippingUtil</w:t>
+      </w:r>
+      <w:proofErr w:type="spellEnd"/>
+      <w:r>
+        <w:t>() {</w:t>
+      </w:r>
+    </w:p>
+    <w:p>
+      <w:pPr>
+        <w:pStyle w:val="af3"/>
+      </w:pPr>
+      <w:r>
+        <w:t xml:space="preserve">        </w:t>
+      </w:r>
+      <w:proofErr w:type="spellStart"/>
+      <w:r>
+        <w:t>ShippingUtil</w:t>
+      </w:r>
+      <w:proofErr w:type="spellEnd"/>
+      <w:r>
+        <w:t xml:space="preserve"> </w:t>
+      </w:r>
+      <w:proofErr w:type="spellStart"/>
+      <w:r>
+        <w:t>su</w:t>
+      </w:r>
+      <w:proofErr w:type="spellEnd"/>
+      <w:r>
+        <w:t xml:space="preserve"> = new </w:t>
+      </w:r>
+      <w:proofErr w:type="spellStart"/>
+      <w:r>
+        <w:t>ShippingUtil</w:t>
+      </w:r>
+      <w:proofErr w:type="spellEnd"/>
+      <w:r>
+        <w:t>();</w:t>
       </w:r>
     </w:p>
     <w:p>
@@ -3860,15 +4872,47 @@
         <w:pStyle w:val="af3"/>
       </w:pPr>
       <w:r>
-        <w:t xml:space="preserve">        assertEquals(11.0, su.shippingForOrder(o1), 1e-9);</w:t>
-      </w:r>
-    </w:p>
-    <w:p>
-      <w:pPr>
-        <w:pStyle w:val="af3"/>
-      </w:pPr>
-      <w:r>
-        <w:t xml:space="preserve">        assertEquals(0.0, su.shippingForOrder(o2), 1e-9);</w:t>
+        <w:t xml:space="preserve">        </w:t>
+      </w:r>
+      <w:proofErr w:type="spellStart"/>
+      <w:r>
+        <w:t>assertEquals</w:t>
+      </w:r>
+      <w:proofErr w:type="spellEnd"/>
+      <w:r>
+        <w:t xml:space="preserve">(11.0, </w:t>
+      </w:r>
+      <w:proofErr w:type="spellStart"/>
+      <w:r>
+        <w:t>su.shippingForOrder</w:t>
+      </w:r>
+      <w:proofErr w:type="spellEnd"/>
+      <w:r>
+        <w:t>(o1), 1e-9);</w:t>
+      </w:r>
+    </w:p>
+    <w:p>
+      <w:pPr>
+        <w:pStyle w:val="af3"/>
+      </w:pPr>
+      <w:r>
+        <w:t xml:space="preserve">        </w:t>
+      </w:r>
+      <w:proofErr w:type="spellStart"/>
+      <w:r>
+        <w:t>assertEquals</w:t>
+      </w:r>
+      <w:proofErr w:type="spellEnd"/>
+      <w:r>
+        <w:t xml:space="preserve">(0.0, </w:t>
+      </w:r>
+      <w:proofErr w:type="spellStart"/>
+      <w:r>
+        <w:t>su.shippingForOrder</w:t>
+      </w:r>
+      <w:proofErr w:type="spellEnd"/>
+      <w:r>
+        <w:t>(o2), 1e-9);</w:t>
       </w:r>
     </w:p>
     <w:p>
@@ -3897,39 +4941,95 @@
         <w:pStyle w:val="af3"/>
       </w:pPr>
       <w:r>
-        <w:t xml:space="preserve">    void testTaxUtil_assignsParameterBehavior() {</w:t>
-      </w:r>
-    </w:p>
-    <w:p>
-      <w:pPr>
-        <w:pStyle w:val="af3"/>
-      </w:pPr>
-      <w:r>
-        <w:t xml:space="preserve">        TaxUtil tu = new TaxUtil();</w:t>
-      </w:r>
-    </w:p>
-    <w:p>
-      <w:pPr>
-        <w:pStyle w:val="af3"/>
-      </w:pPr>
-      <w:r>
-        <w:t xml:space="preserve">        // computeTax adds 1.0 to amount; this is part of current behavior and must be preserved by tests</w:t>
-      </w:r>
-    </w:p>
-    <w:p>
-      <w:pPr>
-        <w:pStyle w:val="af3"/>
-      </w:pPr>
-      <w:r>
-        <w:t xml:space="preserve">        double result = tu.computeTax(99.0, 0.1); // (99+1)*0.1 = 10.0</w:t>
-      </w:r>
-    </w:p>
-    <w:p>
-      <w:pPr>
-        <w:pStyle w:val="af3"/>
-      </w:pPr>
-      <w:r>
-        <w:t xml:space="preserve">        assertEquals(10.0, result, 1e-9);</w:t>
+        <w:t xml:space="preserve">    void </w:t>
+      </w:r>
+      <w:proofErr w:type="spellStart"/>
+      <w:r>
+        <w:t>testTaxUtil_assignsParameterBehavior</w:t>
+      </w:r>
+      <w:proofErr w:type="spellEnd"/>
+      <w:r>
+        <w:t>() {</w:t>
+      </w:r>
+    </w:p>
+    <w:p>
+      <w:pPr>
+        <w:pStyle w:val="af3"/>
+      </w:pPr>
+      <w:r>
+        <w:t xml:space="preserve">        </w:t>
+      </w:r>
+      <w:proofErr w:type="spellStart"/>
+      <w:r>
+        <w:t>TaxUtil</w:t>
+      </w:r>
+      <w:proofErr w:type="spellEnd"/>
+      <w:r>
+        <w:t xml:space="preserve"> </w:t>
+      </w:r>
+      <w:proofErr w:type="spellStart"/>
+      <w:r>
+        <w:t>tu</w:t>
+      </w:r>
+      <w:proofErr w:type="spellEnd"/>
+      <w:r>
+        <w:t xml:space="preserve"> = new </w:t>
+      </w:r>
+      <w:proofErr w:type="spellStart"/>
+      <w:r>
+        <w:t>TaxUtil</w:t>
+      </w:r>
+      <w:proofErr w:type="spellEnd"/>
+      <w:r>
+        <w:t>();</w:t>
+      </w:r>
+    </w:p>
+    <w:p>
+      <w:pPr>
+        <w:pStyle w:val="af3"/>
+      </w:pPr>
+      <w:r>
+        <w:t xml:space="preserve">        // </w:t>
+      </w:r>
+      <w:proofErr w:type="spellStart"/>
+      <w:r>
+        <w:t>computeTax</w:t>
+      </w:r>
+      <w:proofErr w:type="spellEnd"/>
+      <w:r>
+        <w:t xml:space="preserve"> adds 1.0 to amount; this is part of current behavior and must be preserved by tests</w:t>
+      </w:r>
+    </w:p>
+    <w:p>
+      <w:pPr>
+        <w:pStyle w:val="af3"/>
+      </w:pPr>
+      <w:r>
+        <w:t xml:space="preserve">        double result = </w:t>
+      </w:r>
+      <w:proofErr w:type="spellStart"/>
+      <w:r>
+        <w:t>tu.computeTax</w:t>
+      </w:r>
+      <w:proofErr w:type="spellEnd"/>
+      <w:r>
+        <w:t>(99.0, 0.1); // (99+1)*0.1 = 10.0</w:t>
+      </w:r>
+    </w:p>
+    <w:p>
+      <w:pPr>
+        <w:pStyle w:val="af3"/>
+      </w:pPr>
+      <w:r>
+        <w:t xml:space="preserve">        </w:t>
+      </w:r>
+      <w:proofErr w:type="spellStart"/>
+      <w:r>
+        <w:t>assertEquals</w:t>
+      </w:r>
+      <w:proofErr w:type="spellEnd"/>
+      <w:r>
+        <w:t>(10.0, result, 1e-9);</w:t>
       </w:r>
     </w:p>
     <w:p>
@@ -3950,7 +5050,23 @@
         <w:pStyle w:val="af3"/>
       </w:pPr>
       <w:r>
-        <w:t xml:space="preserve">        assertEquals(0.0, tu.computeTax(10.0, -0.5), 1e-9);</w:t>
+        <w:t xml:space="preserve">        </w:t>
+      </w:r>
+      <w:proofErr w:type="spellStart"/>
+      <w:r>
+        <w:t>assertEquals</w:t>
+      </w:r>
+      <w:proofErr w:type="spellEnd"/>
+      <w:r>
+        <w:t xml:space="preserve">(0.0, </w:t>
+      </w:r>
+      <w:proofErr w:type="spellStart"/>
+      <w:r>
+        <w:t>tu.computeTax</w:t>
+      </w:r>
+      <w:proofErr w:type="spellEnd"/>
+      <w:r>
+        <w:t>(10.0, -0.5), 1e-9);</w:t>
       </w:r>
     </w:p>
     <w:p>
@@ -3979,15 +5095,39 @@
         <w:pStyle w:val="af3"/>
       </w:pPr>
       <w:r>
-        <w:t xml:space="preserve">    void testOrderService_calculateInvoiceTotal() {</w:t>
-      </w:r>
-    </w:p>
-    <w:p>
-      <w:pPr>
-        <w:pStyle w:val="af3"/>
-      </w:pPr>
-      <w:r>
-        <w:t xml:space="preserve">        OrderService service = new OrderService();</w:t>
+        <w:t xml:space="preserve">    void </w:t>
+      </w:r>
+      <w:proofErr w:type="spellStart"/>
+      <w:r>
+        <w:t>testOrderService_calculateInvoiceTotal</w:t>
+      </w:r>
+      <w:proofErr w:type="spellEnd"/>
+      <w:r>
+        <w:t>() {</w:t>
+      </w:r>
+    </w:p>
+    <w:p>
+      <w:pPr>
+        <w:pStyle w:val="af3"/>
+      </w:pPr>
+      <w:r>
+        <w:t xml:space="preserve">        </w:t>
+      </w:r>
+      <w:proofErr w:type="spellStart"/>
+      <w:r>
+        <w:t>OrderService</w:t>
+      </w:r>
+      <w:proofErr w:type="spellEnd"/>
+      <w:r>
+        <w:t xml:space="preserve"> service = new </w:t>
+      </w:r>
+      <w:proofErr w:type="spellStart"/>
+      <w:r>
+        <w:t>OrderService</w:t>
+      </w:r>
+      <w:proofErr w:type="spellEnd"/>
+      <w:r>
+        <w:t>();</w:t>
       </w:r>
     </w:p>
     <w:p>
@@ -4011,7 +5151,15 @@
         <w:pStyle w:val="af3"/>
       </w:pPr>
       <w:r>
-        <w:t xml:space="preserve">        List&lt;Order&gt; orders = List.of(o1, o2);</w:t>
+        <w:t xml:space="preserve">        List&lt;Order&gt; orders = </w:t>
+      </w:r>
+      <w:proofErr w:type="spellStart"/>
+      <w:r>
+        <w:t>List.of</w:t>
+      </w:r>
+      <w:proofErr w:type="spellEnd"/>
+      <w:r>
+        <w:t>(o1, o2);</w:t>
       </w:r>
     </w:p>
     <w:p>
@@ -4102,7 +5250,23 @@
         <w:pStyle w:val="af3"/>
       </w:pPr>
       <w:r>
-        <w:t xml:space="preserve">        assertEquals(expected, service.calculateInvoiceTotal(orders), 1e-9);</w:t>
+        <w:t xml:space="preserve">        </w:t>
+      </w:r>
+      <w:proofErr w:type="spellStart"/>
+      <w:r>
+        <w:t>assertEquals</w:t>
+      </w:r>
+      <w:proofErr w:type="spellEnd"/>
+      <w:r>
+        <w:t xml:space="preserve">(expected, </w:t>
+      </w:r>
+      <w:proofErr w:type="spellStart"/>
+      <w:r>
+        <w:t>service.calculateInvoiceTotal</w:t>
+      </w:r>
+      <w:proofErr w:type="spellEnd"/>
+      <w:r>
+        <w:t>(orders), 1e-9);</w:t>
       </w:r>
     </w:p>
     <w:p>
@@ -4131,23 +5295,71 @@
         <w:pStyle w:val="af3"/>
       </w:pPr>
       <w:r>
-        <w:t xml:space="preserve">    void testInlineHelper_banner() {</w:t>
-      </w:r>
-    </w:p>
-    <w:p>
-      <w:pPr>
-        <w:pStyle w:val="af3"/>
-      </w:pPr>
-      <w:r>
-        <w:t xml:space="preserve">        InlineHelper ih = new InlineHelper();</w:t>
-      </w:r>
-    </w:p>
-    <w:p>
-      <w:pPr>
-        <w:pStyle w:val="af3"/>
-      </w:pPr>
-      <w:r>
-        <w:t xml:space="preserve">        assertEquals("=== ORDER INVOICE ===", ih.banner());</w:t>
+        <w:t xml:space="preserve">    void </w:t>
+      </w:r>
+      <w:proofErr w:type="spellStart"/>
+      <w:r>
+        <w:t>testInlineHelper_banner</w:t>
+      </w:r>
+      <w:proofErr w:type="spellEnd"/>
+      <w:r>
+        <w:t>() {</w:t>
+      </w:r>
+    </w:p>
+    <w:p>
+      <w:pPr>
+        <w:pStyle w:val="af3"/>
+      </w:pPr>
+      <w:r>
+        <w:t xml:space="preserve">        </w:t>
+      </w:r>
+      <w:proofErr w:type="spellStart"/>
+      <w:r>
+        <w:t>InlineHelper</w:t>
+      </w:r>
+      <w:proofErr w:type="spellEnd"/>
+      <w:r>
+        <w:t xml:space="preserve"> </w:t>
+      </w:r>
+      <w:proofErr w:type="spellStart"/>
+      <w:r>
+        <w:t>ih</w:t>
+      </w:r>
+      <w:proofErr w:type="spellEnd"/>
+      <w:r>
+        <w:t xml:space="preserve"> = new </w:t>
+      </w:r>
+      <w:proofErr w:type="spellStart"/>
+      <w:r>
+        <w:t>InlineHelper</w:t>
+      </w:r>
+      <w:proofErr w:type="spellEnd"/>
+      <w:r>
+        <w:t>();</w:t>
+      </w:r>
+    </w:p>
+    <w:p>
+      <w:pPr>
+        <w:pStyle w:val="af3"/>
+      </w:pPr>
+      <w:r>
+        <w:t xml:space="preserve">        </w:t>
+      </w:r>
+      <w:proofErr w:type="spellStart"/>
+      <w:r>
+        <w:t>assertEquals</w:t>
+      </w:r>
+      <w:proofErr w:type="spellEnd"/>
+      <w:r>
+        <w:t xml:space="preserve">("=== ORDER INVOICE ===", </w:t>
+      </w:r>
+      <w:proofErr w:type="spellStart"/>
+      <w:r>
+        <w:t>ih.banner</w:t>
+      </w:r>
+      <w:proofErr w:type="spellEnd"/>
+      <w:r>
+        <w:t>());</w:t>
       </w:r>
     </w:p>
     <w:p>
@@ -4388,24 +5600,28 @@
       <w:r>
         <w:t xml:space="preserve">Был проведён рефакторинг метода </w:t>
       </w:r>
+      <w:proofErr w:type="spellStart"/>
       <w:r>
         <w:rPr>
           <w:lang w:val="en-US"/>
         </w:rPr>
         <w:t>calcInvoiceTotal</w:t>
       </w:r>
+      <w:proofErr w:type="spellEnd"/>
       <w:r>
         <w:t xml:space="preserve">() </w:t>
       </w:r>
       <w:r>
         <w:t xml:space="preserve">класса </w:t>
       </w:r>
+      <w:proofErr w:type="spellStart"/>
       <w:r>
         <w:rPr>
           <w:lang w:val="en-US"/>
         </w:rPr>
         <w:t>OrderService</w:t>
       </w:r>
+      <w:proofErr w:type="spellEnd"/>
       <w:r>
         <w:t xml:space="preserve"> (</w:t>
       </w:r>
@@ -4572,6 +5788,7 @@
       <w:r>
         <w:t xml:space="preserve"> </w:t>
       </w:r>
+      <w:proofErr w:type="spellStart"/>
       <w:r>
         <w:rPr>
           <w:lang w:val="en-US"/>
@@ -4584,6 +5801,7 @@
         </w:rPr>
         <w:t>Service</w:t>
       </w:r>
+      <w:proofErr w:type="spellEnd"/>
       <w:r>
         <w:t xml:space="preserve">, </w:t>
       </w:r>
@@ -4671,115 +5889,267 @@
         <w:pStyle w:val="af3"/>
       </w:pPr>
       <w:r>
-        <w:t>package refactoring.service;</w:t>
-      </w:r>
-    </w:p>
-    <w:p>
-      <w:pPr>
-        <w:pStyle w:val="af3"/>
-      </w:pPr>
-      <w:r>
-        <w:t>import refactoring.model.Order;</w:t>
-      </w:r>
-    </w:p>
-    <w:p>
-      <w:pPr>
-        <w:pStyle w:val="af3"/>
-      </w:pPr>
-      <w:r>
-        <w:t>import refactoring.util.DiscountUtil;</w:t>
-      </w:r>
-    </w:p>
-    <w:p>
-      <w:pPr>
-        <w:pStyle w:val="af3"/>
-      </w:pPr>
-      <w:r>
-        <w:t>import refactoring.util.ShippingUtil;</w:t>
-      </w:r>
-    </w:p>
-    <w:p>
-      <w:pPr>
-        <w:pStyle w:val="af3"/>
-      </w:pPr>
-      <w:r>
-        <w:t>import refactoring.util.TaxUtil;</w:t>
-      </w:r>
-    </w:p>
-    <w:p>
-      <w:pPr>
-        <w:pStyle w:val="af3"/>
-      </w:pPr>
-    </w:p>
-    <w:p>
-      <w:pPr>
-        <w:pStyle w:val="af3"/>
-      </w:pPr>
-      <w:r>
-        <w:t>import java.util.List;</w:t>
-      </w:r>
-    </w:p>
-    <w:p>
-      <w:pPr>
-        <w:pStyle w:val="af3"/>
-      </w:pPr>
-    </w:p>
-    <w:p>
-      <w:pPr>
-        <w:pStyle w:val="af3"/>
-      </w:pPr>
-      <w:r>
-        <w:t>public class OrderService {</w:t>
-      </w:r>
-    </w:p>
-    <w:p>
-      <w:pPr>
-        <w:pStyle w:val="af3"/>
-      </w:pPr>
-    </w:p>
-    <w:p>
-      <w:pPr>
-        <w:pStyle w:val="af3"/>
-      </w:pPr>
-      <w:r>
-        <w:t xml:space="preserve">    private final DiscountUtil discountUtil = new DiscountUtil();</w:t>
-      </w:r>
-    </w:p>
-    <w:p>
-      <w:pPr>
-        <w:pStyle w:val="af3"/>
-      </w:pPr>
-      <w:r>
-        <w:t xml:space="preserve">    private final ShippingUtil shippingUtil = new ShippingUtil();</w:t>
-      </w:r>
-    </w:p>
-    <w:p>
-      <w:pPr>
-        <w:pStyle w:val="af3"/>
-      </w:pPr>
-      <w:r>
-        <w:t xml:space="preserve">    private final TaxUtil taxUtil = new TaxUtil();</w:t>
-      </w:r>
-    </w:p>
-    <w:p>
-      <w:pPr>
-        <w:pStyle w:val="af3"/>
-      </w:pPr>
-    </w:p>
-    <w:p>
-      <w:pPr>
-        <w:pStyle w:val="af3"/>
-      </w:pPr>
-      <w:r>
-        <w:t xml:space="preserve">    private double calcOrderPrice(Order o) {</w:t>
-      </w:r>
-    </w:p>
-    <w:p>
-      <w:pPr>
-        <w:pStyle w:val="af3"/>
-      </w:pPr>
-      <w:r>
-        <w:t xml:space="preserve">        return o.getQuantity() * o.getUnitPrice();</w:t>
+        <w:t xml:space="preserve">package </w:t>
+      </w:r>
+      <w:proofErr w:type="spellStart"/>
+      <w:r>
+        <w:t>refactoring.service</w:t>
+      </w:r>
+      <w:proofErr w:type="spellEnd"/>
+      <w:r>
+        <w:t>;</w:t>
+      </w:r>
+    </w:p>
+    <w:p>
+      <w:pPr>
+        <w:pStyle w:val="af3"/>
+      </w:pPr>
+      <w:r>
+        <w:t xml:space="preserve">import </w:t>
+      </w:r>
+      <w:proofErr w:type="spellStart"/>
+      <w:r>
+        <w:t>refactoring.model.Order</w:t>
+      </w:r>
+      <w:proofErr w:type="spellEnd"/>
+      <w:r>
+        <w:t>;</w:t>
+      </w:r>
+    </w:p>
+    <w:p>
+      <w:pPr>
+        <w:pStyle w:val="af3"/>
+      </w:pPr>
+      <w:r>
+        <w:t xml:space="preserve">import </w:t>
+      </w:r>
+      <w:proofErr w:type="spellStart"/>
+      <w:r>
+        <w:t>refactoring.util.DiscountUtil</w:t>
+      </w:r>
+      <w:proofErr w:type="spellEnd"/>
+      <w:r>
+        <w:t>;</w:t>
+      </w:r>
+    </w:p>
+    <w:p>
+      <w:pPr>
+        <w:pStyle w:val="af3"/>
+      </w:pPr>
+      <w:r>
+        <w:t xml:space="preserve">import </w:t>
+      </w:r>
+      <w:proofErr w:type="spellStart"/>
+      <w:r>
+        <w:t>refactoring.util.ShippingUtil</w:t>
+      </w:r>
+      <w:proofErr w:type="spellEnd"/>
+      <w:r>
+        <w:t>;</w:t>
+      </w:r>
+    </w:p>
+    <w:p>
+      <w:pPr>
+        <w:pStyle w:val="af3"/>
+      </w:pPr>
+      <w:r>
+        <w:t xml:space="preserve">import </w:t>
+      </w:r>
+      <w:proofErr w:type="spellStart"/>
+      <w:r>
+        <w:t>refactoring.util.TaxUtil</w:t>
+      </w:r>
+      <w:proofErr w:type="spellEnd"/>
+      <w:r>
+        <w:t>;</w:t>
+      </w:r>
+    </w:p>
+    <w:p>
+      <w:pPr>
+        <w:pStyle w:val="af3"/>
+      </w:pPr>
+    </w:p>
+    <w:p>
+      <w:pPr>
+        <w:pStyle w:val="af3"/>
+      </w:pPr>
+      <w:r>
+        <w:t xml:space="preserve">import </w:t>
+      </w:r>
+      <w:proofErr w:type="spellStart"/>
+      <w:r>
+        <w:t>java.util.List</w:t>
+      </w:r>
+      <w:proofErr w:type="spellEnd"/>
+      <w:r>
+        <w:t>;</w:t>
+      </w:r>
+    </w:p>
+    <w:p>
+      <w:pPr>
+        <w:pStyle w:val="af3"/>
+      </w:pPr>
+    </w:p>
+    <w:p>
+      <w:pPr>
+        <w:pStyle w:val="af3"/>
+      </w:pPr>
+      <w:r>
+        <w:t xml:space="preserve">public class </w:t>
+      </w:r>
+      <w:proofErr w:type="spellStart"/>
+      <w:r>
+        <w:t>OrderService</w:t>
+      </w:r>
+      <w:proofErr w:type="spellEnd"/>
+      <w:r>
+        <w:t xml:space="preserve"> {</w:t>
+      </w:r>
+    </w:p>
+    <w:p>
+      <w:pPr>
+        <w:pStyle w:val="af3"/>
+      </w:pPr>
+    </w:p>
+    <w:p>
+      <w:pPr>
+        <w:pStyle w:val="af3"/>
+      </w:pPr>
+      <w:r>
+        <w:t xml:space="preserve">    private final </w:t>
+      </w:r>
+      <w:proofErr w:type="spellStart"/>
+      <w:r>
+        <w:t>DiscountUtil</w:t>
+      </w:r>
+      <w:proofErr w:type="spellEnd"/>
+      <w:r>
+        <w:t xml:space="preserve"> </w:t>
+      </w:r>
+      <w:proofErr w:type="spellStart"/>
+      <w:r>
+        <w:t>discountUtil</w:t>
+      </w:r>
+      <w:proofErr w:type="spellEnd"/>
+      <w:r>
+        <w:t xml:space="preserve"> = new </w:t>
+      </w:r>
+      <w:proofErr w:type="spellStart"/>
+      <w:r>
+        <w:t>DiscountUtil</w:t>
+      </w:r>
+      <w:proofErr w:type="spellEnd"/>
+      <w:r>
+        <w:t>();</w:t>
+      </w:r>
+    </w:p>
+    <w:p>
+      <w:pPr>
+        <w:pStyle w:val="af3"/>
+      </w:pPr>
+      <w:r>
+        <w:t xml:space="preserve">    private final </w:t>
+      </w:r>
+      <w:proofErr w:type="spellStart"/>
+      <w:r>
+        <w:t>ShippingUtil</w:t>
+      </w:r>
+      <w:proofErr w:type="spellEnd"/>
+      <w:r>
+        <w:t xml:space="preserve"> </w:t>
+      </w:r>
+      <w:proofErr w:type="spellStart"/>
+      <w:r>
+        <w:t>shippingUtil</w:t>
+      </w:r>
+      <w:proofErr w:type="spellEnd"/>
+      <w:r>
+        <w:t xml:space="preserve"> = new </w:t>
+      </w:r>
+      <w:proofErr w:type="spellStart"/>
+      <w:r>
+        <w:t>ShippingUtil</w:t>
+      </w:r>
+      <w:proofErr w:type="spellEnd"/>
+      <w:r>
+        <w:t>();</w:t>
+      </w:r>
+    </w:p>
+    <w:p>
+      <w:pPr>
+        <w:pStyle w:val="af3"/>
+      </w:pPr>
+      <w:r>
+        <w:t xml:space="preserve">    private final </w:t>
+      </w:r>
+      <w:proofErr w:type="spellStart"/>
+      <w:r>
+        <w:t>TaxUtil</w:t>
+      </w:r>
+      <w:proofErr w:type="spellEnd"/>
+      <w:r>
+        <w:t xml:space="preserve"> </w:t>
+      </w:r>
+      <w:proofErr w:type="spellStart"/>
+      <w:r>
+        <w:t>taxUtil</w:t>
+      </w:r>
+      <w:proofErr w:type="spellEnd"/>
+      <w:r>
+        <w:t xml:space="preserve"> = new </w:t>
+      </w:r>
+      <w:proofErr w:type="spellStart"/>
+      <w:r>
+        <w:t>TaxUtil</w:t>
+      </w:r>
+      <w:proofErr w:type="spellEnd"/>
+      <w:r>
+        <w:t>();</w:t>
+      </w:r>
+    </w:p>
+    <w:p>
+      <w:pPr>
+        <w:pStyle w:val="af3"/>
+      </w:pPr>
+    </w:p>
+    <w:p>
+      <w:pPr>
+        <w:pStyle w:val="af3"/>
+      </w:pPr>
+      <w:r>
+        <w:t xml:space="preserve">    private double </w:t>
+      </w:r>
+      <w:proofErr w:type="spellStart"/>
+      <w:r>
+        <w:t>calcOrderPrice</w:t>
+      </w:r>
+      <w:proofErr w:type="spellEnd"/>
+      <w:r>
+        <w:t>(Order o) {</w:t>
+      </w:r>
+    </w:p>
+    <w:p>
+      <w:pPr>
+        <w:pStyle w:val="af3"/>
+      </w:pPr>
+      <w:r>
+        <w:t xml:space="preserve">        return </w:t>
+      </w:r>
+      <w:proofErr w:type="spellStart"/>
+      <w:r>
+        <w:t>o.getQuantity</w:t>
+      </w:r>
+      <w:proofErr w:type="spellEnd"/>
+      <w:r>
+        <w:t xml:space="preserve">() * </w:t>
+      </w:r>
+      <w:proofErr w:type="spellStart"/>
+      <w:r>
+        <w:t>o.getUnitPrice</w:t>
+      </w:r>
+      <w:proofErr w:type="spellEnd"/>
+      <w:r>
+        <w:t>();</w:t>
       </w:r>
     </w:p>
     <w:p>
@@ -4800,7 +6170,15 @@
         <w:pStyle w:val="af3"/>
       </w:pPr>
       <w:r>
-        <w:t xml:space="preserve">    private double calcInvoiceOrderPrice(List&lt;Order&gt; orders) {</w:t>
+        <w:t xml:space="preserve">    private double </w:t>
+      </w:r>
+      <w:proofErr w:type="spellStart"/>
+      <w:r>
+        <w:t>calcInvoiceOrderPrice</w:t>
+      </w:r>
+      <w:proofErr w:type="spellEnd"/>
+      <w:r>
+        <w:t>(List&lt;Order&gt; orders) {</w:t>
       </w:r>
     </w:p>
     <w:p>
@@ -4824,15 +6202,39 @@
         <w:pStyle w:val="af3"/>
       </w:pPr>
       <w:r>
-        <w:t xml:space="preserve">            double orderPrice = this.calcOrderPrice(o);</w:t>
-      </w:r>
-    </w:p>
-    <w:p>
-      <w:pPr>
-        <w:pStyle w:val="af3"/>
-      </w:pPr>
-      <w:r>
-        <w:t xml:space="preserve">            result += orderPrice;</w:t>
+        <w:t xml:space="preserve">            double </w:t>
+      </w:r>
+      <w:proofErr w:type="spellStart"/>
+      <w:r>
+        <w:t>orderPrice</w:t>
+      </w:r>
+      <w:proofErr w:type="spellEnd"/>
+      <w:r>
+        <w:t xml:space="preserve"> = </w:t>
+      </w:r>
+      <w:proofErr w:type="spellStart"/>
+      <w:r>
+        <w:t>this.calcOrderPrice</w:t>
+      </w:r>
+      <w:proofErr w:type="spellEnd"/>
+      <w:r>
+        <w:t>(o);</w:t>
+      </w:r>
+    </w:p>
+    <w:p>
+      <w:pPr>
+        <w:pStyle w:val="af3"/>
+      </w:pPr>
+      <w:r>
+        <w:t xml:space="preserve">            result += </w:t>
+      </w:r>
+      <w:proofErr w:type="spellStart"/>
+      <w:r>
+        <w:t>orderPrice</w:t>
+      </w:r>
+      <w:proofErr w:type="spellEnd"/>
+      <w:r>
+        <w:t>;</w:t>
       </w:r>
     </w:p>
     <w:p>
@@ -4869,7 +6271,15 @@
         <w:pStyle w:val="af3"/>
       </w:pPr>
       <w:r>
-        <w:t xml:space="preserve">    private double calcInvoiceDiscount(List&lt;Order&gt; orders) {</w:t>
+        <w:t xml:space="preserve">    private double </w:t>
+      </w:r>
+      <w:proofErr w:type="spellStart"/>
+      <w:r>
+        <w:t>calcInvoiceDiscount</w:t>
+      </w:r>
+      <w:proofErr w:type="spellEnd"/>
+      <w:r>
+        <w:t>(List&lt;Order&gt; orders) {</w:t>
       </w:r>
     </w:p>
     <w:p>
@@ -4893,7 +6303,15 @@
         <w:pStyle w:val="af3"/>
       </w:pPr>
       <w:r>
-        <w:t xml:space="preserve">            double discount = discountUtil.calcDiscount(o);</w:t>
+        <w:t xml:space="preserve">            double discount = </w:t>
+      </w:r>
+      <w:proofErr w:type="spellStart"/>
+      <w:r>
+        <w:t>discountUtil.calcDiscount</w:t>
+      </w:r>
+      <w:proofErr w:type="spellEnd"/>
+      <w:r>
+        <w:t>(o);</w:t>
       </w:r>
     </w:p>
     <w:p>
@@ -4938,7 +6356,15 @@
         <w:pStyle w:val="af3"/>
       </w:pPr>
       <w:r>
-        <w:t xml:space="preserve">    public double calcInvoiceShippingPrice(List&lt;Order&gt; orders) {</w:t>
+        <w:t xml:space="preserve">    private double </w:t>
+      </w:r>
+      <w:proofErr w:type="spellStart"/>
+      <w:r>
+        <w:t>calcInvoiceShippingPrice</w:t>
+      </w:r>
+      <w:proofErr w:type="spellEnd"/>
+      <w:r>
+        <w:t>(List&lt;Order&gt; orders) {</w:t>
       </w:r>
     </w:p>
     <w:p>
@@ -4962,15 +6388,39 @@
         <w:pStyle w:val="af3"/>
       </w:pPr>
       <w:r>
-        <w:t xml:space="preserve">            double shippingPrice = shippingUtil.calcShippingPrice(o);</w:t>
-      </w:r>
-    </w:p>
-    <w:p>
-      <w:pPr>
-        <w:pStyle w:val="af3"/>
-      </w:pPr>
-      <w:r>
-        <w:t xml:space="preserve">            result += shippingPrice;</w:t>
+        <w:t xml:space="preserve">            double </w:t>
+      </w:r>
+      <w:proofErr w:type="spellStart"/>
+      <w:r>
+        <w:t>shippingPrice</w:t>
+      </w:r>
+      <w:proofErr w:type="spellEnd"/>
+      <w:r>
+        <w:t xml:space="preserve"> = </w:t>
+      </w:r>
+      <w:proofErr w:type="spellStart"/>
+      <w:r>
+        <w:t>shippingUtil.calcShippingPrice</w:t>
+      </w:r>
+      <w:proofErr w:type="spellEnd"/>
+      <w:r>
+        <w:t>(o);</w:t>
+      </w:r>
+    </w:p>
+    <w:p>
+      <w:pPr>
+        <w:pStyle w:val="af3"/>
+      </w:pPr>
+      <w:r>
+        <w:t xml:space="preserve">            result += </w:t>
+      </w:r>
+      <w:proofErr w:type="spellStart"/>
+      <w:r>
+        <w:t>shippingPrice</w:t>
+      </w:r>
+      <w:proofErr w:type="spellEnd"/>
+      <w:r>
+        <w:t>;</w:t>
       </w:r>
     </w:p>
     <w:p>
@@ -5007,23 +6457,71 @@
         <w:pStyle w:val="af3"/>
       </w:pPr>
       <w:r>
-        <w:t xml:space="preserve">    public double calcInvoiceTax(double invoiceOrderPrice, double invoiceDiscount) {</w:t>
-      </w:r>
-    </w:p>
-    <w:p>
-      <w:pPr>
-        <w:pStyle w:val="af3"/>
-      </w:pPr>
-      <w:r>
-        <w:t xml:space="preserve">        final double taxable = invoiceOrderPrice - invoiceDiscount;</w:t>
-      </w:r>
-    </w:p>
-    <w:p>
-      <w:pPr>
-        <w:pStyle w:val="af3"/>
-      </w:pPr>
-      <w:r>
-        <w:t xml:space="preserve">        double tax = taxUtil.calcTax(taxable, 0.1);</w:t>
+        <w:t xml:space="preserve">    private double </w:t>
+      </w:r>
+      <w:proofErr w:type="spellStart"/>
+      <w:r>
+        <w:t>calcInvoiceTax</w:t>
+      </w:r>
+      <w:proofErr w:type="spellEnd"/>
+      <w:r>
+        <w:t xml:space="preserve">(double </w:t>
+      </w:r>
+      <w:proofErr w:type="spellStart"/>
+      <w:r>
+        <w:t>invoiceOrderPrice</w:t>
+      </w:r>
+      <w:proofErr w:type="spellEnd"/>
+      <w:r>
+        <w:t xml:space="preserve">, double </w:t>
+      </w:r>
+      <w:proofErr w:type="spellStart"/>
+      <w:r>
+        <w:t>invoiceDiscount</w:t>
+      </w:r>
+      <w:proofErr w:type="spellEnd"/>
+      <w:r>
+        <w:t>) {</w:t>
+      </w:r>
+    </w:p>
+    <w:p>
+      <w:pPr>
+        <w:pStyle w:val="af3"/>
+      </w:pPr>
+      <w:r>
+        <w:t xml:space="preserve">        final double taxable = </w:t>
+      </w:r>
+      <w:proofErr w:type="spellStart"/>
+      <w:r>
+        <w:t>invoiceOrderPrice</w:t>
+      </w:r>
+      <w:proofErr w:type="spellEnd"/>
+      <w:r>
+        <w:t xml:space="preserve"> - </w:t>
+      </w:r>
+      <w:proofErr w:type="spellStart"/>
+      <w:r>
+        <w:t>invoiceDiscount</w:t>
+      </w:r>
+      <w:proofErr w:type="spellEnd"/>
+      <w:r>
+        <w:t>;</w:t>
+      </w:r>
+    </w:p>
+    <w:p>
+      <w:pPr>
+        <w:pStyle w:val="af3"/>
+      </w:pPr>
+      <w:r>
+        <w:t xml:space="preserve">        double tax = </w:t>
+      </w:r>
+      <w:proofErr w:type="spellStart"/>
+      <w:r>
+        <w:t>taxUtil.calcTax</w:t>
+      </w:r>
+      <w:proofErr w:type="spellEnd"/>
+      <w:r>
+        <w:t>(taxable, 0.1);</w:t>
       </w:r>
     </w:p>
     <w:p>
@@ -5052,52 +6550,156 @@
         <w:pStyle w:val="af3"/>
       </w:pPr>
       <w:r>
-        <w:t xml:space="preserve">    public double calcInvoiceTotal(List&lt;Order&gt; orders) {</w:t>
-      </w:r>
-    </w:p>
-    <w:p>
-      <w:pPr>
-        <w:pStyle w:val="af3"/>
-      </w:pPr>
-      <w:r>
-        <w:t xml:space="preserve">        double invoiceOrderPrice = this.calcInvoiceOrderPrice(orders);</w:t>
-      </w:r>
-    </w:p>
-    <w:p>
-      <w:pPr>
-        <w:pStyle w:val="af3"/>
-      </w:pPr>
-      <w:r>
-        <w:t xml:space="preserve">        double invoiceDiscount = this.calcInvoiceDiscount(orders);</w:t>
-      </w:r>
-    </w:p>
-    <w:p>
-      <w:pPr>
-        <w:pStyle w:val="af3"/>
-      </w:pPr>
-      <w:r>
-        <w:t xml:space="preserve">        double invoiceShippingPrice = this.calcInvoiceShippingPrice(orders);</w:t>
-      </w:r>
-    </w:p>
-    <w:p>
-      <w:pPr>
-        <w:pStyle w:val="af3"/>
-      </w:pPr>
-      <w:r>
-        <w:t xml:space="preserve">        double tax = this.calcInvoiceTax(invoiceOrderPrice, invoiceDiscount);</w:t>
-      </w:r>
-    </w:p>
-    <w:p>
-      <w:pPr>
-        <w:pStyle w:val="af3"/>
-      </w:pPr>
-    </w:p>
-    <w:p>
-      <w:pPr>
-        <w:pStyle w:val="af3"/>
-      </w:pPr>
-      <w:r>
-        <w:t xml:space="preserve">        double result = invoiceOrderPrice - invoiceDiscount + invoiceShippingPrice + tax;</w:t>
+        <w:t xml:space="preserve">    public double </w:t>
+      </w:r>
+      <w:proofErr w:type="spellStart"/>
+      <w:r>
+        <w:t>calcInvoiceTotal</w:t>
+      </w:r>
+      <w:proofErr w:type="spellEnd"/>
+      <w:r>
+        <w:t>(List&lt;Order&gt; orders) {</w:t>
+      </w:r>
+    </w:p>
+    <w:p>
+      <w:pPr>
+        <w:pStyle w:val="af3"/>
+      </w:pPr>
+      <w:r>
+        <w:t xml:space="preserve">        double </w:t>
+      </w:r>
+      <w:proofErr w:type="spellStart"/>
+      <w:r>
+        <w:t>invoiceOrderPrice</w:t>
+      </w:r>
+      <w:proofErr w:type="spellEnd"/>
+      <w:r>
+        <w:t xml:space="preserve"> = </w:t>
+      </w:r>
+      <w:proofErr w:type="spellStart"/>
+      <w:r>
+        <w:t>this.calcInvoiceOrderPrice</w:t>
+      </w:r>
+      <w:proofErr w:type="spellEnd"/>
+      <w:r>
+        <w:t>(orders);</w:t>
+      </w:r>
+    </w:p>
+    <w:p>
+      <w:pPr>
+        <w:pStyle w:val="af3"/>
+      </w:pPr>
+      <w:r>
+        <w:t xml:space="preserve">        double </w:t>
+      </w:r>
+      <w:proofErr w:type="spellStart"/>
+      <w:r>
+        <w:t>invoiceDiscount</w:t>
+      </w:r>
+      <w:proofErr w:type="spellEnd"/>
+      <w:r>
+        <w:t xml:space="preserve"> = </w:t>
+      </w:r>
+      <w:proofErr w:type="spellStart"/>
+      <w:r>
+        <w:t>this.calcInvoiceDiscount</w:t>
+      </w:r>
+      <w:proofErr w:type="spellEnd"/>
+      <w:r>
+        <w:t>(orders);</w:t>
+      </w:r>
+    </w:p>
+    <w:p>
+      <w:pPr>
+        <w:pStyle w:val="af3"/>
+      </w:pPr>
+      <w:r>
+        <w:t xml:space="preserve">        double </w:t>
+      </w:r>
+      <w:proofErr w:type="spellStart"/>
+      <w:r>
+        <w:t>invoiceShippingPrice</w:t>
+      </w:r>
+      <w:proofErr w:type="spellEnd"/>
+      <w:r>
+        <w:t xml:space="preserve"> = </w:t>
+      </w:r>
+      <w:proofErr w:type="spellStart"/>
+      <w:r>
+        <w:t>this.calcInvoiceShippingPrice</w:t>
+      </w:r>
+      <w:proofErr w:type="spellEnd"/>
+      <w:r>
+        <w:t>(orders);</w:t>
+      </w:r>
+    </w:p>
+    <w:p>
+      <w:pPr>
+        <w:pStyle w:val="af3"/>
+      </w:pPr>
+      <w:r>
+        <w:t xml:space="preserve">        double tax = </w:t>
+      </w:r>
+      <w:proofErr w:type="spellStart"/>
+      <w:r>
+        <w:t>this.calcInvoiceTax</w:t>
+      </w:r>
+      <w:proofErr w:type="spellEnd"/>
+      <w:r>
+        <w:t>(</w:t>
+      </w:r>
+      <w:proofErr w:type="spellStart"/>
+      <w:r>
+        <w:t>invoiceOrderPrice</w:t>
+      </w:r>
+      <w:proofErr w:type="spellEnd"/>
+      <w:r>
+        <w:t xml:space="preserve">, </w:t>
+      </w:r>
+      <w:proofErr w:type="spellStart"/>
+      <w:r>
+        <w:t>invoiceDiscount</w:t>
+      </w:r>
+      <w:proofErr w:type="spellEnd"/>
+      <w:r>
+        <w:t>);</w:t>
+      </w:r>
+    </w:p>
+    <w:p>
+      <w:pPr>
+        <w:pStyle w:val="af3"/>
+      </w:pPr>
+    </w:p>
+    <w:p>
+      <w:pPr>
+        <w:pStyle w:val="af3"/>
+      </w:pPr>
+      <w:r>
+        <w:t xml:space="preserve">        double result = </w:t>
+      </w:r>
+      <w:proofErr w:type="spellStart"/>
+      <w:r>
+        <w:t>invoiceOrderPrice</w:t>
+      </w:r>
+      <w:proofErr w:type="spellEnd"/>
+      <w:r>
+        <w:t xml:space="preserve"> - </w:t>
+      </w:r>
+      <w:proofErr w:type="spellStart"/>
+      <w:r>
+        <w:t>invoiceDiscount</w:t>
+      </w:r>
+      <w:proofErr w:type="spellEnd"/>
+      <w:r>
+        <w:t xml:space="preserve"> + </w:t>
+      </w:r>
+      <w:proofErr w:type="spellStart"/>
+      <w:r>
+        <w:t>invoiceShippingPrice</w:t>
+      </w:r>
+      <w:proofErr w:type="spellEnd"/>
+      <w:r>
+        <w:t xml:space="preserve"> + tax;</w:t>
       </w:r>
     </w:p>
     <w:p>
@@ -5176,30 +6778,36 @@
       <w:r>
         <w:t xml:space="preserve">ременная </w:t>
       </w:r>
+      <w:proofErr w:type="spellStart"/>
       <w:r>
         <w:rPr>
           <w:lang w:val="en-US"/>
         </w:rPr>
         <w:t>linePrice</w:t>
       </w:r>
+      <w:proofErr w:type="spellEnd"/>
       <w:r>
         <w:t xml:space="preserve"> была разделена на переменные </w:t>
       </w:r>
+      <w:proofErr w:type="spellStart"/>
       <w:r>
         <w:rPr>
           <w:lang w:val="en-US"/>
         </w:rPr>
         <w:t>orderPrice</w:t>
       </w:r>
+      <w:proofErr w:type="spellEnd"/>
       <w:r>
         <w:t xml:space="preserve"> и </w:t>
       </w:r>
+      <w:proofErr w:type="spellStart"/>
       <w:r>
         <w:rPr>
           <w:lang w:val="en-US"/>
         </w:rPr>
         <w:t>shippingPrice</w:t>
       </w:r>
+      <w:proofErr w:type="spellEnd"/>
       <w:r>
         <w:t xml:space="preserve"> </w:t>
       </w:r>
@@ -5236,12 +6844,14 @@
       <w:r>
         <w:t xml:space="preserve">в ходе которого из метода </w:t>
       </w:r>
+      <w:proofErr w:type="spellStart"/>
       <w:r>
         <w:rPr>
           <w:lang w:val="en-US"/>
         </w:rPr>
         <w:t>calcInvoiceTotal</w:t>
       </w:r>
+      <w:proofErr w:type="spellEnd"/>
       <w:r>
         <w:t xml:space="preserve">() </w:t>
       </w:r>
@@ -5251,42 +6861,54 @@
       <w:r>
         <w:t xml:space="preserve"> </w:t>
       </w:r>
+      <w:proofErr w:type="spellStart"/>
       <w:r>
         <w:t>calcPrice</w:t>
       </w:r>
+      <w:proofErr w:type="spellEnd"/>
       <w:r>
         <w:t>(),</w:t>
       </w:r>
       <w:r>
         <w:t xml:space="preserve"> </w:t>
       </w:r>
+      <w:proofErr w:type="spellStart"/>
       <w:r>
         <w:t>calcInvoiceOrderPrice</w:t>
       </w:r>
+      <w:proofErr w:type="spellEnd"/>
       <w:r>
         <w:t xml:space="preserve">(), </w:t>
       </w:r>
+      <w:proofErr w:type="spellStart"/>
       <w:r>
         <w:t>calcInvoiceDiscount</w:t>
       </w:r>
+      <w:proofErr w:type="spellEnd"/>
       <w:r>
         <w:t xml:space="preserve">(), </w:t>
       </w:r>
+      <w:proofErr w:type="spellStart"/>
       <w:r>
         <w:t>calcInvoiceShippingPrice</w:t>
       </w:r>
+      <w:proofErr w:type="spellEnd"/>
       <w:r>
         <w:t xml:space="preserve">(), </w:t>
       </w:r>
+      <w:proofErr w:type="spellStart"/>
       <w:r>
         <w:t>calcInvoiceTax</w:t>
       </w:r>
+      <w:proofErr w:type="spellEnd"/>
       <w:r>
         <w:t xml:space="preserve">(), </w:t>
       </w:r>
+      <w:proofErr w:type="spellStart"/>
       <w:r>
         <w:t>calcInvoiceTotal</w:t>
       </w:r>
+      <w:proofErr w:type="spellEnd"/>
       <w:r>
         <w:t>().</w:t>
       </w:r>
@@ -5298,24 +6920,28 @@
       <w:r>
         <w:t xml:space="preserve">Был проведён рефакторинг метода </w:t>
       </w:r>
+      <w:proofErr w:type="spellStart"/>
       <w:r>
         <w:rPr>
           <w:lang w:val="en-US"/>
         </w:rPr>
         <w:t>calcDiscount</w:t>
       </w:r>
+      <w:proofErr w:type="spellEnd"/>
       <w:r>
         <w:t xml:space="preserve">() </w:t>
       </w:r>
       <w:r>
         <w:t xml:space="preserve">класса </w:t>
       </w:r>
+      <w:proofErr w:type="spellStart"/>
       <w:r>
         <w:rPr>
           <w:lang w:val="en-US"/>
         </w:rPr>
         <w:t>DiscountUtil</w:t>
       </w:r>
+      <w:proofErr w:type="spellEnd"/>
       <w:r>
         <w:t xml:space="preserve"> (</w:t>
       </w:r>
@@ -5482,12 +7108,14 @@
       <w:r>
         <w:t xml:space="preserve"> </w:t>
       </w:r>
+      <w:proofErr w:type="spellStart"/>
       <w:r>
         <w:rPr>
           <w:lang w:val="en-US"/>
         </w:rPr>
         <w:t>DiscountUtil</w:t>
       </w:r>
+      <w:proofErr w:type="spellEnd"/>
       <w:r>
         <w:t xml:space="preserve">, </w:t>
       </w:r>
@@ -5584,49 +7212,97 @@
         <w:pStyle w:val="af3"/>
       </w:pPr>
       <w:r>
-        <w:t>package refactoring.util;</w:t>
-      </w:r>
-    </w:p>
-    <w:p>
-      <w:pPr>
-        <w:pStyle w:val="af3"/>
-      </w:pPr>
-    </w:p>
-    <w:p>
-      <w:pPr>
-        <w:pStyle w:val="af3"/>
-      </w:pPr>
-      <w:r>
-        <w:t>import refactoring.model.Order;</w:t>
-      </w:r>
-    </w:p>
-    <w:p>
-      <w:pPr>
-        <w:pStyle w:val="af3"/>
-      </w:pPr>
-    </w:p>
-    <w:p>
-      <w:pPr>
-        <w:pStyle w:val="af3"/>
-      </w:pPr>
-      <w:r>
-        <w:t>public class DiscountUtil {</w:t>
-      </w:r>
-    </w:p>
-    <w:p>
-      <w:pPr>
-        <w:pStyle w:val="af3"/>
-      </w:pPr>
-      <w:r>
-        <w:t xml:space="preserve">    private double orderPrice(Order o) {</w:t>
-      </w:r>
-    </w:p>
-    <w:p>
-      <w:pPr>
-        <w:pStyle w:val="af3"/>
-      </w:pPr>
-      <w:r>
-        <w:t xml:space="preserve">        return o.getQuantity() * o.getUnitPrice();</w:t>
+        <w:t xml:space="preserve">package </w:t>
+      </w:r>
+      <w:proofErr w:type="spellStart"/>
+      <w:r>
+        <w:t>refactoring.util</w:t>
+      </w:r>
+      <w:proofErr w:type="spellEnd"/>
+      <w:r>
+        <w:t>;</w:t>
+      </w:r>
+    </w:p>
+    <w:p>
+      <w:pPr>
+        <w:pStyle w:val="af3"/>
+      </w:pPr>
+    </w:p>
+    <w:p>
+      <w:pPr>
+        <w:pStyle w:val="af3"/>
+      </w:pPr>
+      <w:r>
+        <w:t xml:space="preserve">import </w:t>
+      </w:r>
+      <w:proofErr w:type="spellStart"/>
+      <w:r>
+        <w:t>refactoring.model.Order</w:t>
+      </w:r>
+      <w:proofErr w:type="spellEnd"/>
+      <w:r>
+        <w:t>;</w:t>
+      </w:r>
+    </w:p>
+    <w:p>
+      <w:pPr>
+        <w:pStyle w:val="af3"/>
+      </w:pPr>
+    </w:p>
+    <w:p>
+      <w:pPr>
+        <w:pStyle w:val="af3"/>
+      </w:pPr>
+      <w:r>
+        <w:t xml:space="preserve">public class </w:t>
+      </w:r>
+      <w:proofErr w:type="spellStart"/>
+      <w:r>
+        <w:t>DiscountUtil</w:t>
+      </w:r>
+      <w:proofErr w:type="spellEnd"/>
+      <w:r>
+        <w:t xml:space="preserve"> {</w:t>
+      </w:r>
+    </w:p>
+    <w:p>
+      <w:pPr>
+        <w:pStyle w:val="af3"/>
+      </w:pPr>
+      <w:r>
+        <w:t xml:space="preserve">    private double </w:t>
+      </w:r>
+      <w:proofErr w:type="spellStart"/>
+      <w:r>
+        <w:t>orderPrice</w:t>
+      </w:r>
+      <w:proofErr w:type="spellEnd"/>
+      <w:r>
+        <w:t>(Order o) {</w:t>
+      </w:r>
+    </w:p>
+    <w:p>
+      <w:pPr>
+        <w:pStyle w:val="af3"/>
+      </w:pPr>
+      <w:r>
+        <w:t xml:space="preserve">        return </w:t>
+      </w:r>
+      <w:proofErr w:type="spellStart"/>
+      <w:r>
+        <w:t>o.getQuantity</w:t>
+      </w:r>
+      <w:proofErr w:type="spellEnd"/>
+      <w:r>
+        <w:t xml:space="preserve">() * </w:t>
+      </w:r>
+      <w:proofErr w:type="spellStart"/>
+      <w:r>
+        <w:t>o.getUnitPrice</w:t>
+      </w:r>
+      <w:proofErr w:type="spellEnd"/>
+      <w:r>
+        <w:t>();</w:t>
       </w:r>
     </w:p>
     <w:p>
@@ -5647,60 +7323,156 @@
         <w:pStyle w:val="af3"/>
       </w:pPr>
       <w:r>
-        <w:t xml:space="preserve">    public double calcDiscount(Order order) {</w:t>
-      </w:r>
-    </w:p>
-    <w:p>
-      <w:pPr>
-        <w:pStyle w:val="af3"/>
-      </w:pPr>
-      <w:r>
-        <w:t xml:space="preserve">        final boolean isPriceBig = orderPrice(order) &gt; 100;</w:t>
-      </w:r>
-    </w:p>
-    <w:p>
-      <w:pPr>
-        <w:pStyle w:val="af3"/>
-      </w:pPr>
-      <w:r>
-        <w:t xml:space="preserve">        final boolean isPriceMedium = orderPrice(order) &gt; 50 &amp;&amp; orderPrice(order) &lt;= 100;</w:t>
-      </w:r>
-    </w:p>
-    <w:p>
-      <w:pPr>
-        <w:pStyle w:val="af3"/>
-      </w:pPr>
-    </w:p>
-    <w:p>
-      <w:pPr>
-        <w:pStyle w:val="af3"/>
-      </w:pPr>
-      <w:r>
-        <w:t xml:space="preserve">        if (isPriceBig) {</w:t>
-      </w:r>
-    </w:p>
-    <w:p>
-      <w:pPr>
-        <w:pStyle w:val="af3"/>
-      </w:pPr>
-      <w:r>
-        <w:t xml:space="preserve">            return orderPrice(order) * 0.10;</w:t>
-      </w:r>
-    </w:p>
-    <w:p>
-      <w:pPr>
-        <w:pStyle w:val="af3"/>
-      </w:pPr>
-      <w:r>
-        <w:t xml:space="preserve">        } else if (isPriceMedium) {</w:t>
-      </w:r>
-    </w:p>
-    <w:p>
-      <w:pPr>
-        <w:pStyle w:val="af3"/>
-      </w:pPr>
-      <w:r>
-        <w:t xml:space="preserve">            return orderPrice(order) * 0.05;</w:t>
+        <w:t xml:space="preserve">    public double </w:t>
+      </w:r>
+      <w:proofErr w:type="spellStart"/>
+      <w:r>
+        <w:t>calcDiscount</w:t>
+      </w:r>
+      <w:proofErr w:type="spellEnd"/>
+      <w:r>
+        <w:t>(Order order) {</w:t>
+      </w:r>
+    </w:p>
+    <w:p>
+      <w:pPr>
+        <w:pStyle w:val="af3"/>
+      </w:pPr>
+      <w:r>
+        <w:t xml:space="preserve">        final </w:t>
+      </w:r>
+      <w:proofErr w:type="spellStart"/>
+      <w:r>
+        <w:t>boolean</w:t>
+      </w:r>
+      <w:proofErr w:type="spellEnd"/>
+      <w:r>
+        <w:t xml:space="preserve"> </w:t>
+      </w:r>
+      <w:proofErr w:type="spellStart"/>
+      <w:r>
+        <w:t>isPriceBig</w:t>
+      </w:r>
+      <w:proofErr w:type="spellEnd"/>
+      <w:r>
+        <w:t xml:space="preserve"> = </w:t>
+      </w:r>
+      <w:proofErr w:type="spellStart"/>
+      <w:r>
+        <w:t>orderPrice</w:t>
+      </w:r>
+      <w:proofErr w:type="spellEnd"/>
+      <w:r>
+        <w:t>(order) &gt; 100;</w:t>
+      </w:r>
+    </w:p>
+    <w:p>
+      <w:pPr>
+        <w:pStyle w:val="af3"/>
+      </w:pPr>
+      <w:r>
+        <w:t xml:space="preserve">        final </w:t>
+      </w:r>
+      <w:proofErr w:type="spellStart"/>
+      <w:r>
+        <w:t>boolean</w:t>
+      </w:r>
+      <w:proofErr w:type="spellEnd"/>
+      <w:r>
+        <w:t xml:space="preserve"> </w:t>
+      </w:r>
+      <w:proofErr w:type="spellStart"/>
+      <w:r>
+        <w:t>isPriceMedium</w:t>
+      </w:r>
+      <w:proofErr w:type="spellEnd"/>
+      <w:r>
+        <w:t xml:space="preserve"> = </w:t>
+      </w:r>
+      <w:proofErr w:type="spellStart"/>
+      <w:r>
+        <w:t>orderPrice</w:t>
+      </w:r>
+      <w:proofErr w:type="spellEnd"/>
+      <w:r>
+        <w:t xml:space="preserve">(order) &gt; 50 &amp;&amp; </w:t>
+      </w:r>
+      <w:proofErr w:type="spellStart"/>
+      <w:r>
+        <w:t>orderPrice</w:t>
+      </w:r>
+      <w:proofErr w:type="spellEnd"/>
+      <w:r>
+        <w:t>(order) &lt;= 100;</w:t>
+      </w:r>
+    </w:p>
+    <w:p>
+      <w:pPr>
+        <w:pStyle w:val="af3"/>
+      </w:pPr>
+    </w:p>
+    <w:p>
+      <w:pPr>
+        <w:pStyle w:val="af3"/>
+      </w:pPr>
+      <w:r>
+        <w:t xml:space="preserve">        if (</w:t>
+      </w:r>
+      <w:proofErr w:type="spellStart"/>
+      <w:r>
+        <w:t>isPriceBig</w:t>
+      </w:r>
+      <w:proofErr w:type="spellEnd"/>
+      <w:r>
+        <w:t>) {</w:t>
+      </w:r>
+    </w:p>
+    <w:p>
+      <w:pPr>
+        <w:pStyle w:val="af3"/>
+      </w:pPr>
+      <w:r>
+        <w:t xml:space="preserve">            return </w:t>
+      </w:r>
+      <w:proofErr w:type="spellStart"/>
+      <w:r>
+        <w:t>orderPrice</w:t>
+      </w:r>
+      <w:proofErr w:type="spellEnd"/>
+      <w:r>
+        <w:t>(order) * 0.10;</w:t>
+      </w:r>
+    </w:p>
+    <w:p>
+      <w:pPr>
+        <w:pStyle w:val="af3"/>
+      </w:pPr>
+      <w:r>
+        <w:t xml:space="preserve">        } else if (</w:t>
+      </w:r>
+      <w:proofErr w:type="spellStart"/>
+      <w:r>
+        <w:t>isPriceMedium</w:t>
+      </w:r>
+      <w:proofErr w:type="spellEnd"/>
+      <w:r>
+        <w:t>) {</w:t>
+      </w:r>
+    </w:p>
+    <w:p>
+      <w:pPr>
+        <w:pStyle w:val="af3"/>
+      </w:pPr>
+      <w:r>
+        <w:t xml:space="preserve">            return </w:t>
+      </w:r>
+      <w:proofErr w:type="spellStart"/>
+      <w:r>
+        <w:t>orderPrice</w:t>
+      </w:r>
+      <w:proofErr w:type="spellEnd"/>
+      <w:r>
+        <w:t>(order) * 0.05;</w:t>
       </w:r>
     </w:p>
     <w:p>
@@ -5813,12 +7585,14 @@
       <w:r>
         <w:t xml:space="preserve">заменена вызовом метода </w:t>
       </w:r>
+      <w:proofErr w:type="spellStart"/>
       <w:r>
         <w:rPr>
           <w:lang w:val="en-US"/>
         </w:rPr>
         <w:t>orderPrice</w:t>
       </w:r>
+      <w:proofErr w:type="spellEnd"/>
       <w:r>
         <w:t>()</w:t>
       </w:r>
@@ -5894,21 +7668,25 @@
       <w:r>
         <w:t xml:space="preserve">были заменены поясняющими переменными </w:t>
       </w:r>
+      <w:proofErr w:type="spellStart"/>
       <w:r>
         <w:rPr>
           <w:lang w:val="en-US"/>
         </w:rPr>
         <w:t>isPriceBig</w:t>
       </w:r>
+      <w:proofErr w:type="spellEnd"/>
       <w:r>
         <w:t xml:space="preserve"> и </w:t>
       </w:r>
+      <w:proofErr w:type="spellStart"/>
       <w:r>
         <w:rPr>
           <w:lang w:val="en-US"/>
         </w:rPr>
         <w:t>isPriceMedium</w:t>
       </w:r>
+      <w:proofErr w:type="spellEnd"/>
       <w:r>
         <w:t>.</w:t>
       </w:r>
@@ -5956,12 +7734,14 @@
         </w:rPr>
         <w:t xml:space="preserve"> </w:t>
       </w:r>
+      <w:proofErr w:type="spellStart"/>
       <w:r>
         <w:rPr>
           <w:lang w:val="en-US"/>
         </w:rPr>
         <w:t>calcDiscount</w:t>
       </w:r>
+      <w:proofErr w:type="spellEnd"/>
       <w:r>
         <w:rPr>
           <w:lang w:val="en-US"/>
@@ -5977,12 +7757,14 @@
         </w:rPr>
         <w:t xml:space="preserve"> </w:t>
       </w:r>
+      <w:proofErr w:type="spellStart"/>
       <w:r>
         <w:rPr>
           <w:lang w:val="en-US"/>
         </w:rPr>
         <w:t>DiscountUtil</w:t>
       </w:r>
+      <w:proofErr w:type="spellEnd"/>
       <w:r>
         <w:rPr>
           <w:lang w:val="en-US"/>
@@ -6165,12 +7947,14 @@
       <w:r>
         <w:t xml:space="preserve"> </w:t>
       </w:r>
+      <w:proofErr w:type="spellStart"/>
       <w:r>
         <w:rPr>
           <w:lang w:val="en-US"/>
         </w:rPr>
         <w:t>DiscountUtil</w:t>
       </w:r>
+      <w:proofErr w:type="spellEnd"/>
       <w:r>
         <w:t xml:space="preserve">, </w:t>
       </w:r>
@@ -6267,49 +8051,97 @@
         <w:pStyle w:val="af3"/>
       </w:pPr>
       <w:r>
-        <w:t>package refactoring.util;</w:t>
-      </w:r>
-    </w:p>
-    <w:p>
-      <w:pPr>
-        <w:pStyle w:val="af3"/>
-      </w:pPr>
-    </w:p>
-    <w:p>
-      <w:pPr>
-        <w:pStyle w:val="af3"/>
-      </w:pPr>
-      <w:r>
-        <w:t>import refactoring.model.Order;</w:t>
-      </w:r>
-    </w:p>
-    <w:p>
-      <w:pPr>
-        <w:pStyle w:val="af3"/>
-      </w:pPr>
-    </w:p>
-    <w:p>
-      <w:pPr>
-        <w:pStyle w:val="af3"/>
-      </w:pPr>
-      <w:r>
-        <w:t>public class DiscountUtil {</w:t>
-      </w:r>
-    </w:p>
-    <w:p>
-      <w:pPr>
-        <w:pStyle w:val="af3"/>
-      </w:pPr>
-      <w:r>
-        <w:t xml:space="preserve">    public double orderPrice(Order o) {</w:t>
-      </w:r>
-    </w:p>
-    <w:p>
-      <w:pPr>
-        <w:pStyle w:val="af3"/>
-      </w:pPr>
-      <w:r>
-        <w:t xml:space="preserve">        return o.getQuantity() * o.getUnitPrice();</w:t>
+        <w:t xml:space="preserve">package </w:t>
+      </w:r>
+      <w:proofErr w:type="spellStart"/>
+      <w:r>
+        <w:t>refactoring.util</w:t>
+      </w:r>
+      <w:proofErr w:type="spellEnd"/>
+      <w:r>
+        <w:t>;</w:t>
+      </w:r>
+    </w:p>
+    <w:p>
+      <w:pPr>
+        <w:pStyle w:val="af3"/>
+      </w:pPr>
+    </w:p>
+    <w:p>
+      <w:pPr>
+        <w:pStyle w:val="af3"/>
+      </w:pPr>
+      <w:r>
+        <w:t xml:space="preserve">import </w:t>
+      </w:r>
+      <w:proofErr w:type="spellStart"/>
+      <w:r>
+        <w:t>refactoring.model.Order</w:t>
+      </w:r>
+      <w:proofErr w:type="spellEnd"/>
+      <w:r>
+        <w:t>;</w:t>
+      </w:r>
+    </w:p>
+    <w:p>
+      <w:pPr>
+        <w:pStyle w:val="af3"/>
+      </w:pPr>
+    </w:p>
+    <w:p>
+      <w:pPr>
+        <w:pStyle w:val="af3"/>
+      </w:pPr>
+      <w:r>
+        <w:t xml:space="preserve">public class </w:t>
+      </w:r>
+      <w:proofErr w:type="spellStart"/>
+      <w:r>
+        <w:t>DiscountUtil</w:t>
+      </w:r>
+      <w:proofErr w:type="spellEnd"/>
+      <w:r>
+        <w:t xml:space="preserve"> {</w:t>
+      </w:r>
+    </w:p>
+    <w:p>
+      <w:pPr>
+        <w:pStyle w:val="af3"/>
+      </w:pPr>
+      <w:r>
+        <w:t xml:space="preserve">    public double </w:t>
+      </w:r>
+      <w:proofErr w:type="spellStart"/>
+      <w:r>
+        <w:t>orderPrice</w:t>
+      </w:r>
+      <w:proofErr w:type="spellEnd"/>
+      <w:r>
+        <w:t>(Order o) {</w:t>
+      </w:r>
+    </w:p>
+    <w:p>
+      <w:pPr>
+        <w:pStyle w:val="af3"/>
+      </w:pPr>
+      <w:r>
+        <w:t xml:space="preserve">        return </w:t>
+      </w:r>
+      <w:proofErr w:type="spellStart"/>
+      <w:r>
+        <w:t>o.getQuantity</w:t>
+      </w:r>
+      <w:proofErr w:type="spellEnd"/>
+      <w:r>
+        <w:t xml:space="preserve">() * </w:t>
+      </w:r>
+      <w:proofErr w:type="spellStart"/>
+      <w:r>
+        <w:t>o.getUnitPrice</w:t>
+      </w:r>
+      <w:proofErr w:type="spellEnd"/>
+      <w:r>
+        <w:t>();</w:t>
       </w:r>
     </w:p>
     <w:p>
@@ -6330,60 +8162,156 @@
         <w:pStyle w:val="af3"/>
       </w:pPr>
       <w:r>
-        <w:t xml:space="preserve">    public double calcDiscount(Order order) {</w:t>
-      </w:r>
-    </w:p>
-    <w:p>
-      <w:pPr>
-        <w:pStyle w:val="af3"/>
-      </w:pPr>
-      <w:r>
-        <w:t xml:space="preserve">        final boolean isPriceBig = orderPrice(order) &gt; 100;</w:t>
-      </w:r>
-    </w:p>
-    <w:p>
-      <w:pPr>
-        <w:pStyle w:val="af3"/>
-      </w:pPr>
-      <w:r>
-        <w:t xml:space="preserve">        final boolean isPriceMedium = orderPrice(order) &gt; 50 &amp;&amp; orderPrice(order) &lt;= 100;</w:t>
-      </w:r>
-    </w:p>
-    <w:p>
-      <w:pPr>
-        <w:pStyle w:val="af3"/>
-      </w:pPr>
-    </w:p>
-    <w:p>
-      <w:pPr>
-        <w:pStyle w:val="af3"/>
-      </w:pPr>
-      <w:r>
-        <w:t xml:space="preserve">        if (isPriceBig) {</w:t>
-      </w:r>
-    </w:p>
-    <w:p>
-      <w:pPr>
-        <w:pStyle w:val="af3"/>
-      </w:pPr>
-      <w:r>
-        <w:t xml:space="preserve">            return orderPrice(order) * 0.10;</w:t>
-      </w:r>
-    </w:p>
-    <w:p>
-      <w:pPr>
-        <w:pStyle w:val="af3"/>
-      </w:pPr>
-      <w:r>
-        <w:t xml:space="preserve">        } else if (isPriceMedium) {</w:t>
-      </w:r>
-    </w:p>
-    <w:p>
-      <w:pPr>
-        <w:pStyle w:val="af3"/>
-      </w:pPr>
-      <w:r>
-        <w:t xml:space="preserve">            return orderPrice(order) * 0.05;</w:t>
+        <w:t xml:space="preserve">    public double </w:t>
+      </w:r>
+      <w:proofErr w:type="spellStart"/>
+      <w:r>
+        <w:t>calcDiscount</w:t>
+      </w:r>
+      <w:proofErr w:type="spellEnd"/>
+      <w:r>
+        <w:t>(Order order) {</w:t>
+      </w:r>
+    </w:p>
+    <w:p>
+      <w:pPr>
+        <w:pStyle w:val="af3"/>
+      </w:pPr>
+      <w:r>
+        <w:t xml:space="preserve">        final </w:t>
+      </w:r>
+      <w:proofErr w:type="spellStart"/>
+      <w:r>
+        <w:t>boolean</w:t>
+      </w:r>
+      <w:proofErr w:type="spellEnd"/>
+      <w:r>
+        <w:t xml:space="preserve"> </w:t>
+      </w:r>
+      <w:proofErr w:type="spellStart"/>
+      <w:r>
+        <w:t>isPriceBig</w:t>
+      </w:r>
+      <w:proofErr w:type="spellEnd"/>
+      <w:r>
+        <w:t xml:space="preserve"> = </w:t>
+      </w:r>
+      <w:proofErr w:type="spellStart"/>
+      <w:r>
+        <w:t>orderPrice</w:t>
+      </w:r>
+      <w:proofErr w:type="spellEnd"/>
+      <w:r>
+        <w:t>(order) &gt; 100;</w:t>
+      </w:r>
+    </w:p>
+    <w:p>
+      <w:pPr>
+        <w:pStyle w:val="af3"/>
+      </w:pPr>
+      <w:r>
+        <w:t xml:space="preserve">        final </w:t>
+      </w:r>
+      <w:proofErr w:type="spellStart"/>
+      <w:r>
+        <w:t>boolean</w:t>
+      </w:r>
+      <w:proofErr w:type="spellEnd"/>
+      <w:r>
+        <w:t xml:space="preserve"> </w:t>
+      </w:r>
+      <w:proofErr w:type="spellStart"/>
+      <w:r>
+        <w:t>isPriceMedium</w:t>
+      </w:r>
+      <w:proofErr w:type="spellEnd"/>
+      <w:r>
+        <w:t xml:space="preserve"> = </w:t>
+      </w:r>
+      <w:proofErr w:type="spellStart"/>
+      <w:r>
+        <w:t>orderPrice</w:t>
+      </w:r>
+      <w:proofErr w:type="spellEnd"/>
+      <w:r>
+        <w:t xml:space="preserve">(order) &gt; 50 &amp;&amp; </w:t>
+      </w:r>
+      <w:proofErr w:type="spellStart"/>
+      <w:r>
+        <w:t>orderPrice</w:t>
+      </w:r>
+      <w:proofErr w:type="spellEnd"/>
+      <w:r>
+        <w:t>(order) &lt;= 100;</w:t>
+      </w:r>
+    </w:p>
+    <w:p>
+      <w:pPr>
+        <w:pStyle w:val="af3"/>
+      </w:pPr>
+    </w:p>
+    <w:p>
+      <w:pPr>
+        <w:pStyle w:val="af3"/>
+      </w:pPr>
+      <w:r>
+        <w:t xml:space="preserve">        if (</w:t>
+      </w:r>
+      <w:proofErr w:type="spellStart"/>
+      <w:r>
+        <w:t>isPriceBig</w:t>
+      </w:r>
+      <w:proofErr w:type="spellEnd"/>
+      <w:r>
+        <w:t>) {</w:t>
+      </w:r>
+    </w:p>
+    <w:p>
+      <w:pPr>
+        <w:pStyle w:val="af3"/>
+      </w:pPr>
+      <w:r>
+        <w:t xml:space="preserve">            return </w:t>
+      </w:r>
+      <w:proofErr w:type="spellStart"/>
+      <w:r>
+        <w:t>orderPrice</w:t>
+      </w:r>
+      <w:proofErr w:type="spellEnd"/>
+      <w:r>
+        <w:t>(order) * 0.10;</w:t>
+      </w:r>
+    </w:p>
+    <w:p>
+      <w:pPr>
+        <w:pStyle w:val="af3"/>
+      </w:pPr>
+      <w:r>
+        <w:t xml:space="preserve">        } else if (</w:t>
+      </w:r>
+      <w:proofErr w:type="spellStart"/>
+      <w:r>
+        <w:t>isPriceMedium</w:t>
+      </w:r>
+      <w:proofErr w:type="spellEnd"/>
+      <w:r>
+        <w:t>) {</w:t>
+      </w:r>
+    </w:p>
+    <w:p>
+      <w:pPr>
+        <w:pStyle w:val="af3"/>
+      </w:pPr>
+      <w:r>
+        <w:t xml:space="preserve">            return </w:t>
+      </w:r>
+      <w:proofErr w:type="spellStart"/>
+      <w:r>
+        <w:t>orderPrice</w:t>
+      </w:r>
+      <w:proofErr w:type="spellEnd"/>
+      <w:r>
+        <w:t>(order) * 0.05;</w:t>
       </w:r>
     </w:p>
     <w:p>
@@ -6541,12 +8469,14 @@
       <w:r>
         <w:t xml:space="preserve"> была заменена вызовом метода </w:t>
       </w:r>
+      <w:proofErr w:type="spellStart"/>
       <w:r>
         <w:rPr>
           <w:lang w:val="en-US"/>
         </w:rPr>
         <w:t>orderPrice</w:t>
       </w:r>
+      <w:proofErr w:type="spellEnd"/>
       <w:r>
         <w:t>()</w:t>
       </w:r>
@@ -6616,21 +8546,25 @@
       <w:r>
         <w:t xml:space="preserve">были заменены поясняющими переменными </w:t>
       </w:r>
+      <w:proofErr w:type="spellStart"/>
       <w:r>
         <w:rPr>
           <w:lang w:val="en-US"/>
         </w:rPr>
         <w:t>isPriceBig</w:t>
       </w:r>
+      <w:proofErr w:type="spellEnd"/>
       <w:r>
         <w:t xml:space="preserve"> и </w:t>
       </w:r>
+      <w:proofErr w:type="spellStart"/>
       <w:r>
         <w:rPr>
           <w:lang w:val="en-US"/>
         </w:rPr>
         <w:t>isPriceMedium</w:t>
       </w:r>
+      <w:proofErr w:type="spellEnd"/>
       <w:r>
         <w:t>.</w:t>
       </w:r>
@@ -6684,12 +8618,14 @@
       <w:r>
         <w:t xml:space="preserve"> </w:t>
       </w:r>
+      <w:proofErr w:type="spellStart"/>
       <w:r>
         <w:rPr>
           <w:lang w:val="en-US"/>
         </w:rPr>
         <w:t>PyQt</w:t>
       </w:r>
+      <w:proofErr w:type="spellEnd"/>
       <w:r>
         <w:t xml:space="preserve">. </w:t>
       </w:r>
@@ -6714,12 +8650,14 @@
       <w:r>
         <w:t xml:space="preserve">различные методы объектов интерфейса пользователя, в частности метод </w:t>
       </w:r>
+      <w:proofErr w:type="spellStart"/>
       <w:r>
         <w:rPr>
           <w:lang w:val="en-US"/>
         </w:rPr>
         <w:t>setText</w:t>
       </w:r>
+      <w:proofErr w:type="spellEnd"/>
       <w:r>
         <w:t xml:space="preserve"> </w:t>
       </w:r>

</xml_diff>